<commit_message>
improved report and code for task 1
</commit_message>
<xml_diff>
--- a/report.docx
+++ b/report.docx
@@ -458,8 +458,9 @@
           <w:highlight w:val="yellow"/>
           <w:lang w:val="en-GB"/>
         </w:rPr>
-        <w:t>When finished w</w:t>
-      </w:r>
+        <w:t xml:space="preserve">When finished </w:t>
+      </w:r>
+      <w:proofErr w:type="spellStart"/>
       <w:r>
         <w:rPr>
           <w:sz w:val="22"/>
@@ -467,7 +468,7 @@
           <w:highlight w:val="yellow"/>
           <w:lang w:val="en-GB"/>
         </w:rPr>
-        <w:t>hen</w:t>
+        <w:t>w</w:t>
       </w:r>
       <w:r>
         <w:rPr>
@@ -476,7 +477,57 @@
           <w:highlight w:val="yellow"/>
           <w:lang w:val="en-GB"/>
         </w:rPr>
-        <w:t xml:space="preserve"> ever I mention a specific function e.g. “toPandas()” include a reference next to it of the link to that functions documentation.</w:t>
+        <w:t>hen</w:t>
+      </w:r>
+      <w:r>
+        <w:rPr>
+          <w:sz w:val="22"/>
+          <w:szCs w:val="22"/>
+          <w:highlight w:val="yellow"/>
+          <w:lang w:val="en-GB"/>
+        </w:rPr>
+        <w:t xml:space="preserve"> ever</w:t>
+      </w:r>
+      <w:proofErr w:type="spellEnd"/>
+      <w:r>
+        <w:rPr>
+          <w:sz w:val="22"/>
+          <w:szCs w:val="22"/>
+          <w:highlight w:val="yellow"/>
+          <w:lang w:val="en-GB"/>
+        </w:rPr>
+        <w:t xml:space="preserve"> I mention a specific function e.g. “</w:t>
+      </w:r>
+      <w:proofErr w:type="spellStart"/>
+      <w:proofErr w:type="gramStart"/>
+      <w:r>
+        <w:rPr>
+          <w:sz w:val="22"/>
+          <w:szCs w:val="22"/>
+          <w:highlight w:val="yellow"/>
+          <w:lang w:val="en-GB"/>
+        </w:rPr>
+        <w:t>toPandas</w:t>
+      </w:r>
+      <w:proofErr w:type="spellEnd"/>
+      <w:r>
+        <w:rPr>
+          <w:sz w:val="22"/>
+          <w:szCs w:val="22"/>
+          <w:highlight w:val="yellow"/>
+          <w:lang w:val="en-GB"/>
+        </w:rPr>
+        <w:t>(</w:t>
+      </w:r>
+      <w:proofErr w:type="gramEnd"/>
+      <w:r>
+        <w:rPr>
+          <w:sz w:val="22"/>
+          <w:szCs w:val="22"/>
+          <w:highlight w:val="yellow"/>
+          <w:lang w:val="en-GB"/>
+        </w:rPr>
+        <w:t>)” include a reference next to it of the link to that functions documentation.</w:t>
       </w:r>
     </w:p>
     <w:p>
@@ -614,13 +665,23 @@
         </w:rPr>
         <w:t xml:space="preserve">In the dataset we analysed for task </w:t>
       </w:r>
-      <w:r>
-        <w:rPr>
-          <w:rFonts w:ascii="Times New Roman" w:hAnsi="Times New Roman" w:cs="Times New Roman"/>
-          <w:sz w:val="24"/>
-          <w:szCs w:val="24"/>
-        </w:rPr>
-        <w:t>1 ”nuclear_plants_small_dataset.csv”</w:t>
+      <w:proofErr w:type="gramStart"/>
+      <w:r>
+        <w:rPr>
+          <w:rFonts w:ascii="Times New Roman" w:hAnsi="Times New Roman" w:cs="Times New Roman"/>
+          <w:sz w:val="24"/>
+          <w:szCs w:val="24"/>
+        </w:rPr>
+        <w:t>1 ”</w:t>
+      </w:r>
+      <w:proofErr w:type="gramEnd"/>
+      <w:r>
+        <w:rPr>
+          <w:rFonts w:ascii="Times New Roman" w:hAnsi="Times New Roman" w:cs="Times New Roman"/>
+          <w:sz w:val="24"/>
+          <w:szCs w:val="24"/>
+        </w:rPr>
+        <w:t>nuclear_plants_small_dataset.csv”</w:t>
       </w:r>
       <w:r>
         <w:rPr>
@@ -630,13 +691,41 @@
         </w:rPr>
         <w:t xml:space="preserve"> we used the </w:t>
       </w:r>
-      <w:r>
-        <w:rPr>
-          <w:rFonts w:ascii="Times New Roman" w:hAnsi="Times New Roman" w:cs="Times New Roman"/>
-          <w:sz w:val="24"/>
-          <w:szCs w:val="24"/>
-        </w:rPr>
-        <w:t xml:space="preserve">pyspark “.isNull()” function to confirm there was no missing data points in the dataset. This </w:t>
+      <w:proofErr w:type="spellStart"/>
+      <w:r>
+        <w:rPr>
+          <w:rFonts w:ascii="Times New Roman" w:hAnsi="Times New Roman" w:cs="Times New Roman"/>
+          <w:sz w:val="24"/>
+          <w:szCs w:val="24"/>
+        </w:rPr>
+        <w:t>pyspark</w:t>
+      </w:r>
+      <w:proofErr w:type="spellEnd"/>
+      <w:r>
+        <w:rPr>
+          <w:rFonts w:ascii="Times New Roman" w:hAnsi="Times New Roman" w:cs="Times New Roman"/>
+          <w:sz w:val="24"/>
+          <w:szCs w:val="24"/>
+        </w:rPr>
+        <w:t xml:space="preserve"> “.</w:t>
+      </w:r>
+      <w:proofErr w:type="spellStart"/>
+      <w:r>
+        <w:rPr>
+          <w:rFonts w:ascii="Times New Roman" w:hAnsi="Times New Roman" w:cs="Times New Roman"/>
+          <w:sz w:val="24"/>
+          <w:szCs w:val="24"/>
+        </w:rPr>
+        <w:t>isNull</w:t>
+      </w:r>
+      <w:proofErr w:type="spellEnd"/>
+      <w:r>
+        <w:rPr>
+          <w:rFonts w:ascii="Times New Roman" w:hAnsi="Times New Roman" w:cs="Times New Roman"/>
+          <w:sz w:val="24"/>
+          <w:szCs w:val="24"/>
+        </w:rPr>
+        <w:t xml:space="preserve">()” function to confirm there was no missing data points in the dataset. This </w:t>
       </w:r>
       <w:r>
         <w:rPr>
@@ -652,7 +741,25 @@
           <w:sz w:val="24"/>
           <w:szCs w:val="24"/>
         </w:rPr>
-        <w:t>“is used to check if the current expression is NULL/None or column contains a NULL/None value”</w:t>
+        <w:t>“is used to check if the current expression is NULL/None or column contains a NULL/</w:t>
+      </w:r>
+      <w:proofErr w:type="gramStart"/>
+      <w:r>
+        <w:rPr>
+          <w:rFonts w:ascii="Times New Roman" w:hAnsi="Times New Roman" w:cs="Times New Roman"/>
+          <w:sz w:val="24"/>
+          <w:szCs w:val="24"/>
+        </w:rPr>
+        <w:t>None</w:t>
+      </w:r>
+      <w:proofErr w:type="gramEnd"/>
+      <w:r>
+        <w:rPr>
+          <w:rFonts w:ascii="Times New Roman" w:hAnsi="Times New Roman" w:cs="Times New Roman"/>
+          <w:sz w:val="24"/>
+          <w:szCs w:val="24"/>
+        </w:rPr>
+        <w:t xml:space="preserve"> value”</w:t>
       </w:r>
       <w:r>
         <w:rPr>
@@ -669,7 +776,25 @@
           <w:sz w:val="24"/>
           <w:szCs w:val="24"/>
         </w:rPr>
-        <w:t>. In our scenario we identified that there was no</w:t>
+        <w:t xml:space="preserve">. In our scenario we identified that there </w:t>
+      </w:r>
+      <w:proofErr w:type="gramStart"/>
+      <w:r>
+        <w:rPr>
+          <w:rFonts w:ascii="Times New Roman" w:hAnsi="Times New Roman" w:cs="Times New Roman"/>
+          <w:sz w:val="24"/>
+          <w:szCs w:val="24"/>
+        </w:rPr>
+        <w:t>was</w:t>
+      </w:r>
+      <w:proofErr w:type="gramEnd"/>
+      <w:r>
+        <w:rPr>
+          <w:rFonts w:ascii="Times New Roman" w:hAnsi="Times New Roman" w:cs="Times New Roman"/>
+          <w:sz w:val="24"/>
+          <w:szCs w:val="24"/>
+        </w:rPr>
+        <w:t xml:space="preserve"> no</w:t>
       </w:r>
       <w:r>
         <w:rPr>
@@ -1024,13 +1149,33 @@
         </w:rPr>
         <w:t xml:space="preserve"> inspection with the </w:t>
       </w:r>
-      <w:r>
-        <w:rPr>
-          <w:rFonts w:ascii="Times New Roman" w:hAnsi="Times New Roman" w:cs="Times New Roman"/>
-          <w:sz w:val="24"/>
-          <w:szCs w:val="24"/>
-        </w:rPr>
-        <w:t xml:space="preserve">“.printSchema()” function (which displays the </w:t>
+      <w:proofErr w:type="gramStart"/>
+      <w:r>
+        <w:rPr>
+          <w:rFonts w:ascii="Times New Roman" w:hAnsi="Times New Roman" w:cs="Times New Roman"/>
+          <w:sz w:val="24"/>
+          <w:szCs w:val="24"/>
+        </w:rPr>
+        <w:t>“.</w:t>
+      </w:r>
+      <w:proofErr w:type="spellStart"/>
+      <w:r>
+        <w:rPr>
+          <w:rFonts w:ascii="Times New Roman" w:hAnsi="Times New Roman" w:cs="Times New Roman"/>
+          <w:sz w:val="24"/>
+          <w:szCs w:val="24"/>
+        </w:rPr>
+        <w:t>printSchema</w:t>
+      </w:r>
+      <w:proofErr w:type="spellEnd"/>
+      <w:proofErr w:type="gramEnd"/>
+      <w:r>
+        <w:rPr>
+          <w:rFonts w:ascii="Times New Roman" w:hAnsi="Times New Roman" w:cs="Times New Roman"/>
+          <w:sz w:val="24"/>
+          <w:szCs w:val="24"/>
+        </w:rPr>
+        <w:t xml:space="preserve">()” function (which displays the </w:t>
       </w:r>
       <w:r>
         <w:rPr>
@@ -1062,7 +1207,27 @@
           <w:sz w:val="24"/>
           <w:szCs w:val="24"/>
         </w:rPr>
-        <w:t xml:space="preserve">pressure sensor column names, they have a random space value in the column names, which the other columns do no have. Due to this </w:t>
+        <w:t xml:space="preserve">pressure sensor column names, they have a random space value in the column names, which the other columns do </w:t>
+      </w:r>
+      <w:proofErr w:type="spellStart"/>
+      <w:proofErr w:type="gramStart"/>
+      <w:r>
+        <w:rPr>
+          <w:rFonts w:ascii="Times New Roman" w:hAnsi="Times New Roman" w:cs="Times New Roman"/>
+          <w:sz w:val="24"/>
+          <w:szCs w:val="24"/>
+        </w:rPr>
+        <w:t>no</w:t>
+      </w:r>
+      <w:proofErr w:type="spellEnd"/>
+      <w:proofErr w:type="gramEnd"/>
+      <w:r>
+        <w:rPr>
+          <w:rFonts w:ascii="Times New Roman" w:hAnsi="Times New Roman" w:cs="Times New Roman"/>
+          <w:sz w:val="24"/>
+          <w:szCs w:val="24"/>
+        </w:rPr>
+        <w:t xml:space="preserve"> have. Due to this </w:t>
       </w:r>
       <w:r>
         <w:rPr>
@@ -1080,13 +1245,23 @@
         </w:rPr>
         <w:t xml:space="preserve"> it is best to keep the column names in uniform so we used the </w:t>
       </w:r>
-      <w:r>
-        <w:rPr>
-          <w:rFonts w:ascii="Times New Roman" w:hAnsi="Times New Roman" w:cs="Times New Roman"/>
-          <w:sz w:val="24"/>
-          <w:szCs w:val="24"/>
-        </w:rPr>
-        <w:t>“.replace()” function on each column name to check for random empty spaces in the column names and get remove them.</w:t>
+      <w:proofErr w:type="gramStart"/>
+      <w:r>
+        <w:rPr>
+          <w:rFonts w:ascii="Times New Roman" w:hAnsi="Times New Roman" w:cs="Times New Roman"/>
+          <w:sz w:val="24"/>
+          <w:szCs w:val="24"/>
+        </w:rPr>
+        <w:t>“.replace</w:t>
+      </w:r>
+      <w:proofErr w:type="gramEnd"/>
+      <w:r>
+        <w:rPr>
+          <w:rFonts w:ascii="Times New Roman" w:hAnsi="Times New Roman" w:cs="Times New Roman"/>
+          <w:sz w:val="24"/>
+          <w:szCs w:val="24"/>
+        </w:rPr>
+        <w:t>()” function on each column name to check for random empty spaces in the column names and get remove them.</w:t>
       </w:r>
       <w:r>
         <w:rPr>
@@ -1248,13 +1423,23 @@
         </w:rPr>
         <w:t xml:space="preserve">converting the </w:t>
       </w:r>
-      <w:r>
-        <w:rPr>
-          <w:rFonts w:ascii="Times New Roman" w:hAnsi="Times New Roman" w:cs="Times New Roman"/>
-          <w:sz w:val="24"/>
-          <w:szCs w:val="24"/>
-        </w:rPr>
-        <w:t>pyspark data frame</w:t>
+      <w:proofErr w:type="spellStart"/>
+      <w:r>
+        <w:rPr>
+          <w:rFonts w:ascii="Times New Roman" w:hAnsi="Times New Roman" w:cs="Times New Roman"/>
+          <w:sz w:val="24"/>
+          <w:szCs w:val="24"/>
+        </w:rPr>
+        <w:t>pyspark</w:t>
+      </w:r>
+      <w:proofErr w:type="spellEnd"/>
+      <w:r>
+        <w:rPr>
+          <w:rFonts w:ascii="Times New Roman" w:hAnsi="Times New Roman" w:cs="Times New Roman"/>
+          <w:sz w:val="24"/>
+          <w:szCs w:val="24"/>
+        </w:rPr>
+        <w:t xml:space="preserve"> data frame</w:t>
       </w:r>
       <w:r>
         <w:rPr>
@@ -1296,13 +1481,23 @@
         </w:rPr>
         <w:t xml:space="preserve"> data frame; “pandas </w:t>
       </w:r>
-      <w:r>
-        <w:rPr>
-          <w:rFonts w:ascii="Times New Roman" w:hAnsi="Times New Roman" w:cs="Times New Roman"/>
-          <w:sz w:val="24"/>
-          <w:szCs w:val="24"/>
-        </w:rPr>
-        <w:t>is a fast, powerful, flexible and easy to use open source data analysis and manipulation tool</w:t>
+      <w:proofErr w:type="gramStart"/>
+      <w:r>
+        <w:rPr>
+          <w:rFonts w:ascii="Times New Roman" w:hAnsi="Times New Roman" w:cs="Times New Roman"/>
+          <w:sz w:val="24"/>
+          <w:szCs w:val="24"/>
+        </w:rPr>
+        <w:t>is</w:t>
+      </w:r>
+      <w:proofErr w:type="gramEnd"/>
+      <w:r>
+        <w:rPr>
+          <w:rFonts w:ascii="Times New Roman" w:hAnsi="Times New Roman" w:cs="Times New Roman"/>
+          <w:sz w:val="24"/>
+          <w:szCs w:val="24"/>
+        </w:rPr>
+        <w:t xml:space="preserve"> a fast, powerful, flexible and easy to use open source data analysis and manipulation tool</w:t>
       </w:r>
       <w:r>
         <w:rPr>
@@ -1391,7 +1586,25 @@
           <w:sz w:val="24"/>
           <w:szCs w:val="24"/>
         </w:rPr>
-        <w:t xml:space="preserve">, however these calculations can also be performed directly on the pyspark data frame. We can convert our current </w:t>
+        <w:t xml:space="preserve">, however these calculations can also be performed directly on the </w:t>
+      </w:r>
+      <w:proofErr w:type="spellStart"/>
+      <w:r>
+        <w:rPr>
+          <w:rFonts w:ascii="Times New Roman" w:hAnsi="Times New Roman" w:cs="Times New Roman"/>
+          <w:sz w:val="24"/>
+          <w:szCs w:val="24"/>
+        </w:rPr>
+        <w:t>pyspark</w:t>
+      </w:r>
+      <w:proofErr w:type="spellEnd"/>
+      <w:r>
+        <w:rPr>
+          <w:rFonts w:ascii="Times New Roman" w:hAnsi="Times New Roman" w:cs="Times New Roman"/>
+          <w:sz w:val="24"/>
+          <w:szCs w:val="24"/>
+        </w:rPr>
+        <w:t xml:space="preserve"> data frame. We can convert our current </w:t>
       </w:r>
       <w:r>
         <w:rPr>
@@ -1409,13 +1622,33 @@
         </w:rPr>
         <w:t xml:space="preserve"> to pandas via the </w:t>
       </w:r>
-      <w:r>
-        <w:rPr>
-          <w:rFonts w:ascii="Times New Roman" w:hAnsi="Times New Roman" w:cs="Times New Roman"/>
-          <w:sz w:val="24"/>
-          <w:szCs w:val="24"/>
-        </w:rPr>
-        <w:t>“.toPandas()” function</w:t>
+      <w:proofErr w:type="gramStart"/>
+      <w:r>
+        <w:rPr>
+          <w:rFonts w:ascii="Times New Roman" w:hAnsi="Times New Roman" w:cs="Times New Roman"/>
+          <w:sz w:val="24"/>
+          <w:szCs w:val="24"/>
+        </w:rPr>
+        <w:t>“.</w:t>
+      </w:r>
+      <w:proofErr w:type="spellStart"/>
+      <w:r>
+        <w:rPr>
+          <w:rFonts w:ascii="Times New Roman" w:hAnsi="Times New Roman" w:cs="Times New Roman"/>
+          <w:sz w:val="24"/>
+          <w:szCs w:val="24"/>
+        </w:rPr>
+        <w:t>toPandas</w:t>
+      </w:r>
+      <w:proofErr w:type="spellEnd"/>
+      <w:proofErr w:type="gramEnd"/>
+      <w:r>
+        <w:rPr>
+          <w:rFonts w:ascii="Times New Roman" w:hAnsi="Times New Roman" w:cs="Times New Roman"/>
+          <w:sz w:val="24"/>
+          <w:szCs w:val="24"/>
+        </w:rPr>
+        <w:t>()” function</w:t>
       </w:r>
       <w:r>
         <w:rPr>
@@ -1425,6 +1658,906 @@
         </w:rPr>
         <w:t>. Next,</w:t>
       </w:r>
+    </w:p>
+    <w:p>
+      <w:pPr>
+        <w:jc w:val="both"/>
+        <w:rPr>
+          <w:rFonts w:ascii="Times New Roman" w:hAnsi="Times New Roman" w:cs="Times New Roman"/>
+          <w:sz w:val="24"/>
+          <w:szCs w:val="24"/>
+        </w:rPr>
+      </w:pPr>
+    </w:p>
+    <w:p>
+      <w:pPr>
+        <w:jc w:val="both"/>
+        <w:rPr>
+          <w:rFonts w:ascii="Times New Roman" w:hAnsi="Times New Roman" w:cs="Times New Roman"/>
+          <w:sz w:val="24"/>
+          <w:szCs w:val="24"/>
+        </w:rPr>
+      </w:pPr>
+    </w:p>
+    <w:p>
+      <w:pPr>
+        <w:jc w:val="both"/>
+        <w:rPr>
+          <w:rFonts w:ascii="Times New Roman" w:hAnsi="Times New Roman" w:cs="Times New Roman"/>
+          <w:sz w:val="24"/>
+          <w:szCs w:val="24"/>
+        </w:rPr>
+      </w:pPr>
+    </w:p>
+    <w:p>
+      <w:pPr>
+        <w:jc w:val="center"/>
+        <w:rPr>
+          <w:rFonts w:ascii="Times New Roman" w:hAnsi="Times New Roman" w:cs="Times New Roman"/>
+          <w:b/>
+          <w:bCs/>
+          <w:sz w:val="24"/>
+          <w:szCs w:val="24"/>
+        </w:rPr>
+      </w:pPr>
+      <w:r>
+        <w:rPr>
+          <w:rFonts w:ascii="Times New Roman" w:hAnsi="Times New Roman" w:cs="Times New Roman"/>
+          <w:b/>
+          <w:bCs/>
+          <w:sz w:val="24"/>
+          <w:szCs w:val="24"/>
+        </w:rPr>
+        <w:lastRenderedPageBreak/>
+        <w:t>Part 3</w:t>
+      </w:r>
+    </w:p>
+    <w:p>
+      <w:pPr>
+        <w:rPr>
+          <w:rFonts w:ascii="Times New Roman" w:hAnsi="Times New Roman" w:cs="Times New Roman"/>
+          <w:sz w:val="24"/>
+          <w:szCs w:val="24"/>
+        </w:rPr>
+      </w:pPr>
+      <w:r>
+        <w:rPr>
+          <w:rFonts w:ascii="Times New Roman" w:hAnsi="Times New Roman" w:cs="Times New Roman"/>
+          <w:sz w:val="24"/>
+          <w:szCs w:val="24"/>
+        </w:rPr>
+        <w:t xml:space="preserve">When you produce a correlation matrix of some data, you can identify highly correlated features by looking for pairs of features that have a high correlation coefficient. </w:t>
+      </w:r>
+      <w:r>
+        <w:rPr>
+          <w:rFonts w:ascii="Times New Roman" w:hAnsi="Times New Roman" w:cs="Times New Roman"/>
+          <w:sz w:val="24"/>
+          <w:szCs w:val="24"/>
+        </w:rPr>
+        <w:t>“</w:t>
+      </w:r>
+      <w:r>
+        <w:rPr>
+          <w:rFonts w:ascii="Times New Roman" w:hAnsi="Times New Roman" w:cs="Times New Roman"/>
+          <w:sz w:val="24"/>
+          <w:szCs w:val="24"/>
+        </w:rPr>
+        <w:t>A correlation coefficient of 1 indicates a perfect positive correlation, while a correlation coefficient of -1 indicates a perfect negative correlation. A correlation coefficient of 0 indicates no correlation between the two features</w:t>
+      </w:r>
+      <w:r>
+        <w:rPr>
+          <w:rFonts w:ascii="Times New Roman" w:hAnsi="Times New Roman" w:cs="Times New Roman"/>
+          <w:sz w:val="24"/>
+          <w:szCs w:val="24"/>
+        </w:rPr>
+        <w:t>”</w:t>
+      </w:r>
+      <w:r>
+        <w:rPr>
+          <w:rFonts w:ascii="Times New Roman" w:hAnsi="Times New Roman" w:cs="Times New Roman"/>
+          <w:sz w:val="24"/>
+          <w:szCs w:val="24"/>
+        </w:rPr>
+        <w:t xml:space="preserve"> </w:t>
+      </w:r>
+      <w:r>
+        <w:rPr>
+          <w:rFonts w:ascii="Times New Roman" w:hAnsi="Times New Roman" w:cs="Times New Roman"/>
+          <w:sz w:val="24"/>
+          <w:szCs w:val="24"/>
+          <w:highlight w:val="yellow"/>
+        </w:rPr>
+        <w:t>5</w:t>
+      </w:r>
+      <w:r>
+        <w:rPr>
+          <w:rFonts w:ascii="Times New Roman" w:hAnsi="Times New Roman" w:cs="Times New Roman"/>
+          <w:sz w:val="24"/>
+          <w:szCs w:val="24"/>
+        </w:rPr>
+        <w:t>.</w:t>
+      </w:r>
+    </w:p>
+    <w:p>
+      <w:pPr>
+        <w:rPr>
+          <w:rFonts w:ascii="Times New Roman" w:hAnsi="Times New Roman" w:cs="Times New Roman"/>
+          <w:sz w:val="24"/>
+          <w:szCs w:val="24"/>
+        </w:rPr>
+      </w:pPr>
+      <w:r>
+        <w:rPr>
+          <w:rFonts w:ascii="Times New Roman" w:hAnsi="Times New Roman" w:cs="Times New Roman"/>
+          <w:sz w:val="24"/>
+          <w:szCs w:val="24"/>
+        </w:rPr>
+        <w:t xml:space="preserve">Highly correlated features can be problematic for further processing, such as data classification, because they can introduce multicollinearity, which can lead to overfitting and unstable models. One way to deal with highly correlated features is to remove one of the features from the dataset. Another way is to use feature selection algorithms to select a subset of features that are most relevant to the classification task. Principal component analysis (PCA) can also be used to reduce the dimensionality of the dataset by transforming the correlated features into a set of uncorrelated features </w:t>
+      </w:r>
+      <w:r>
+        <w:rPr>
+          <w:rFonts w:ascii="Times New Roman" w:hAnsi="Times New Roman" w:cs="Times New Roman"/>
+          <w:sz w:val="24"/>
+          <w:szCs w:val="24"/>
+          <w:highlight w:val="yellow"/>
+        </w:rPr>
+        <w:t>6</w:t>
+      </w:r>
+      <w:r>
+        <w:rPr>
+          <w:rFonts w:ascii="Times New Roman" w:hAnsi="Times New Roman" w:cs="Times New Roman"/>
+          <w:sz w:val="24"/>
+          <w:szCs w:val="24"/>
+        </w:rPr>
+        <w:t>.</w:t>
+      </w:r>
+    </w:p>
+    <w:p>
+      <w:pPr>
+        <w:rPr>
+          <w:rFonts w:ascii="Times New Roman" w:hAnsi="Times New Roman" w:cs="Times New Roman"/>
+          <w:sz w:val="24"/>
+          <w:szCs w:val="24"/>
+        </w:rPr>
+      </w:pPr>
+      <w:r>
+        <w:rPr>
+          <w:rFonts w:ascii="Times New Roman" w:hAnsi="Times New Roman" w:cs="Times New Roman"/>
+          <w:sz w:val="24"/>
+          <w:szCs w:val="24"/>
+        </w:rPr>
+        <w:t xml:space="preserve">In our scenario we have </w:t>
+      </w:r>
+      <w:r>
+        <w:rPr>
+          <w:rFonts w:ascii="Times New Roman" w:hAnsi="Times New Roman" w:cs="Times New Roman"/>
+          <w:sz w:val="24"/>
+          <w:szCs w:val="24"/>
+        </w:rPr>
+        <w:t xml:space="preserve">constructed a </w:t>
+      </w:r>
+      <w:r>
+        <w:rPr>
+          <w:rFonts w:ascii="Times New Roman" w:hAnsi="Times New Roman" w:cs="Times New Roman"/>
+          <w:sz w:val="24"/>
+          <w:szCs w:val="24"/>
+        </w:rPr>
+        <w:t>correlation</w:t>
+      </w:r>
+      <w:r>
+        <w:rPr>
+          <w:rFonts w:ascii="Times New Roman" w:hAnsi="Times New Roman" w:cs="Times New Roman"/>
+          <w:sz w:val="24"/>
+          <w:szCs w:val="24"/>
+        </w:rPr>
+        <w:t xml:space="preserve"> matrix using the seaborn visualisation package and the </w:t>
+      </w:r>
+      <w:proofErr w:type="gramStart"/>
+      <w:r>
+        <w:rPr>
+          <w:rFonts w:ascii="Times New Roman" w:hAnsi="Times New Roman" w:cs="Times New Roman"/>
+          <w:sz w:val="24"/>
+          <w:szCs w:val="24"/>
+        </w:rPr>
+        <w:t>“.heatmap</w:t>
+      </w:r>
+      <w:proofErr w:type="gramEnd"/>
+      <w:r>
+        <w:rPr>
+          <w:rFonts w:ascii="Times New Roman" w:hAnsi="Times New Roman" w:cs="Times New Roman"/>
+          <w:sz w:val="24"/>
+          <w:szCs w:val="24"/>
+        </w:rPr>
+        <w:t>()</w:t>
+      </w:r>
+      <w:r>
+        <w:rPr>
+          <w:rFonts w:ascii="Times New Roman" w:hAnsi="Times New Roman" w:cs="Times New Roman"/>
+          <w:sz w:val="24"/>
+          <w:szCs w:val="24"/>
+        </w:rPr>
+        <w:t>” function</w:t>
+      </w:r>
+      <w:r>
+        <w:rPr>
+          <w:rFonts w:ascii="Times New Roman" w:hAnsi="Times New Roman" w:cs="Times New Roman"/>
+          <w:sz w:val="24"/>
+          <w:szCs w:val="24"/>
+        </w:rPr>
+        <w:t xml:space="preserve">. We pass in our </w:t>
+      </w:r>
+      <w:r>
+        <w:rPr>
+          <w:rFonts w:ascii="Times New Roman" w:hAnsi="Times New Roman" w:cs="Times New Roman"/>
+          <w:sz w:val="24"/>
+          <w:szCs w:val="24"/>
+        </w:rPr>
+        <w:t>data frame</w:t>
+      </w:r>
+      <w:r>
+        <w:rPr>
+          <w:rFonts w:ascii="Times New Roman" w:hAnsi="Times New Roman" w:cs="Times New Roman"/>
+          <w:sz w:val="24"/>
+          <w:szCs w:val="24"/>
+        </w:rPr>
+        <w:t xml:space="preserve"> for the input to the </w:t>
+      </w:r>
+      <w:proofErr w:type="gramStart"/>
+      <w:r>
+        <w:rPr>
+          <w:rFonts w:ascii="Times New Roman" w:hAnsi="Times New Roman" w:cs="Times New Roman"/>
+          <w:sz w:val="24"/>
+          <w:szCs w:val="24"/>
+        </w:rPr>
+        <w:t>“.heatmap</w:t>
+      </w:r>
+      <w:proofErr w:type="gramEnd"/>
+      <w:r>
+        <w:rPr>
+          <w:rFonts w:ascii="Times New Roman" w:hAnsi="Times New Roman" w:cs="Times New Roman"/>
+          <w:sz w:val="24"/>
+          <w:szCs w:val="24"/>
+        </w:rPr>
+        <w:t xml:space="preserve">” function ensuring we drop the “Status” column as this is binary text column and would bring much value, and then </w:t>
+      </w:r>
+      <w:r>
+        <w:rPr>
+          <w:rFonts w:ascii="Times New Roman" w:hAnsi="Times New Roman" w:cs="Times New Roman"/>
+          <w:sz w:val="24"/>
+          <w:szCs w:val="24"/>
+        </w:rPr>
+        <w:t>applying the “.</w:t>
+      </w:r>
+      <w:proofErr w:type="spellStart"/>
+      <w:r>
+        <w:rPr>
+          <w:rFonts w:ascii="Times New Roman" w:hAnsi="Times New Roman" w:cs="Times New Roman"/>
+          <w:sz w:val="24"/>
+          <w:szCs w:val="24"/>
+        </w:rPr>
+        <w:t>corr</w:t>
+      </w:r>
+      <w:proofErr w:type="spellEnd"/>
+      <w:r>
+        <w:rPr>
+          <w:rFonts w:ascii="Times New Roman" w:hAnsi="Times New Roman" w:cs="Times New Roman"/>
+          <w:sz w:val="24"/>
+          <w:szCs w:val="24"/>
+        </w:rPr>
+        <w:t xml:space="preserve">()” function. </w:t>
+      </w:r>
+      <w:proofErr w:type="gramStart"/>
+      <w:r>
+        <w:rPr>
+          <w:rFonts w:ascii="Times New Roman" w:hAnsi="Times New Roman" w:cs="Times New Roman"/>
+          <w:sz w:val="24"/>
+          <w:szCs w:val="24"/>
+        </w:rPr>
+        <w:t>“.</w:t>
+      </w:r>
+      <w:proofErr w:type="spellStart"/>
+      <w:r>
+        <w:rPr>
+          <w:rFonts w:ascii="Times New Roman" w:hAnsi="Times New Roman" w:cs="Times New Roman"/>
+          <w:sz w:val="24"/>
+          <w:szCs w:val="24"/>
+        </w:rPr>
+        <w:t>corr</w:t>
+      </w:r>
+      <w:proofErr w:type="spellEnd"/>
+      <w:proofErr w:type="gramEnd"/>
+      <w:r>
+        <w:rPr>
+          <w:rFonts w:ascii="Times New Roman" w:hAnsi="Times New Roman" w:cs="Times New Roman"/>
+          <w:sz w:val="24"/>
+          <w:szCs w:val="24"/>
+        </w:rPr>
+        <w:t>() calculates the correlation matrix whose elements range is [-1, 1], by default it uses Pearson Correlation coefficient. </w:t>
+      </w:r>
+      <w:proofErr w:type="spellStart"/>
+      <w:proofErr w:type="gramStart"/>
+      <w:r>
+        <w:rPr>
+          <w:rFonts w:ascii="Times New Roman" w:hAnsi="Times New Roman" w:cs="Times New Roman"/>
+          <w:sz w:val="24"/>
+          <w:szCs w:val="24"/>
+        </w:rPr>
+        <w:t>sns.heatmap</w:t>
+      </w:r>
+      <w:proofErr w:type="spellEnd"/>
+      <w:proofErr w:type="gramEnd"/>
+      <w:r>
+        <w:rPr>
+          <w:rFonts w:ascii="Times New Roman" w:hAnsi="Times New Roman" w:cs="Times New Roman"/>
+          <w:sz w:val="24"/>
+          <w:szCs w:val="24"/>
+        </w:rPr>
+        <w:t xml:space="preserve"> is just a way to display using </w:t>
+      </w:r>
+      <w:r>
+        <w:rPr>
+          <w:rFonts w:ascii="Times New Roman" w:hAnsi="Times New Roman" w:cs="Times New Roman"/>
+          <w:sz w:val="24"/>
+          <w:szCs w:val="24"/>
+        </w:rPr>
+        <w:t>colours</w:t>
+      </w:r>
+      <w:r>
+        <w:rPr>
+          <w:rFonts w:ascii="Times New Roman" w:hAnsi="Times New Roman" w:cs="Times New Roman"/>
+          <w:sz w:val="24"/>
+          <w:szCs w:val="24"/>
+        </w:rPr>
+        <w:t xml:space="preserve"> how strong the correlations are</w:t>
+      </w:r>
+      <w:r>
+        <w:rPr>
+          <w:rFonts w:ascii="Times New Roman" w:hAnsi="Times New Roman" w:cs="Times New Roman"/>
+          <w:sz w:val="24"/>
+          <w:szCs w:val="24"/>
+        </w:rPr>
+        <w:t xml:space="preserve">, where a </w:t>
+      </w:r>
+      <w:r>
+        <w:rPr>
+          <w:rFonts w:ascii="Times New Roman" w:hAnsi="Times New Roman" w:cs="Times New Roman"/>
+          <w:sz w:val="24"/>
+          <w:szCs w:val="24"/>
+        </w:rPr>
+        <w:t>lighter</w:t>
+      </w:r>
+      <w:r>
+        <w:rPr>
+          <w:rFonts w:ascii="Times New Roman" w:hAnsi="Times New Roman" w:cs="Times New Roman"/>
+          <w:sz w:val="24"/>
+          <w:szCs w:val="24"/>
+        </w:rPr>
+        <w:t xml:space="preserve"> </w:t>
+      </w:r>
+      <w:r>
+        <w:rPr>
+          <w:rFonts w:ascii="Times New Roman" w:hAnsi="Times New Roman" w:cs="Times New Roman"/>
+          <w:sz w:val="24"/>
+          <w:szCs w:val="24"/>
+        </w:rPr>
+        <w:t>colour</w:t>
+      </w:r>
+      <w:r>
+        <w:rPr>
+          <w:rFonts w:ascii="Times New Roman" w:hAnsi="Times New Roman" w:cs="Times New Roman"/>
+          <w:sz w:val="24"/>
+          <w:szCs w:val="24"/>
+        </w:rPr>
+        <w:t xml:space="preserve"> </w:t>
+      </w:r>
+      <w:r>
+        <w:rPr>
+          <w:rFonts w:ascii="Times New Roman" w:hAnsi="Times New Roman" w:cs="Times New Roman"/>
+          <w:sz w:val="24"/>
+          <w:szCs w:val="24"/>
+        </w:rPr>
+        <w:t>cream</w:t>
+      </w:r>
+      <w:r>
+        <w:rPr>
+          <w:rFonts w:ascii="Times New Roman" w:hAnsi="Times New Roman" w:cs="Times New Roman"/>
+          <w:sz w:val="24"/>
+          <w:szCs w:val="24"/>
+        </w:rPr>
+        <w:t xml:space="preserve"> indicates a positive correlation and a stronger </w:t>
+      </w:r>
+      <w:r>
+        <w:rPr>
+          <w:rFonts w:ascii="Times New Roman" w:hAnsi="Times New Roman" w:cs="Times New Roman"/>
+          <w:sz w:val="24"/>
+          <w:szCs w:val="24"/>
+        </w:rPr>
+        <w:t xml:space="preserve">darker colour </w:t>
+      </w:r>
+      <w:r>
+        <w:rPr>
+          <w:rFonts w:ascii="Times New Roman" w:hAnsi="Times New Roman" w:cs="Times New Roman"/>
+          <w:sz w:val="24"/>
+          <w:szCs w:val="24"/>
+        </w:rPr>
+        <w:t>bl</w:t>
+      </w:r>
+      <w:r>
+        <w:rPr>
+          <w:rFonts w:ascii="Times New Roman" w:hAnsi="Times New Roman" w:cs="Times New Roman"/>
+          <w:sz w:val="24"/>
+          <w:szCs w:val="24"/>
+        </w:rPr>
+        <w:t>ack</w:t>
+      </w:r>
+      <w:r>
+        <w:rPr>
+          <w:rFonts w:ascii="Times New Roman" w:hAnsi="Times New Roman" w:cs="Times New Roman"/>
+          <w:sz w:val="24"/>
+          <w:szCs w:val="24"/>
+        </w:rPr>
+        <w:t xml:space="preserve"> highlights a negative colleration.</w:t>
+      </w:r>
+      <w:r>
+        <w:rPr>
+          <w:rFonts w:ascii="Times New Roman" w:hAnsi="Times New Roman" w:cs="Times New Roman"/>
+          <w:sz w:val="24"/>
+          <w:szCs w:val="24"/>
+        </w:rPr>
+        <w:t>”</w:t>
+      </w:r>
+      <w:r>
+        <w:rPr>
+          <w:rFonts w:ascii="Times New Roman" w:hAnsi="Times New Roman" w:cs="Times New Roman"/>
+          <w:sz w:val="24"/>
+          <w:szCs w:val="24"/>
+          <w:highlight w:val="yellow"/>
+        </w:rPr>
+        <w:t>7</w:t>
+      </w:r>
+      <w:r>
+        <w:rPr>
+          <w:rFonts w:ascii="Times New Roman" w:hAnsi="Times New Roman" w:cs="Times New Roman"/>
+          <w:sz w:val="24"/>
+          <w:szCs w:val="24"/>
+        </w:rPr>
+        <w:t>.</w:t>
+      </w:r>
+    </w:p>
+    <w:p>
+      <w:pPr>
+        <w:rPr>
+          <w:rFonts w:ascii="Times New Roman" w:hAnsi="Times New Roman" w:cs="Times New Roman"/>
+          <w:sz w:val="24"/>
+          <w:szCs w:val="24"/>
+        </w:rPr>
+      </w:pPr>
+      <w:r>
+        <w:rPr>
+          <w:rFonts w:ascii="Times New Roman" w:hAnsi="Times New Roman" w:cs="Times New Roman"/>
+          <w:sz w:val="24"/>
+          <w:szCs w:val="24"/>
+        </w:rPr>
+        <w:t xml:space="preserve">After </w:t>
+      </w:r>
+      <w:r>
+        <w:rPr>
+          <w:rFonts w:ascii="Times New Roman" w:hAnsi="Times New Roman" w:cs="Times New Roman"/>
+          <w:sz w:val="24"/>
+          <w:szCs w:val="24"/>
+        </w:rPr>
+        <w:t>observing</w:t>
+      </w:r>
+      <w:r>
+        <w:rPr>
+          <w:rFonts w:ascii="Times New Roman" w:hAnsi="Times New Roman" w:cs="Times New Roman"/>
+          <w:sz w:val="24"/>
+          <w:szCs w:val="24"/>
+        </w:rPr>
+        <w:t xml:space="preserve"> the </w:t>
+      </w:r>
+      <w:r>
+        <w:rPr>
+          <w:rFonts w:ascii="Times New Roman" w:hAnsi="Times New Roman" w:cs="Times New Roman"/>
+          <w:sz w:val="24"/>
+          <w:szCs w:val="24"/>
+        </w:rPr>
+        <w:t>correlation</w:t>
+      </w:r>
+      <w:r>
+        <w:rPr>
+          <w:rFonts w:ascii="Times New Roman" w:hAnsi="Times New Roman" w:cs="Times New Roman"/>
+          <w:sz w:val="24"/>
+          <w:szCs w:val="24"/>
+        </w:rPr>
+        <w:t xml:space="preserve"> </w:t>
+      </w:r>
+      <w:r>
+        <w:rPr>
+          <w:rFonts w:ascii="Times New Roman" w:hAnsi="Times New Roman" w:cs="Times New Roman"/>
+          <w:sz w:val="24"/>
+          <w:szCs w:val="24"/>
+        </w:rPr>
+        <w:t>matrix,</w:t>
+      </w:r>
+      <w:r>
+        <w:rPr>
+          <w:rFonts w:ascii="Times New Roman" w:hAnsi="Times New Roman" w:cs="Times New Roman"/>
+          <w:sz w:val="24"/>
+          <w:szCs w:val="24"/>
+        </w:rPr>
+        <w:t xml:space="preserve"> we can see that there are some features with high </w:t>
+      </w:r>
+      <w:r>
+        <w:rPr>
+          <w:rFonts w:ascii="Times New Roman" w:hAnsi="Times New Roman" w:cs="Times New Roman"/>
+          <w:sz w:val="24"/>
+          <w:szCs w:val="24"/>
+        </w:rPr>
+        <w:t>correlation</w:t>
+      </w:r>
+      <w:r>
+        <w:rPr>
+          <w:rFonts w:ascii="Times New Roman" w:hAnsi="Times New Roman" w:cs="Times New Roman"/>
+          <w:sz w:val="24"/>
+          <w:szCs w:val="24"/>
+        </w:rPr>
+        <w:t xml:space="preserve"> with one another</w:t>
+      </w:r>
+      <w:r>
+        <w:rPr>
+          <w:rFonts w:ascii="Times New Roman" w:hAnsi="Times New Roman" w:cs="Times New Roman"/>
+          <w:sz w:val="24"/>
+          <w:szCs w:val="24"/>
+        </w:rPr>
+        <w:t xml:space="preserve"> for example </w:t>
+      </w:r>
+      <w:r>
+        <w:rPr>
+          <w:rFonts w:ascii="Times New Roman" w:hAnsi="Times New Roman" w:cs="Times New Roman"/>
+          <w:sz w:val="24"/>
+          <w:szCs w:val="24"/>
+        </w:rPr>
+        <w:t>“</w:t>
+      </w:r>
+      <w:r>
+        <w:rPr>
+          <w:rFonts w:ascii="Times New Roman" w:hAnsi="Times New Roman" w:cs="Times New Roman"/>
+          <w:sz w:val="24"/>
+          <w:szCs w:val="24"/>
+        </w:rPr>
+        <w:t>Power_range_sensor_4” and “Pressure_sensor_4”</w:t>
+      </w:r>
+      <w:r>
+        <w:rPr>
+          <w:rFonts w:ascii="Times New Roman" w:hAnsi="Times New Roman" w:cs="Times New Roman"/>
+          <w:sz w:val="24"/>
+          <w:szCs w:val="24"/>
+        </w:rPr>
+        <w:t xml:space="preserve"> with a correlation of 0.82</w:t>
+      </w:r>
+      <w:r>
+        <w:rPr>
+          <w:rFonts w:ascii="Times New Roman" w:hAnsi="Times New Roman" w:cs="Times New Roman"/>
+          <w:sz w:val="24"/>
+          <w:szCs w:val="24"/>
+        </w:rPr>
+        <w:t>.</w:t>
+      </w:r>
+      <w:r>
+        <w:rPr>
+          <w:rFonts w:ascii="Times New Roman" w:hAnsi="Times New Roman" w:cs="Times New Roman"/>
+          <w:sz w:val="24"/>
+          <w:szCs w:val="24"/>
+        </w:rPr>
+        <w:t xml:space="preserve"> In general features with high correlation like our example can increase the complexity of the model, and will pose no benefit, so it could be a beneficial idea to remove one of the features.</w:t>
+      </w:r>
+      <w:r>
+        <w:rPr>
+          <w:rFonts w:ascii="Times New Roman" w:hAnsi="Times New Roman" w:cs="Times New Roman"/>
+          <w:sz w:val="24"/>
+          <w:szCs w:val="24"/>
+        </w:rPr>
+        <w:t xml:space="preserve"> On the contrary, features such as </w:t>
+      </w:r>
+      <w:r>
+        <w:rPr>
+          <w:rFonts w:ascii="Times New Roman" w:hAnsi="Times New Roman" w:cs="Times New Roman"/>
+          <w:sz w:val="24"/>
+          <w:szCs w:val="24"/>
+        </w:rPr>
+        <w:t>“Power_sensor_3” and “Pressure_sensor_</w:t>
+      </w:r>
+      <w:r>
+        <w:rPr>
+          <w:rFonts w:ascii="Times New Roman" w:hAnsi="Times New Roman" w:cs="Times New Roman"/>
+          <w:sz w:val="24"/>
+          <w:szCs w:val="24"/>
+        </w:rPr>
+        <w:t xml:space="preserve">1” have a </w:t>
+      </w:r>
+      <w:r>
+        <w:rPr>
+          <w:rFonts w:ascii="Times New Roman" w:hAnsi="Times New Roman" w:cs="Times New Roman"/>
+          <w:sz w:val="24"/>
+          <w:szCs w:val="24"/>
+        </w:rPr>
+        <w:t>correlation</w:t>
+      </w:r>
+      <w:r>
+        <w:rPr>
+          <w:rFonts w:ascii="Times New Roman" w:hAnsi="Times New Roman" w:cs="Times New Roman"/>
+          <w:sz w:val="24"/>
+          <w:szCs w:val="24"/>
+        </w:rPr>
+        <w:t xml:space="preserve"> of </w:t>
+      </w:r>
+      <w:r>
+        <w:rPr>
+          <w:rFonts w:ascii="Times New Roman" w:hAnsi="Times New Roman" w:cs="Times New Roman"/>
+          <w:sz w:val="24"/>
+          <w:szCs w:val="24"/>
+          <w:highlight w:val="yellow"/>
+        </w:rPr>
+        <w:t>fill in number</w:t>
+      </w:r>
+      <w:r>
+        <w:rPr>
+          <w:rFonts w:ascii="Times New Roman" w:hAnsi="Times New Roman" w:cs="Times New Roman"/>
+          <w:sz w:val="24"/>
+          <w:szCs w:val="24"/>
+        </w:rPr>
+        <w:t xml:space="preserve">, this is a negative </w:t>
+      </w:r>
+      <w:r>
+        <w:rPr>
+          <w:rFonts w:ascii="Times New Roman" w:hAnsi="Times New Roman" w:cs="Times New Roman"/>
+          <w:sz w:val="24"/>
+          <w:szCs w:val="24"/>
+        </w:rPr>
+        <w:t>correlation</w:t>
+      </w:r>
+      <w:r>
+        <w:rPr>
+          <w:rFonts w:ascii="Times New Roman" w:hAnsi="Times New Roman" w:cs="Times New Roman"/>
+          <w:sz w:val="24"/>
+          <w:szCs w:val="24"/>
+        </w:rPr>
+        <w:t xml:space="preserve"> and shows </w:t>
+      </w:r>
+      <w:r>
+        <w:rPr>
+          <w:rFonts w:ascii="Times New Roman" w:hAnsi="Times New Roman" w:cs="Times New Roman"/>
+          <w:sz w:val="24"/>
+          <w:szCs w:val="24"/>
+        </w:rPr>
+        <w:t>as one feature increases the other slightly decreases</w:t>
+      </w:r>
+      <w:r>
+        <w:rPr>
+          <w:rFonts w:ascii="Times New Roman" w:hAnsi="Times New Roman" w:cs="Times New Roman"/>
+          <w:sz w:val="24"/>
+          <w:szCs w:val="24"/>
+        </w:rPr>
+        <w:t xml:space="preserve">. </w:t>
+      </w:r>
+      <w:proofErr w:type="gramStart"/>
+      <w:r>
+        <w:rPr>
+          <w:rFonts w:ascii="Times New Roman" w:hAnsi="Times New Roman" w:cs="Times New Roman"/>
+          <w:sz w:val="24"/>
+          <w:szCs w:val="24"/>
+        </w:rPr>
+        <w:t>So</w:t>
+      </w:r>
+      <w:proofErr w:type="gramEnd"/>
+      <w:r>
+        <w:rPr>
+          <w:rFonts w:ascii="Times New Roman" w:hAnsi="Times New Roman" w:cs="Times New Roman"/>
+          <w:sz w:val="24"/>
+          <w:szCs w:val="24"/>
+        </w:rPr>
+        <w:t xml:space="preserve"> this pair of features for example should be kept in the data frame for further processing and data insights</w:t>
+      </w:r>
+      <w:r>
+        <w:rPr>
+          <w:rFonts w:ascii="Times New Roman" w:hAnsi="Times New Roman" w:cs="Times New Roman"/>
+          <w:sz w:val="24"/>
+          <w:szCs w:val="24"/>
+        </w:rPr>
+        <w:t>, as they will bring a less likely chance of multicollinearity and overfitting.</w:t>
+      </w:r>
+    </w:p>
+    <w:p>
+      <w:pPr>
+        <w:jc w:val="center"/>
+        <w:rPr>
+          <w:rFonts w:ascii="Times New Roman" w:hAnsi="Times New Roman" w:cs="Times New Roman"/>
+          <w:b/>
+          <w:bCs/>
+          <w:sz w:val="24"/>
+          <w:szCs w:val="24"/>
+        </w:rPr>
+      </w:pPr>
+    </w:p>
+    <w:p>
+      <w:pPr>
+        <w:jc w:val="center"/>
+        <w:rPr>
+          <w:rFonts w:ascii="Times New Roman" w:hAnsi="Times New Roman" w:cs="Times New Roman"/>
+          <w:b/>
+          <w:bCs/>
+          <w:sz w:val="24"/>
+          <w:szCs w:val="24"/>
+        </w:rPr>
+      </w:pPr>
+    </w:p>
+    <w:p>
+      <w:pPr>
+        <w:jc w:val="center"/>
+        <w:rPr>
+          <w:rFonts w:ascii="Times New Roman" w:hAnsi="Times New Roman" w:cs="Times New Roman"/>
+          <w:b/>
+          <w:bCs/>
+          <w:sz w:val="24"/>
+          <w:szCs w:val="24"/>
+        </w:rPr>
+      </w:pPr>
+    </w:p>
+    <w:p>
+      <w:pPr>
+        <w:jc w:val="center"/>
+        <w:rPr>
+          <w:rFonts w:ascii="Times New Roman" w:hAnsi="Times New Roman" w:cs="Times New Roman"/>
+          <w:b/>
+          <w:bCs/>
+          <w:sz w:val="24"/>
+          <w:szCs w:val="24"/>
+        </w:rPr>
+      </w:pPr>
+    </w:p>
+    <w:p>
+      <w:pPr>
+        <w:jc w:val="center"/>
+        <w:rPr>
+          <w:rFonts w:ascii="Times New Roman" w:hAnsi="Times New Roman" w:cs="Times New Roman"/>
+          <w:b/>
+          <w:bCs/>
+          <w:sz w:val="24"/>
+          <w:szCs w:val="24"/>
+        </w:rPr>
+      </w:pPr>
+    </w:p>
+    <w:p>
+      <w:pPr>
+        <w:jc w:val="center"/>
+        <w:rPr>
+          <w:rFonts w:ascii="Times New Roman" w:hAnsi="Times New Roman" w:cs="Times New Roman"/>
+          <w:b/>
+          <w:bCs/>
+          <w:sz w:val="24"/>
+          <w:szCs w:val="24"/>
+        </w:rPr>
+      </w:pPr>
+    </w:p>
+    <w:p>
+      <w:pPr>
+        <w:jc w:val="center"/>
+        <w:rPr>
+          <w:rFonts w:ascii="Times New Roman" w:hAnsi="Times New Roman" w:cs="Times New Roman"/>
+          <w:b/>
+          <w:bCs/>
+          <w:sz w:val="24"/>
+          <w:szCs w:val="24"/>
+        </w:rPr>
+      </w:pPr>
+    </w:p>
+    <w:p>
+      <w:pPr>
+        <w:jc w:val="center"/>
+        <w:rPr>
+          <w:rFonts w:ascii="Times New Roman" w:hAnsi="Times New Roman" w:cs="Times New Roman"/>
+          <w:b/>
+          <w:bCs/>
+          <w:sz w:val="24"/>
+          <w:szCs w:val="24"/>
+        </w:rPr>
+      </w:pPr>
+    </w:p>
+    <w:p>
+      <w:pPr>
+        <w:jc w:val="center"/>
+        <w:rPr>
+          <w:rFonts w:ascii="Times New Roman" w:hAnsi="Times New Roman" w:cs="Times New Roman"/>
+          <w:b/>
+          <w:bCs/>
+          <w:sz w:val="24"/>
+          <w:szCs w:val="24"/>
+        </w:rPr>
+      </w:pPr>
+    </w:p>
+    <w:p>
+      <w:pPr>
+        <w:jc w:val="center"/>
+        <w:rPr>
+          <w:rFonts w:ascii="Times New Roman" w:hAnsi="Times New Roman" w:cs="Times New Roman"/>
+          <w:b/>
+          <w:bCs/>
+          <w:sz w:val="24"/>
+          <w:szCs w:val="24"/>
+        </w:rPr>
+      </w:pPr>
+    </w:p>
+    <w:p>
+      <w:pPr>
+        <w:jc w:val="center"/>
+        <w:rPr>
+          <w:rFonts w:ascii="Times New Roman" w:hAnsi="Times New Roman" w:cs="Times New Roman"/>
+          <w:b/>
+          <w:bCs/>
+          <w:sz w:val="24"/>
+          <w:szCs w:val="24"/>
+        </w:rPr>
+      </w:pPr>
+    </w:p>
+    <w:p>
+      <w:pPr>
+        <w:jc w:val="center"/>
+        <w:rPr>
+          <w:rFonts w:ascii="Times New Roman" w:hAnsi="Times New Roman" w:cs="Times New Roman"/>
+          <w:b/>
+          <w:bCs/>
+          <w:sz w:val="24"/>
+          <w:szCs w:val="24"/>
+        </w:rPr>
+      </w:pPr>
+    </w:p>
+    <w:p>
+      <w:pPr>
+        <w:jc w:val="center"/>
+        <w:rPr>
+          <w:rFonts w:ascii="Times New Roman" w:hAnsi="Times New Roman" w:cs="Times New Roman"/>
+          <w:b/>
+          <w:bCs/>
+          <w:sz w:val="24"/>
+          <w:szCs w:val="24"/>
+        </w:rPr>
+      </w:pPr>
+    </w:p>
+    <w:p>
+      <w:pPr>
+        <w:jc w:val="center"/>
+        <w:rPr>
+          <w:rFonts w:ascii="Times New Roman" w:hAnsi="Times New Roman" w:cs="Times New Roman"/>
+          <w:b/>
+          <w:bCs/>
+          <w:sz w:val="24"/>
+          <w:szCs w:val="24"/>
+        </w:rPr>
+      </w:pPr>
+    </w:p>
+    <w:p>
+      <w:pPr>
+        <w:jc w:val="center"/>
+        <w:rPr>
+          <w:rFonts w:ascii="Times New Roman" w:hAnsi="Times New Roman" w:cs="Times New Roman"/>
+          <w:b/>
+          <w:bCs/>
+          <w:sz w:val="24"/>
+          <w:szCs w:val="24"/>
+        </w:rPr>
+      </w:pPr>
+    </w:p>
+    <w:p>
+      <w:pPr>
+        <w:rPr>
+          <w:rFonts w:ascii="Times New Roman" w:hAnsi="Times New Roman" w:cs="Times New Roman"/>
+          <w:b/>
+          <w:bCs/>
+          <w:sz w:val="24"/>
+          <w:szCs w:val="24"/>
+        </w:rPr>
+      </w:pPr>
     </w:p>
     <w:p>
       <w:pPr>
@@ -1461,7 +2594,6 @@
           <w:sz w:val="28"/>
           <w:szCs w:val="28"/>
         </w:rPr>
-        <w:lastRenderedPageBreak/>
         <w:t>Task 2 - MapReduce for Margie Travel dataset</w:t>
       </w:r>
     </w:p>
@@ -1597,11 +2729,55 @@
         </w:rPr>
       </w:pPr>
       <w:hyperlink r:id="rId7" w:history="1">
+        <w:proofErr w:type="spellStart"/>
         <w:r>
           <w:rPr>
             <w:rStyle w:val="Hyperlink"/>
           </w:rPr>
-          <w:t>PySpark isNull() &amp; isNotNull() - Spark By {Examples} (sparkbyexamples.com)</w:t>
+          <w:t>PySpark</w:t>
+        </w:r>
+        <w:proofErr w:type="spellEnd"/>
+        <w:r>
+          <w:rPr>
+            <w:rStyle w:val="Hyperlink"/>
+          </w:rPr>
+          <w:t xml:space="preserve"> </w:t>
+        </w:r>
+        <w:proofErr w:type="spellStart"/>
+        <w:proofErr w:type="gramStart"/>
+        <w:r>
+          <w:rPr>
+            <w:rStyle w:val="Hyperlink"/>
+          </w:rPr>
+          <w:t>isNull</w:t>
+        </w:r>
+        <w:proofErr w:type="spellEnd"/>
+        <w:r>
+          <w:rPr>
+            <w:rStyle w:val="Hyperlink"/>
+          </w:rPr>
+          <w:t>(</w:t>
+        </w:r>
+        <w:proofErr w:type="gramEnd"/>
+        <w:r>
+          <w:rPr>
+            <w:rStyle w:val="Hyperlink"/>
+          </w:rPr>
+          <w:t xml:space="preserve">) &amp; </w:t>
+        </w:r>
+        <w:proofErr w:type="spellStart"/>
+        <w:r>
+          <w:rPr>
+            <w:rStyle w:val="Hyperlink"/>
+          </w:rPr>
+          <w:t>isNotNull</w:t>
+        </w:r>
+        <w:proofErr w:type="spellEnd"/>
+        <w:r>
+          <w:rPr>
+            <w:rStyle w:val="Hyperlink"/>
+          </w:rPr>
+          <w:t>() - Spark By {Examples} (sparkbyexamples.com)</w:t>
         </w:r>
       </w:hyperlink>
     </w:p>
@@ -1665,13 +2841,93 @@
           <w:szCs w:val="24"/>
         </w:rPr>
       </w:pPr>
-      <w:r>
-        <w:rPr>
-          <w:rFonts w:ascii="Times New Roman" w:hAnsi="Times New Roman" w:cs="Times New Roman"/>
-          <w:sz w:val="24"/>
-          <w:szCs w:val="24"/>
-        </w:rPr>
-        <w:t>https://pandas.pydata.org/</w:t>
+      <w:hyperlink r:id="rId9" w:history="1">
+        <w:r>
+          <w:rPr>
+            <w:rStyle w:val="Hyperlink"/>
+            <w:rFonts w:ascii="Times New Roman" w:hAnsi="Times New Roman" w:cs="Times New Roman"/>
+            <w:sz w:val="24"/>
+            <w:szCs w:val="24"/>
+          </w:rPr>
+          <w:t>https://pandas.pydata.org/</w:t>
+        </w:r>
+      </w:hyperlink>
+    </w:p>
+    <w:p>
+      <w:pPr>
+        <w:pStyle w:val="ListParagraph"/>
+        <w:numPr>
+          <w:ilvl w:val="0"/>
+          <w:numId w:val="1"/>
+        </w:numPr>
+        <w:jc w:val="both"/>
+        <w:rPr>
+          <w:rFonts w:ascii="Times New Roman" w:hAnsi="Times New Roman" w:cs="Times New Roman"/>
+          <w:sz w:val="24"/>
+          <w:szCs w:val="24"/>
+        </w:rPr>
+      </w:pPr>
+      <w:hyperlink r:id="rId10" w:history="1">
+        <w:r>
+          <w:rPr>
+            <w:rStyle w:val="Hyperlink"/>
+          </w:rPr>
+          <w:t xml:space="preserve">How to Read a Correlation Matrix - </w:t>
+        </w:r>
+        <w:proofErr w:type="spellStart"/>
+        <w:r>
+          <w:rPr>
+            <w:rStyle w:val="Hyperlink"/>
+          </w:rPr>
+          <w:t>Statology</w:t>
+        </w:r>
+        <w:proofErr w:type="spellEnd"/>
+      </w:hyperlink>
+    </w:p>
+    <w:p>
+      <w:pPr>
+        <w:pStyle w:val="ListParagraph"/>
+        <w:numPr>
+          <w:ilvl w:val="0"/>
+          <w:numId w:val="1"/>
+        </w:numPr>
+        <w:jc w:val="both"/>
+        <w:rPr>
+          <w:rFonts w:ascii="Times New Roman" w:hAnsi="Times New Roman" w:cs="Times New Roman"/>
+          <w:sz w:val="24"/>
+          <w:szCs w:val="24"/>
+        </w:rPr>
+      </w:pPr>
+      <w:hyperlink r:id="rId11" w:history="1">
+        <w:r>
+          <w:rPr>
+            <w:rStyle w:val="Hyperlink"/>
+          </w:rPr>
+          <w:t>linear regression - What we should do with highly correlated features? - Stack Overflow</w:t>
+        </w:r>
+      </w:hyperlink>
+    </w:p>
+    <w:p>
+      <w:pPr>
+        <w:pStyle w:val="ListParagraph"/>
+        <w:numPr>
+          <w:ilvl w:val="0"/>
+          <w:numId w:val="1"/>
+        </w:numPr>
+        <w:jc w:val="both"/>
+        <w:rPr>
+          <w:rFonts w:ascii="Times New Roman" w:hAnsi="Times New Roman" w:cs="Times New Roman"/>
+          <w:sz w:val="24"/>
+          <w:szCs w:val="24"/>
+        </w:rPr>
+      </w:pPr>
+      <w:r>
+        <w:rPr>
+          <w:rFonts w:ascii="Times New Roman" w:hAnsi="Times New Roman" w:cs="Times New Roman"/>
+          <w:sz w:val="24"/>
+          <w:szCs w:val="24"/>
+        </w:rPr>
+        <w:t>https://stackoverflow.com/questions/61281035/what-does-the-corr-method-do-in-pandas-and-how-does-it-relate-it-to-the-heatm</w:t>
       </w:r>
     </w:p>
     <w:sectPr>
@@ -2287,6 +3543,31 @@
       <w:contextualSpacing/>
     </w:pPr>
   </w:style>
+  <w:style w:type="character" w:styleId="UnresolvedMention">
+    <w:name w:val="Unresolved Mention"/>
+    <w:basedOn w:val="DefaultParagraphFont"/>
+    <w:uiPriority w:val="99"/>
+    <w:semiHidden/>
+    <w:unhideWhenUsed/>
+    <w:rsid w:val="00BC42B0"/>
+    <w:rPr>
+      <w:color w:val="605E5C"/>
+      <w:shd w:val="clear" w:color="auto" w:fill="E1DFDD"/>
+    </w:rPr>
+  </w:style>
+  <w:style w:type="character" w:styleId="HTMLCode">
+    <w:name w:val="HTML Code"/>
+    <w:basedOn w:val="DefaultParagraphFont"/>
+    <w:uiPriority w:val="99"/>
+    <w:semiHidden/>
+    <w:unhideWhenUsed/>
+    <w:rsid w:val="00392F5A"/>
+    <w:rPr>
+      <w:rFonts w:ascii="Courier New" w:eastAsia="Times New Roman" w:hAnsi="Courier New" w:cs="Courier New"/>
+      <w:sz w:val="20"/>
+      <w:szCs w:val="20"/>
+    </w:rPr>
+  </w:style>
 </w:styles>
 </file>
 

</xml_diff>

<commit_message>
updated task 1 code and report section
</commit_message>
<xml_diff>
--- a/report.docx
+++ b/report.docx
@@ -1658,10 +1658,839 @@
         </w:rPr>
         <w:t>. Next,</w:t>
       </w:r>
+      <w:r>
+        <w:rPr>
+          <w:rFonts w:ascii="Times New Roman" w:hAnsi="Times New Roman" w:cs="Times New Roman"/>
+          <w:sz w:val="24"/>
+          <w:szCs w:val="24"/>
+        </w:rPr>
+        <w:t xml:space="preserve"> we can create a for loop that </w:t>
+      </w:r>
+      <w:r>
+        <w:rPr>
+          <w:rFonts w:ascii="Times New Roman" w:hAnsi="Times New Roman" w:cs="Times New Roman"/>
+          <w:sz w:val="24"/>
+          <w:szCs w:val="24"/>
+        </w:rPr>
+        <w:t xml:space="preserve">loop through the 2 statuses (normal and </w:t>
+      </w:r>
+      <w:proofErr w:type="spellStart"/>
+      <w:r>
+        <w:rPr>
+          <w:rFonts w:ascii="Times New Roman" w:hAnsi="Times New Roman" w:cs="Times New Roman"/>
+          <w:sz w:val="24"/>
+          <w:szCs w:val="24"/>
+        </w:rPr>
+        <w:t>abornal</w:t>
+      </w:r>
+      <w:proofErr w:type="spellEnd"/>
+      <w:r>
+        <w:rPr>
+          <w:rFonts w:ascii="Times New Roman" w:hAnsi="Times New Roman" w:cs="Times New Roman"/>
+          <w:sz w:val="24"/>
+          <w:szCs w:val="24"/>
+        </w:rPr>
+        <w:t xml:space="preserve">) </w:t>
+      </w:r>
+      <w:r>
+        <w:rPr>
+          <w:rFonts w:ascii="Times New Roman" w:hAnsi="Times New Roman" w:cs="Times New Roman"/>
+          <w:sz w:val="24"/>
+          <w:szCs w:val="24"/>
+        </w:rPr>
+        <w:t xml:space="preserve">and finds the </w:t>
+      </w:r>
+      <w:proofErr w:type="spellStart"/>
+      <w:proofErr w:type="gramStart"/>
+      <w:r>
+        <w:rPr>
+          <w:rFonts w:ascii="Times New Roman" w:hAnsi="Times New Roman" w:cs="Times New Roman"/>
+          <w:sz w:val="24"/>
+          <w:szCs w:val="24"/>
+        </w:rPr>
+        <w:t>min,max</w:t>
+      </w:r>
+      <w:proofErr w:type="spellEnd"/>
+      <w:proofErr w:type="gramEnd"/>
+      <w:r>
+        <w:rPr>
+          <w:rFonts w:ascii="Times New Roman" w:hAnsi="Times New Roman" w:cs="Times New Roman"/>
+          <w:sz w:val="24"/>
+          <w:szCs w:val="24"/>
+        </w:rPr>
+        <w:t xml:space="preserve"> mean and median using the “.describe()” function.</w:t>
+      </w:r>
     </w:p>
     <w:p>
       <w:pPr>
         <w:jc w:val="both"/>
+        <w:rPr>
+          <w:rFonts w:ascii="Times New Roman" w:hAnsi="Times New Roman" w:cs="Times New Roman"/>
+          <w:sz w:val="24"/>
+          <w:szCs w:val="24"/>
+        </w:rPr>
+      </w:pPr>
+      <w:r>
+        <w:rPr>
+          <w:rFonts w:ascii="Times New Roman" w:hAnsi="Times New Roman" w:cs="Times New Roman"/>
+          <w:sz w:val="24"/>
+          <w:szCs w:val="24"/>
+        </w:rPr>
+        <w:lastRenderedPageBreak/>
+        <w:drawing>
+          <wp:inline distT="0" distB="0" distL="0" distR="0" wp14:anchorId="05A5A0FD" wp14:editId="77AA067A">
+            <wp:extent cx="5731510" cy="1945005"/>
+            <wp:effectExtent l="0" t="0" r="2540" b="0"/>
+            <wp:docPr id="1465382076" name="Picture 1" descr="A computer screen shot of text&#10;&#10;Description automatically generated"/>
+            <wp:cNvGraphicFramePr>
+              <a:graphicFrameLocks xmlns:a="http://schemas.openxmlformats.org/drawingml/2006/main" noChangeAspect="1"/>
+            </wp:cNvGraphicFramePr>
+            <a:graphic xmlns:a="http://schemas.openxmlformats.org/drawingml/2006/main">
+              <a:graphicData uri="http://schemas.openxmlformats.org/drawingml/2006/picture">
+                <pic:pic xmlns:pic="http://schemas.openxmlformats.org/drawingml/2006/picture">
+                  <pic:nvPicPr>
+                    <pic:cNvPr id="1465382076" name="Picture 1" descr="A computer screen shot of text&#10;&#10;Description automatically generated"/>
+                    <pic:cNvPicPr/>
+                  </pic:nvPicPr>
+                  <pic:blipFill>
+                    <a:blip r:embed="rId7"/>
+                    <a:stretch>
+                      <a:fillRect/>
+                    </a:stretch>
+                  </pic:blipFill>
+                  <pic:spPr>
+                    <a:xfrm>
+                      <a:off x="0" y="0"/>
+                      <a:ext cx="5731510" cy="1945005"/>
+                    </a:xfrm>
+                    <a:prstGeom prst="rect">
+                      <a:avLst/>
+                    </a:prstGeom>
+                  </pic:spPr>
+                </pic:pic>
+              </a:graphicData>
+            </a:graphic>
+          </wp:inline>
+        </w:drawing>
+      </w:r>
+    </w:p>
+    <w:p>
+      <w:pPr>
+        <w:jc w:val="both"/>
+        <w:rPr>
+          <w:rFonts w:ascii="Times New Roman" w:hAnsi="Times New Roman" w:cs="Times New Roman"/>
+          <w:sz w:val="24"/>
+          <w:szCs w:val="24"/>
+        </w:rPr>
+      </w:pPr>
+      <w:r>
+        <w:rPr>
+          <w:rFonts w:ascii="Times New Roman" w:hAnsi="Times New Roman" w:cs="Times New Roman"/>
+          <w:sz w:val="24"/>
+          <w:szCs w:val="24"/>
+        </w:rPr>
+        <w:t>We then get the below result.</w:t>
+      </w:r>
+      <w:r>
+        <w:rPr>
+          <w:rFonts w:ascii="Times New Roman" w:hAnsi="Times New Roman" w:cs="Times New Roman"/>
+          <w:sz w:val="24"/>
+          <w:szCs w:val="24"/>
+        </w:rPr>
+        <w:t xml:space="preserve"> Some key </w:t>
+      </w:r>
+      <w:r>
+        <w:rPr>
+          <w:rFonts w:ascii="Times New Roman" w:hAnsi="Times New Roman" w:cs="Times New Roman"/>
+          <w:sz w:val="24"/>
+          <w:szCs w:val="24"/>
+        </w:rPr>
+        <w:t>findings we can pick out are, the pressure sensors overall have the highest max values for both normal and abnormal status</w:t>
+      </w:r>
+      <w:r>
+        <w:rPr>
+          <w:rFonts w:ascii="Times New Roman" w:hAnsi="Times New Roman" w:cs="Times New Roman"/>
+          <w:sz w:val="24"/>
+          <w:szCs w:val="24"/>
+        </w:rPr>
+        <w:t xml:space="preserve"> e.g. (56 for normal and 67 for abnormal)</w:t>
+      </w:r>
+      <w:r>
+        <w:rPr>
+          <w:rFonts w:ascii="Times New Roman" w:hAnsi="Times New Roman" w:cs="Times New Roman"/>
+          <w:sz w:val="24"/>
+          <w:szCs w:val="24"/>
+        </w:rPr>
+        <w:t xml:space="preserve">. The mean values are all around the similar levels for all features across both normal </w:t>
+      </w:r>
+      <w:r>
+        <w:rPr>
+          <w:rFonts w:ascii="Times New Roman" w:hAnsi="Times New Roman" w:cs="Times New Roman"/>
+          <w:sz w:val="24"/>
+          <w:szCs w:val="24"/>
+        </w:rPr>
+        <w:t>and</w:t>
+      </w:r>
+      <w:r>
+        <w:rPr>
+          <w:rFonts w:ascii="Times New Roman" w:hAnsi="Times New Roman" w:cs="Times New Roman"/>
+          <w:sz w:val="24"/>
+          <w:szCs w:val="24"/>
+        </w:rPr>
+        <w:t xml:space="preserve"> abnormal status</w:t>
+      </w:r>
+      <w:r>
+        <w:rPr>
+          <w:rFonts w:ascii="Times New Roman" w:hAnsi="Times New Roman" w:cs="Times New Roman"/>
+          <w:sz w:val="24"/>
+          <w:szCs w:val="24"/>
+        </w:rPr>
+        <w:t xml:space="preserve">, </w:t>
+      </w:r>
+      <w:r>
+        <w:rPr>
+          <w:rFonts w:ascii="Times New Roman" w:hAnsi="Times New Roman" w:cs="Times New Roman"/>
+          <w:sz w:val="24"/>
+          <w:szCs w:val="24"/>
+        </w:rPr>
+        <w:t>one exception being</w:t>
+      </w:r>
+      <w:r>
+        <w:rPr>
+          <w:rFonts w:ascii="Times New Roman" w:hAnsi="Times New Roman" w:cs="Times New Roman"/>
+          <w:sz w:val="24"/>
+          <w:szCs w:val="24"/>
+        </w:rPr>
+        <w:t xml:space="preserve"> </w:t>
+      </w:r>
+      <w:r>
+        <w:rPr>
+          <w:rFonts w:ascii="Times New Roman" w:hAnsi="Times New Roman" w:cs="Times New Roman"/>
+          <w:sz w:val="24"/>
+          <w:szCs w:val="24"/>
+        </w:rPr>
+        <w:t xml:space="preserve">“vibration_sensor_3” (normal) displaying a </w:t>
+      </w:r>
+      <w:r>
+        <w:rPr>
+          <w:rFonts w:ascii="Times New Roman" w:hAnsi="Times New Roman" w:cs="Times New Roman"/>
+          <w:sz w:val="24"/>
+          <w:szCs w:val="24"/>
+        </w:rPr>
+        <w:t>higher overall mean of 19.</w:t>
+      </w:r>
+    </w:p>
+    <w:p>
+      <w:pPr>
+        <w:jc w:val="both"/>
+        <w:rPr>
+          <w:rFonts w:ascii="Times New Roman" w:hAnsi="Times New Roman" w:cs="Times New Roman"/>
+          <w:sz w:val="24"/>
+          <w:szCs w:val="24"/>
+        </w:rPr>
+      </w:pPr>
+      <w:r>
+        <w:rPr>
+          <w:rFonts w:ascii="Times New Roman" w:hAnsi="Times New Roman" w:cs="Times New Roman"/>
+          <w:sz w:val="24"/>
+          <w:szCs w:val="24"/>
+        </w:rPr>
+        <w:drawing>
+          <wp:inline distT="0" distB="0" distL="0" distR="0" wp14:anchorId="2F5F4AB5" wp14:editId="32818374">
+            <wp:extent cx="1979875" cy="2937878"/>
+            <wp:effectExtent l="0" t="0" r="1905" b="0"/>
+            <wp:docPr id="2102645201" name="Picture 1" descr="A screenshot of a computer&#10;&#10;Description automatically generated"/>
+            <wp:cNvGraphicFramePr>
+              <a:graphicFrameLocks xmlns:a="http://schemas.openxmlformats.org/drawingml/2006/main" noChangeAspect="1"/>
+            </wp:cNvGraphicFramePr>
+            <a:graphic xmlns:a="http://schemas.openxmlformats.org/drawingml/2006/main">
+              <a:graphicData uri="http://schemas.openxmlformats.org/drawingml/2006/picture">
+                <pic:pic xmlns:pic="http://schemas.openxmlformats.org/drawingml/2006/picture">
+                  <pic:nvPicPr>
+                    <pic:cNvPr id="2102645201" name="Picture 1" descr="A screenshot of a computer&#10;&#10;Description automatically generated"/>
+                    <pic:cNvPicPr/>
+                  </pic:nvPicPr>
+                  <pic:blipFill>
+                    <a:blip r:embed="rId8"/>
+                    <a:stretch>
+                      <a:fillRect/>
+                    </a:stretch>
+                  </pic:blipFill>
+                  <pic:spPr>
+                    <a:xfrm>
+                      <a:off x="0" y="0"/>
+                      <a:ext cx="1987766" cy="2949588"/>
+                    </a:xfrm>
+                    <a:prstGeom prst="rect">
+                      <a:avLst/>
+                    </a:prstGeom>
+                  </pic:spPr>
+                </pic:pic>
+              </a:graphicData>
+            </a:graphic>
+          </wp:inline>
+        </w:drawing>
+      </w:r>
+    </w:p>
+    <w:p>
+      <w:pPr>
+        <w:jc w:val="both"/>
+        <w:rPr>
+          <w:rFonts w:ascii="Times New Roman" w:hAnsi="Times New Roman" w:cs="Times New Roman"/>
+          <w:sz w:val="24"/>
+          <w:szCs w:val="24"/>
+        </w:rPr>
+      </w:pPr>
+      <w:r>
+        <w:rPr>
+          <w:rFonts w:ascii="Times New Roman" w:hAnsi="Times New Roman" w:cs="Times New Roman"/>
+          <w:sz w:val="24"/>
+          <w:szCs w:val="24"/>
+        </w:rPr>
+        <w:t>The next part of this task revolved around creating boxplots for all features for both Status groups.</w:t>
+      </w:r>
+      <w:r>
+        <w:rPr>
+          <w:rFonts w:ascii="Times New Roman" w:hAnsi="Times New Roman" w:cs="Times New Roman"/>
+          <w:sz w:val="24"/>
+          <w:szCs w:val="24"/>
+        </w:rPr>
+        <w:t xml:space="preserve"> </w:t>
+      </w:r>
+      <w:r>
+        <w:rPr>
+          <w:rFonts w:ascii="Times New Roman" w:hAnsi="Times New Roman" w:cs="Times New Roman"/>
+          <w:sz w:val="24"/>
+          <w:szCs w:val="24"/>
+        </w:rPr>
+        <w:t xml:space="preserve">Benefit of using a </w:t>
+      </w:r>
+      <w:r>
+        <w:rPr>
+          <w:rFonts w:ascii="Times New Roman" w:hAnsi="Times New Roman" w:cs="Times New Roman"/>
+          <w:sz w:val="24"/>
+          <w:szCs w:val="24"/>
+        </w:rPr>
+        <w:t>boxplot</w:t>
+      </w:r>
+      <w:r>
+        <w:rPr>
+          <w:rFonts w:ascii="Times New Roman" w:hAnsi="Times New Roman" w:cs="Times New Roman"/>
+          <w:sz w:val="24"/>
+          <w:szCs w:val="24"/>
+        </w:rPr>
+        <w:t xml:space="preserve"> is they are “</w:t>
+      </w:r>
+      <w:r>
+        <w:rPr>
+          <w:rFonts w:ascii="Times New Roman" w:hAnsi="Times New Roman" w:cs="Times New Roman"/>
+          <w:sz w:val="24"/>
+          <w:szCs w:val="24"/>
+        </w:rPr>
+        <w:t>very effective and easy to read, as they can summarize data from multiple sources and display the results in a single graph</w:t>
+      </w:r>
+      <w:r>
+        <w:rPr>
+          <w:rFonts w:ascii="Times New Roman" w:hAnsi="Times New Roman" w:cs="Times New Roman"/>
+          <w:sz w:val="24"/>
+          <w:szCs w:val="24"/>
+        </w:rPr>
+        <w:t>”</w:t>
+      </w:r>
+      <w:r>
+        <w:rPr>
+          <w:rFonts w:ascii="Times New Roman" w:hAnsi="Times New Roman" w:cs="Times New Roman"/>
+          <w:sz w:val="24"/>
+          <w:szCs w:val="24"/>
+        </w:rPr>
+        <w:t xml:space="preserve"> 8.</w:t>
+      </w:r>
+      <w:r>
+        <w:rPr>
+          <w:rFonts w:ascii="Times New Roman" w:hAnsi="Times New Roman" w:cs="Times New Roman"/>
+          <w:sz w:val="24"/>
+          <w:szCs w:val="24"/>
+        </w:rPr>
+        <w:t xml:space="preserve"> We initially </w:t>
+      </w:r>
+      <w:r>
+        <w:rPr>
+          <w:rFonts w:ascii="Times New Roman" w:hAnsi="Times New Roman" w:cs="Times New Roman"/>
+          <w:sz w:val="24"/>
+          <w:szCs w:val="24"/>
+        </w:rPr>
+        <w:t xml:space="preserve">format the </w:t>
+      </w:r>
+      <w:r>
+        <w:rPr>
+          <w:rFonts w:ascii="Times New Roman" w:hAnsi="Times New Roman" w:cs="Times New Roman"/>
+          <w:sz w:val="24"/>
+          <w:szCs w:val="24"/>
+        </w:rPr>
+        <w:t>data frame</w:t>
+      </w:r>
+      <w:r>
+        <w:rPr>
+          <w:rFonts w:ascii="Times New Roman" w:hAnsi="Times New Roman" w:cs="Times New Roman"/>
+          <w:sz w:val="24"/>
+          <w:szCs w:val="24"/>
+        </w:rPr>
+        <w:t xml:space="preserve"> so that we can pass it into a seaborn </w:t>
+      </w:r>
+      <w:r>
+        <w:rPr>
+          <w:rFonts w:ascii="Times New Roman" w:hAnsi="Times New Roman" w:cs="Times New Roman"/>
+          <w:sz w:val="24"/>
+          <w:szCs w:val="24"/>
+        </w:rPr>
+        <w:t>“</w:t>
+      </w:r>
+      <w:proofErr w:type="spellStart"/>
+      <w:r>
+        <w:rPr>
+          <w:rFonts w:ascii="Times New Roman" w:hAnsi="Times New Roman" w:cs="Times New Roman"/>
+          <w:sz w:val="24"/>
+          <w:szCs w:val="24"/>
+        </w:rPr>
+        <w:t>catplot</w:t>
+      </w:r>
+      <w:proofErr w:type="spellEnd"/>
+      <w:r>
+        <w:rPr>
+          <w:rFonts w:ascii="Times New Roman" w:hAnsi="Times New Roman" w:cs="Times New Roman"/>
+          <w:sz w:val="24"/>
+          <w:szCs w:val="24"/>
+        </w:rPr>
+        <w:t xml:space="preserve"> which is a </w:t>
+      </w:r>
+      <w:r>
+        <w:rPr>
+          <w:rFonts w:ascii="Times New Roman" w:hAnsi="Times New Roman" w:cs="Times New Roman"/>
+          <w:sz w:val="24"/>
+          <w:szCs w:val="24"/>
+        </w:rPr>
+        <w:t xml:space="preserve">figure-level </w:t>
+      </w:r>
+      <w:r>
+        <w:rPr>
+          <w:rFonts w:ascii="Times New Roman" w:hAnsi="Times New Roman" w:cs="Times New Roman"/>
+          <w:sz w:val="24"/>
+          <w:szCs w:val="24"/>
+        </w:rPr>
+        <w:t>interface, which</w:t>
+      </w:r>
+      <w:r>
+        <w:rPr>
+          <w:rFonts w:ascii="Times New Roman" w:hAnsi="Times New Roman" w:cs="Times New Roman"/>
+          <w:sz w:val="24"/>
+          <w:szCs w:val="24"/>
+        </w:rPr>
+        <w:t xml:space="preserve"> is a </w:t>
+      </w:r>
+      <w:r>
+        <w:rPr>
+          <w:rFonts w:ascii="Times New Roman" w:hAnsi="Times New Roman" w:cs="Times New Roman"/>
+          <w:sz w:val="24"/>
+          <w:szCs w:val="24"/>
+        </w:rPr>
+        <w:t>more flexible tool that can be used to draw various types of categorical plots, including boxplot</w:t>
+      </w:r>
+      <w:r>
+        <w:rPr>
+          <w:rFonts w:ascii="Times New Roman" w:hAnsi="Times New Roman" w:cs="Times New Roman"/>
+          <w:sz w:val="24"/>
+          <w:szCs w:val="24"/>
+        </w:rPr>
+        <w:t>”</w:t>
+      </w:r>
+      <w:r>
+        <w:rPr>
+          <w:rFonts w:ascii="Times New Roman" w:hAnsi="Times New Roman" w:cs="Times New Roman"/>
+          <w:sz w:val="24"/>
+          <w:szCs w:val="24"/>
+        </w:rPr>
+        <w:t xml:space="preserve"> </w:t>
+      </w:r>
+      <w:r>
+        <w:rPr>
+          <w:rFonts w:ascii="Times New Roman" w:hAnsi="Times New Roman" w:cs="Times New Roman"/>
+          <w:sz w:val="24"/>
+          <w:szCs w:val="24"/>
+          <w:highlight w:val="yellow"/>
+        </w:rPr>
+        <w:t>9</w:t>
+      </w:r>
+      <w:r>
+        <w:rPr>
+          <w:rFonts w:ascii="Times New Roman" w:hAnsi="Times New Roman" w:cs="Times New Roman"/>
+          <w:sz w:val="24"/>
+          <w:szCs w:val="24"/>
+        </w:rPr>
+        <w:t>.</w:t>
+      </w:r>
+      <w:r>
+        <w:rPr>
+          <w:rFonts w:ascii="Times New Roman" w:hAnsi="Times New Roman" w:cs="Times New Roman"/>
+          <w:sz w:val="24"/>
+          <w:szCs w:val="24"/>
+        </w:rPr>
+        <w:t xml:space="preserve"> We use the </w:t>
+      </w:r>
+      <w:proofErr w:type="spellStart"/>
+      <w:r>
+        <w:rPr>
+          <w:rFonts w:ascii="Times New Roman" w:hAnsi="Times New Roman" w:cs="Times New Roman"/>
+          <w:sz w:val="24"/>
+          <w:szCs w:val="24"/>
+        </w:rPr>
+        <w:t>catplot</w:t>
+      </w:r>
+      <w:proofErr w:type="spellEnd"/>
+      <w:r>
+        <w:rPr>
+          <w:rFonts w:ascii="Times New Roman" w:hAnsi="Times New Roman" w:cs="Times New Roman"/>
+          <w:sz w:val="24"/>
+          <w:szCs w:val="24"/>
+        </w:rPr>
+        <w:t xml:space="preserve"> and set the y axis as the features values and the x axis for the feature labels.</w:t>
+      </w:r>
+    </w:p>
+    <w:p>
+      <w:pPr>
+        <w:jc w:val="both"/>
+        <w:rPr>
+          <w:rFonts w:ascii="Helvetica" w:hAnsi="Helvetica" w:cs="Helvetica"/>
+          <w:color w:val="090909"/>
+          <w:sz w:val="21"/>
+          <w:szCs w:val="21"/>
+          <w:shd w:val="clear" w:color="auto" w:fill="FFFFFF"/>
+        </w:rPr>
+      </w:pPr>
+    </w:p>
+    <w:p>
+      <w:pPr>
+        <w:jc w:val="both"/>
+        <w:rPr>
+          <w:rFonts w:ascii="Helvetica" w:hAnsi="Helvetica" w:cs="Helvetica"/>
+          <w:color w:val="090909"/>
+          <w:sz w:val="21"/>
+          <w:szCs w:val="21"/>
+          <w:shd w:val="clear" w:color="auto" w:fill="FFFFFF"/>
+        </w:rPr>
+      </w:pPr>
+      <w:r>
+        <w:rPr>
+          <w:rFonts w:ascii="Helvetica" w:hAnsi="Helvetica" w:cs="Helvetica"/>
+          <w:color w:val="090909"/>
+          <w:sz w:val="21"/>
+          <w:szCs w:val="21"/>
+          <w:shd w:val="clear" w:color="auto" w:fill="FFFFFF"/>
+        </w:rPr>
+        <w:lastRenderedPageBreak/>
+        <w:drawing>
+          <wp:inline distT="0" distB="0" distL="0" distR="0" wp14:anchorId="23473A43" wp14:editId="02DFB178">
+            <wp:extent cx="5731510" cy="2157730"/>
+            <wp:effectExtent l="0" t="0" r="2540" b="0"/>
+            <wp:docPr id="559018417" name="Picture 1" descr="A screen shot of a computer program&#10;&#10;Description automatically generated"/>
+            <wp:cNvGraphicFramePr>
+              <a:graphicFrameLocks xmlns:a="http://schemas.openxmlformats.org/drawingml/2006/main" noChangeAspect="1"/>
+            </wp:cNvGraphicFramePr>
+            <a:graphic xmlns:a="http://schemas.openxmlformats.org/drawingml/2006/main">
+              <a:graphicData uri="http://schemas.openxmlformats.org/drawingml/2006/picture">
+                <pic:pic xmlns:pic="http://schemas.openxmlformats.org/drawingml/2006/picture">
+                  <pic:nvPicPr>
+                    <pic:cNvPr id="559018417" name="Picture 1" descr="A screen shot of a computer program&#10;&#10;Description automatically generated"/>
+                    <pic:cNvPicPr/>
+                  </pic:nvPicPr>
+                  <pic:blipFill>
+                    <a:blip r:embed="rId9"/>
+                    <a:stretch>
+                      <a:fillRect/>
+                    </a:stretch>
+                  </pic:blipFill>
+                  <pic:spPr>
+                    <a:xfrm>
+                      <a:off x="0" y="0"/>
+                      <a:ext cx="5731510" cy="2157730"/>
+                    </a:xfrm>
+                    <a:prstGeom prst="rect">
+                      <a:avLst/>
+                    </a:prstGeom>
+                  </pic:spPr>
+                </pic:pic>
+              </a:graphicData>
+            </a:graphic>
+          </wp:inline>
+        </w:drawing>
+      </w:r>
+    </w:p>
+    <w:p>
+      <w:pPr>
+        <w:jc w:val="both"/>
+        <w:rPr>
+          <w:rFonts w:ascii="Times New Roman" w:hAnsi="Times New Roman" w:cs="Times New Roman"/>
+          <w:sz w:val="24"/>
+          <w:szCs w:val="24"/>
+        </w:rPr>
+      </w:pPr>
+    </w:p>
+    <w:p>
+      <w:pPr>
+        <w:jc w:val="both"/>
+        <w:rPr>
+          <w:rFonts w:ascii="Times New Roman" w:hAnsi="Times New Roman" w:cs="Times New Roman"/>
+          <w:sz w:val="24"/>
+          <w:szCs w:val="24"/>
+        </w:rPr>
+      </w:pPr>
+      <w:r>
+        <w:rPr>
+          <w:rFonts w:ascii="Times New Roman" w:hAnsi="Times New Roman" w:cs="Times New Roman"/>
+          <w:sz w:val="24"/>
+          <w:szCs w:val="24"/>
+        </w:rPr>
+        <w:t xml:space="preserve">We are then presented </w:t>
+      </w:r>
+      <w:r>
+        <w:rPr>
+          <w:rFonts w:ascii="Times New Roman" w:hAnsi="Times New Roman" w:cs="Times New Roman"/>
+          <w:sz w:val="24"/>
+          <w:szCs w:val="24"/>
+        </w:rPr>
+        <w:t xml:space="preserve">the chart in figure </w:t>
+      </w:r>
+      <w:r>
+        <w:rPr>
+          <w:rFonts w:ascii="Times New Roman" w:hAnsi="Times New Roman" w:cs="Times New Roman"/>
+          <w:sz w:val="24"/>
+          <w:szCs w:val="24"/>
+          <w:highlight w:val="green"/>
+        </w:rPr>
+        <w:t>4</w:t>
+      </w:r>
+      <w:r>
+        <w:rPr>
+          <w:rFonts w:ascii="Times New Roman" w:hAnsi="Times New Roman" w:cs="Times New Roman"/>
+          <w:sz w:val="24"/>
+          <w:szCs w:val="24"/>
+        </w:rPr>
+        <w:t>.</w:t>
+      </w:r>
+      <w:r>
+        <w:rPr>
+          <w:rFonts w:ascii="Times New Roman" w:hAnsi="Times New Roman" w:cs="Times New Roman"/>
+          <w:sz w:val="24"/>
+          <w:szCs w:val="24"/>
+        </w:rPr>
+        <w:t xml:space="preserve"> Some key takeaways </w:t>
+      </w:r>
+      <w:r>
+        <w:rPr>
+          <w:rFonts w:ascii="Times New Roman" w:hAnsi="Times New Roman" w:cs="Times New Roman"/>
+          <w:sz w:val="24"/>
+          <w:szCs w:val="24"/>
+        </w:rPr>
+        <w:t xml:space="preserve">from figure </w:t>
+      </w:r>
+      <w:r>
+        <w:rPr>
+          <w:rFonts w:ascii="Times New Roman" w:hAnsi="Times New Roman" w:cs="Times New Roman"/>
+          <w:sz w:val="24"/>
+          <w:szCs w:val="24"/>
+          <w:highlight w:val="green"/>
+        </w:rPr>
+        <w:t>4</w:t>
+      </w:r>
+      <w:r>
+        <w:rPr>
+          <w:rFonts w:ascii="Times New Roman" w:hAnsi="Times New Roman" w:cs="Times New Roman"/>
+          <w:sz w:val="24"/>
+          <w:szCs w:val="24"/>
+        </w:rPr>
+        <w:t xml:space="preserve"> are we can see for 9 of the </w:t>
+      </w:r>
+      <w:r>
+        <w:rPr>
+          <w:rFonts w:ascii="Times New Roman" w:hAnsi="Times New Roman" w:cs="Times New Roman"/>
+          <w:sz w:val="24"/>
+          <w:szCs w:val="24"/>
+        </w:rPr>
+        <w:t>12 features there are a</w:t>
+      </w:r>
+      <w:r>
+        <w:rPr>
+          <w:rFonts w:ascii="Times New Roman" w:hAnsi="Times New Roman" w:cs="Times New Roman"/>
+          <w:sz w:val="24"/>
+          <w:szCs w:val="24"/>
+        </w:rPr>
+        <w:t>n</w:t>
+      </w:r>
+      <w:r>
+        <w:rPr>
+          <w:rFonts w:ascii="Times New Roman" w:hAnsi="Times New Roman" w:cs="Times New Roman"/>
+          <w:sz w:val="24"/>
+          <w:szCs w:val="24"/>
+        </w:rPr>
+        <w:t xml:space="preserve"> </w:t>
+      </w:r>
+      <w:r>
+        <w:rPr>
+          <w:rFonts w:ascii="Times New Roman" w:hAnsi="Times New Roman" w:cs="Times New Roman"/>
+          <w:sz w:val="24"/>
+          <w:szCs w:val="24"/>
+        </w:rPr>
+        <w:t>abundance</w:t>
+      </w:r>
+      <w:r>
+        <w:rPr>
+          <w:rFonts w:ascii="Times New Roman" w:hAnsi="Times New Roman" w:cs="Times New Roman"/>
+          <w:sz w:val="24"/>
+          <w:szCs w:val="24"/>
+        </w:rPr>
+        <w:t xml:space="preserve"> of outliers as indicated by the diamond points </w:t>
+      </w:r>
+      <w:r>
+        <w:rPr>
+          <w:rFonts w:ascii="Times New Roman" w:hAnsi="Times New Roman" w:cs="Times New Roman"/>
+          <w:sz w:val="24"/>
+          <w:szCs w:val="24"/>
+        </w:rPr>
+        <w:t xml:space="preserve">above and below the whiskers of the boxplots. This is something to consider as we might want to potentially remove these values as it could affect any further </w:t>
+      </w:r>
+      <w:r>
+        <w:rPr>
+          <w:rFonts w:ascii="Times New Roman" w:hAnsi="Times New Roman" w:cs="Times New Roman"/>
+          <w:sz w:val="24"/>
+          <w:szCs w:val="24"/>
+        </w:rPr>
+        <w:t>analysis or</w:t>
+      </w:r>
+      <w:r>
+        <w:rPr>
+          <w:rFonts w:ascii="Times New Roman" w:hAnsi="Times New Roman" w:cs="Times New Roman"/>
+          <w:sz w:val="24"/>
+          <w:szCs w:val="24"/>
+        </w:rPr>
+        <w:t xml:space="preserve"> choose to keep them as they can provide valuable insight into the data.</w:t>
+      </w:r>
+      <w:r>
+        <w:rPr>
+          <w:rFonts w:ascii="Times New Roman" w:hAnsi="Times New Roman" w:cs="Times New Roman"/>
+          <w:sz w:val="24"/>
+          <w:szCs w:val="24"/>
+        </w:rPr>
+        <w:t xml:space="preserve"> </w:t>
+      </w:r>
+      <w:r>
+        <w:rPr>
+          <w:rFonts w:ascii="Times New Roman" w:hAnsi="Times New Roman" w:cs="Times New Roman"/>
+          <w:sz w:val="24"/>
+          <w:szCs w:val="24"/>
+        </w:rPr>
+        <w:t>We can also highlight vibration sensors tend to have a greater range of data point compared to power and pressure sensors, only exception being pressure sensor 1.</w:t>
+      </w:r>
+    </w:p>
+    <w:p>
+      <w:pPr>
+        <w:jc w:val="both"/>
+        <w:rPr>
+          <w:rFonts w:ascii="Times New Roman" w:hAnsi="Times New Roman" w:cs="Times New Roman"/>
+          <w:sz w:val="24"/>
+          <w:szCs w:val="24"/>
+        </w:rPr>
+      </w:pPr>
+    </w:p>
+    <w:p>
+      <w:pPr>
+        <w:jc w:val="both"/>
+        <w:rPr>
+          <w:rFonts w:ascii="Times New Roman" w:hAnsi="Times New Roman" w:cs="Times New Roman"/>
+          <w:sz w:val="24"/>
+          <w:szCs w:val="24"/>
+        </w:rPr>
+      </w:pPr>
+      <w:r>
+        <w:rPr>
+          <w:rFonts w:ascii="Times New Roman" w:hAnsi="Times New Roman" w:cs="Times New Roman"/>
+          <w:sz w:val="24"/>
+          <w:szCs w:val="24"/>
+        </w:rPr>
+        <w:drawing>
+          <wp:inline distT="0" distB="0" distL="0" distR="0" wp14:anchorId="3E260075" wp14:editId="7E544A27">
+            <wp:extent cx="5731510" cy="3338830"/>
+            <wp:effectExtent l="0" t="0" r="2540" b="0"/>
+            <wp:docPr id="1110939774" name="Picture 1" descr="A graph of different colored squares&#10;&#10;Description automatically generated"/>
+            <wp:cNvGraphicFramePr>
+              <a:graphicFrameLocks xmlns:a="http://schemas.openxmlformats.org/drawingml/2006/main" noChangeAspect="1"/>
+            </wp:cNvGraphicFramePr>
+            <a:graphic xmlns:a="http://schemas.openxmlformats.org/drawingml/2006/main">
+              <a:graphicData uri="http://schemas.openxmlformats.org/drawingml/2006/picture">
+                <pic:pic xmlns:pic="http://schemas.openxmlformats.org/drawingml/2006/picture">
+                  <pic:nvPicPr>
+                    <pic:cNvPr id="1110939774" name="Picture 1" descr="A graph of different colored squares&#10;&#10;Description automatically generated"/>
+                    <pic:cNvPicPr/>
+                  </pic:nvPicPr>
+                  <pic:blipFill>
+                    <a:blip r:embed="rId10"/>
+                    <a:stretch>
+                      <a:fillRect/>
+                    </a:stretch>
+                  </pic:blipFill>
+                  <pic:spPr>
+                    <a:xfrm>
+                      <a:off x="0" y="0"/>
+                      <a:ext cx="5731510" cy="3338830"/>
+                    </a:xfrm>
+                    <a:prstGeom prst="rect">
+                      <a:avLst/>
+                    </a:prstGeom>
+                  </pic:spPr>
+                </pic:pic>
+              </a:graphicData>
+            </a:graphic>
+          </wp:inline>
+        </w:drawing>
+      </w:r>
+    </w:p>
+    <w:p>
+      <w:pPr>
+        <w:jc w:val="center"/>
+        <w:rPr>
+          <w:rFonts w:ascii="Times New Roman" w:hAnsi="Times New Roman" w:cs="Times New Roman"/>
+          <w:sz w:val="24"/>
+          <w:szCs w:val="24"/>
+        </w:rPr>
+      </w:pPr>
+      <w:r>
+        <w:rPr>
+          <w:rFonts w:ascii="Times New Roman" w:hAnsi="Times New Roman" w:cs="Times New Roman"/>
+          <w:sz w:val="24"/>
+          <w:szCs w:val="24"/>
+        </w:rPr>
+        <w:t>Figure 4. Multi Boxplot comparing all features grouped by status</w:t>
+      </w:r>
+      <w:r>
+        <w:rPr>
+          <w:rFonts w:ascii="Times New Roman" w:hAnsi="Times New Roman" w:cs="Times New Roman"/>
+          <w:sz w:val="24"/>
+          <w:szCs w:val="24"/>
+        </w:rPr>
+        <w:t>.</w:t>
+      </w:r>
+    </w:p>
+    <w:p>
+      <w:pPr>
+        <w:jc w:val="center"/>
+        <w:rPr>
+          <w:rFonts w:ascii="Times New Roman" w:hAnsi="Times New Roman" w:cs="Times New Roman"/>
+          <w:sz w:val="24"/>
+          <w:szCs w:val="24"/>
+        </w:rPr>
+      </w:pPr>
+    </w:p>
+    <w:p>
+      <w:pPr>
+        <w:jc w:val="center"/>
         <w:rPr>
           <w:rFonts w:ascii="Times New Roman" w:hAnsi="Times New Roman" w:cs="Times New Roman"/>
           <w:sz w:val="24"/>
@@ -1708,7 +2537,6 @@
           <w:sz w:val="24"/>
           <w:szCs w:val="24"/>
         </w:rPr>
-        <w:lastRenderedPageBreak/>
         <w:t>Part 3</w:t>
       </w:r>
     </w:p>
@@ -2443,113 +3271,6 @@
     <w:p>
       <w:pPr>
         <w:jc w:val="center"/>
-        <w:rPr>
-          <w:rFonts w:ascii="Times New Roman" w:hAnsi="Times New Roman" w:cs="Times New Roman"/>
-          <w:b/>
-          <w:bCs/>
-          <w:sz w:val="24"/>
-          <w:szCs w:val="24"/>
-        </w:rPr>
-      </w:pPr>
-    </w:p>
-    <w:p>
-      <w:pPr>
-        <w:jc w:val="center"/>
-        <w:rPr>
-          <w:rFonts w:ascii="Times New Roman" w:hAnsi="Times New Roman" w:cs="Times New Roman"/>
-          <w:b/>
-          <w:bCs/>
-          <w:sz w:val="24"/>
-          <w:szCs w:val="24"/>
-        </w:rPr>
-      </w:pPr>
-    </w:p>
-    <w:p>
-      <w:pPr>
-        <w:jc w:val="center"/>
-        <w:rPr>
-          <w:rFonts w:ascii="Times New Roman" w:hAnsi="Times New Roman" w:cs="Times New Roman"/>
-          <w:b/>
-          <w:bCs/>
-          <w:sz w:val="24"/>
-          <w:szCs w:val="24"/>
-        </w:rPr>
-      </w:pPr>
-    </w:p>
-    <w:p>
-      <w:pPr>
-        <w:jc w:val="center"/>
-        <w:rPr>
-          <w:rFonts w:ascii="Times New Roman" w:hAnsi="Times New Roman" w:cs="Times New Roman"/>
-          <w:b/>
-          <w:bCs/>
-          <w:sz w:val="24"/>
-          <w:szCs w:val="24"/>
-        </w:rPr>
-      </w:pPr>
-    </w:p>
-    <w:p>
-      <w:pPr>
-        <w:jc w:val="center"/>
-        <w:rPr>
-          <w:rFonts w:ascii="Times New Roman" w:hAnsi="Times New Roman" w:cs="Times New Roman"/>
-          <w:b/>
-          <w:bCs/>
-          <w:sz w:val="24"/>
-          <w:szCs w:val="24"/>
-        </w:rPr>
-      </w:pPr>
-    </w:p>
-    <w:p>
-      <w:pPr>
-        <w:jc w:val="center"/>
-        <w:rPr>
-          <w:rFonts w:ascii="Times New Roman" w:hAnsi="Times New Roman" w:cs="Times New Roman"/>
-          <w:b/>
-          <w:bCs/>
-          <w:sz w:val="24"/>
-          <w:szCs w:val="24"/>
-        </w:rPr>
-      </w:pPr>
-    </w:p>
-    <w:p>
-      <w:pPr>
-        <w:jc w:val="center"/>
-        <w:rPr>
-          <w:rFonts w:ascii="Times New Roman" w:hAnsi="Times New Roman" w:cs="Times New Roman"/>
-          <w:b/>
-          <w:bCs/>
-          <w:sz w:val="24"/>
-          <w:szCs w:val="24"/>
-        </w:rPr>
-      </w:pPr>
-    </w:p>
-    <w:p>
-      <w:pPr>
-        <w:jc w:val="center"/>
-        <w:rPr>
-          <w:rFonts w:ascii="Times New Roman" w:hAnsi="Times New Roman" w:cs="Times New Roman"/>
-          <w:b/>
-          <w:bCs/>
-          <w:sz w:val="24"/>
-          <w:szCs w:val="24"/>
-        </w:rPr>
-      </w:pPr>
-    </w:p>
-    <w:p>
-      <w:pPr>
-        <w:jc w:val="center"/>
-        <w:rPr>
-          <w:rFonts w:ascii="Times New Roman" w:hAnsi="Times New Roman" w:cs="Times New Roman"/>
-          <w:b/>
-          <w:bCs/>
-          <w:sz w:val="24"/>
-          <w:szCs w:val="24"/>
-        </w:rPr>
-      </w:pPr>
-    </w:p>
-    <w:p>
-      <w:pPr>
         <w:rPr>
           <w:rFonts w:ascii="Times New Roman" w:hAnsi="Times New Roman" w:cs="Times New Roman"/>
           <w:b/>
@@ -2728,7 +3449,7 @@
           <w:szCs w:val="24"/>
         </w:rPr>
       </w:pPr>
-      <w:hyperlink r:id="rId7" w:history="1">
+      <w:hyperlink r:id="rId11" w:history="1">
         <w:proofErr w:type="spellStart"/>
         <w:r>
           <w:rPr>
@@ -2818,7 +3539,7 @@
           <w:szCs w:val="24"/>
         </w:rPr>
       </w:pPr>
-      <w:hyperlink r:id="rId8" w:history="1">
+      <w:hyperlink r:id="rId12" w:history="1">
         <w:r>
           <w:rPr>
             <w:rStyle w:val="Hyperlink"/>
@@ -2841,7 +3562,7 @@
           <w:szCs w:val="24"/>
         </w:rPr>
       </w:pPr>
-      <w:hyperlink r:id="rId9" w:history="1">
+      <w:hyperlink r:id="rId13" w:history="1">
         <w:r>
           <w:rPr>
             <w:rStyle w:val="Hyperlink"/>
@@ -2867,7 +3588,7 @@
           <w:szCs w:val="24"/>
         </w:rPr>
       </w:pPr>
-      <w:hyperlink r:id="rId10" w:history="1">
+      <w:hyperlink r:id="rId14" w:history="1">
         <w:r>
           <w:rPr>
             <w:rStyle w:val="Hyperlink"/>
@@ -2898,7 +3619,7 @@
           <w:szCs w:val="24"/>
         </w:rPr>
       </w:pPr>
-      <w:hyperlink r:id="rId11" w:history="1">
+      <w:hyperlink r:id="rId15" w:history="1">
         <w:r>
           <w:rPr>
             <w:rStyle w:val="Hyperlink"/>
@@ -2921,14 +3642,99 @@
           <w:szCs w:val="24"/>
         </w:rPr>
       </w:pPr>
-      <w:r>
-        <w:rPr>
-          <w:rFonts w:ascii="Times New Roman" w:hAnsi="Times New Roman" w:cs="Times New Roman"/>
-          <w:sz w:val="24"/>
-          <w:szCs w:val="24"/>
-        </w:rPr>
-        <w:t>https://stackoverflow.com/questions/61281035/what-does-the-corr-method-do-in-pandas-and-how-does-it-relate-it-to-the-heatm</w:t>
-      </w:r>
+      <w:hyperlink r:id="rId16" w:history="1">
+        <w:r>
+          <w:rPr>
+            <w:rStyle w:val="Hyperlink"/>
+            <w:rFonts w:ascii="Times New Roman" w:hAnsi="Times New Roman" w:cs="Times New Roman"/>
+            <w:sz w:val="24"/>
+            <w:szCs w:val="24"/>
+          </w:rPr>
+          <w:t>https://stackoverflow.com/questions/61281035/what-does-the-corr-method-do-in-pandas-and-how-does-it-relate-it-to-the-heatm</w:t>
+        </w:r>
+      </w:hyperlink>
+    </w:p>
+    <w:p>
+      <w:pPr>
+        <w:pStyle w:val="ListParagraph"/>
+        <w:numPr>
+          <w:ilvl w:val="0"/>
+          <w:numId w:val="1"/>
+        </w:numPr>
+        <w:jc w:val="both"/>
+        <w:rPr>
+          <w:rFonts w:ascii="Times New Roman" w:hAnsi="Times New Roman" w:cs="Times New Roman"/>
+          <w:sz w:val="24"/>
+          <w:szCs w:val="24"/>
+        </w:rPr>
+      </w:pPr>
+      <w:hyperlink r:id="rId17" w:history="1">
+        <w:r>
+          <w:rPr>
+            <w:rStyle w:val="Hyperlink"/>
+            <w:rFonts w:ascii="Times New Roman" w:hAnsi="Times New Roman" w:cs="Times New Roman"/>
+            <w:sz w:val="24"/>
+            <w:szCs w:val="24"/>
+          </w:rPr>
+          <w:t>https://asq.org/quality-resources/box-whisker-plot</w:t>
+        </w:r>
+      </w:hyperlink>
+    </w:p>
+    <w:p>
+      <w:pPr>
+        <w:pStyle w:val="ListParagraph"/>
+        <w:numPr>
+          <w:ilvl w:val="0"/>
+          <w:numId w:val="1"/>
+        </w:numPr>
+        <w:jc w:val="both"/>
+        <w:rPr>
+          <w:rFonts w:ascii="Times New Roman" w:hAnsi="Times New Roman" w:cs="Times New Roman"/>
+          <w:sz w:val="24"/>
+          <w:szCs w:val="24"/>
+        </w:rPr>
+      </w:pPr>
+      <w:hyperlink r:id="rId18" w:history="1">
+        <w:r>
+          <w:rPr>
+            <w:rStyle w:val="Hyperlink"/>
+            <w:rFonts w:ascii="Times New Roman" w:hAnsi="Times New Roman" w:cs="Times New Roman"/>
+            <w:sz w:val="24"/>
+            <w:szCs w:val="24"/>
+          </w:rPr>
+          <w:t>https://seaborn.pydata.org/generated/seaborn.catplot.html</w:t>
+        </w:r>
+      </w:hyperlink>
+    </w:p>
+    <w:p>
+      <w:pPr>
+        <w:jc w:val="both"/>
+        <w:rPr>
+          <w:rFonts w:ascii="Times New Roman" w:hAnsi="Times New Roman" w:cs="Times New Roman"/>
+          <w:sz w:val="24"/>
+          <w:szCs w:val="24"/>
+        </w:rPr>
+      </w:pPr>
+      <w:r>
+        <w:rPr>
+          <w:rFonts w:ascii="Times New Roman" w:hAnsi="Times New Roman" w:cs="Times New Roman"/>
+          <w:sz w:val="24"/>
+          <w:szCs w:val="24"/>
+          <w:highlight w:val="yellow"/>
+        </w:rPr>
+        <w:t xml:space="preserve">GO through all screenshots and add figure subtitles with quick description </w:t>
+      </w:r>
+      <w:proofErr w:type="gramStart"/>
+      <w:r>
+        <w:rPr>
+          <w:rFonts w:ascii="Times New Roman" w:hAnsi="Times New Roman" w:cs="Times New Roman"/>
+          <w:sz w:val="24"/>
+          <w:szCs w:val="24"/>
+          <w:highlight w:val="yellow"/>
+        </w:rPr>
+        <w:t>maybe</w:t>
+      </w:r>
+      <w:proofErr w:type="gramEnd"/>
     </w:p>
     <w:sectPr>
       <w:pgSz w:w="11906" w:h="16838"/>

</xml_diff>

<commit_message>
finished task 2 report section
</commit_message>
<xml_diff>
--- a/report.docx
+++ b/report.docx
@@ -3502,6 +3502,9 @@
         <w:textAlignment w:val="baseline"/>
       </w:pPr>
       <w:r>
+        <w:rPr>
+          <w:noProof/>
+        </w:rPr>
         <w:lastRenderedPageBreak/>
         <w:drawing>
           <wp:inline distT="0" distB="0" distL="0" distR="0" wp14:anchorId="70EB928C" wp14:editId="6500CA15">
@@ -3649,6 +3652,7 @@
           <w:rFonts w:ascii="Times New Roman" w:hAnsi="Times New Roman" w:cs="Times New Roman"/>
           <w:b/>
           <w:bCs/>
+          <w:noProof/>
           <w:sz w:val="28"/>
           <w:szCs w:val="28"/>
         </w:rPr>
@@ -3855,6 +3859,7 @@
       <w:r>
         <w:rPr>
           <w:rFonts w:ascii="Times New Roman" w:hAnsi="Times New Roman" w:cs="Times New Roman"/>
+          <w:noProof/>
           <w:sz w:val="24"/>
           <w:szCs w:val="24"/>
         </w:rPr>
@@ -3993,31 +3998,7 @@
           <w:sz w:val="24"/>
           <w:szCs w:val="24"/>
         </w:rPr>
-        <w:t xml:space="preserve">This task involved </w:t>
-      </w:r>
-      <w:r>
-        <w:rPr>
-          <w:rFonts w:ascii="Times New Roman" w:hAnsi="Times New Roman" w:cs="Times New Roman"/>
-          <w:sz w:val="24"/>
-          <w:szCs w:val="24"/>
-        </w:rPr>
-        <w:t>Creat</w:t>
-      </w:r>
-      <w:r>
-        <w:rPr>
-          <w:rFonts w:ascii="Times New Roman" w:hAnsi="Times New Roman" w:cs="Times New Roman"/>
-          <w:sz w:val="24"/>
-          <w:szCs w:val="24"/>
-        </w:rPr>
-        <w:t>ing</w:t>
-      </w:r>
-      <w:r>
-        <w:rPr>
-          <w:rFonts w:ascii="Times New Roman" w:hAnsi="Times New Roman" w:cs="Times New Roman"/>
-          <w:sz w:val="24"/>
-          <w:szCs w:val="24"/>
-        </w:rPr>
-        <w:t xml:space="preserve"> a list of flights based on the Flight id; including number of passengers, relevant IATA/FAA codes, and departure and arrival times</w:t>
+        <w:t>This task involved Creating a list of flights based on the Flight id; including number of passengers, relevant IATA/FAA codes, and departure and arrival times</w:t>
       </w:r>
       <w:r>
         <w:rPr>
@@ -4081,15 +4062,7 @@
           <w:sz w:val="24"/>
           <w:szCs w:val="24"/>
         </w:rPr>
-        <w:t>Unix ‘epoch’ time</w:t>
-      </w:r>
-      <w:r>
-        <w:rPr>
-          <w:rFonts w:ascii="Times New Roman" w:hAnsi="Times New Roman" w:cs="Times New Roman"/>
-          <w:sz w:val="24"/>
-          <w:szCs w:val="24"/>
-        </w:rPr>
-        <w:t xml:space="preserve"> format, however for this task we want </w:t>
+        <w:t xml:space="preserve">Unix ‘epoch’ time format, however for this task we want </w:t>
       </w:r>
       <w:r>
         <w:rPr>
@@ -4220,6 +4193,7 @@
           <w:rFonts w:ascii="Times New Roman" w:hAnsi="Times New Roman" w:cs="Times New Roman"/>
           <w:b/>
           <w:bCs/>
+          <w:noProof/>
           <w:sz w:val="28"/>
           <w:szCs w:val="28"/>
         </w:rPr>
@@ -4455,11 +4429,12 @@
           <w:rFonts w:ascii="Times New Roman" w:hAnsi="Times New Roman" w:cs="Times New Roman"/>
           <w:b/>
           <w:bCs/>
+          <w:noProof/>
           <w:sz w:val="28"/>
           <w:szCs w:val="28"/>
         </w:rPr>
         <w:drawing>
-          <wp:anchor distT="0" distB="0" distL="114300" distR="114300" simplePos="0" relativeHeight="251662336" behindDoc="0" locked="0" layoutInCell="1" allowOverlap="1" wp14:anchorId="34C9CF81" wp14:editId="0B27B95A">
+          <wp:anchor distT="0" distB="0" distL="114300" distR="114300" simplePos="0" relativeHeight="251662336" behindDoc="0" locked="0" layoutInCell="1" allowOverlap="1" wp14:anchorId="34C9CF81" wp14:editId="4CD7B6CE">
             <wp:simplePos x="0" y="0"/>
             <wp:positionH relativeFrom="margin">
               <wp:align>center</wp:align>
@@ -4669,31 +4644,871 @@
           <w:sz w:val="24"/>
           <w:szCs w:val="24"/>
         </w:rPr>
-        <w:t xml:space="preserve">This task consisted of </w:t>
-      </w:r>
-      <w:r>
-        <w:rPr>
-          <w:rFonts w:ascii="Times New Roman" w:hAnsi="Times New Roman" w:cs="Times New Roman"/>
-          <w:sz w:val="24"/>
-          <w:szCs w:val="24"/>
-        </w:rPr>
-        <w:t>Calculat</w:t>
-      </w:r>
-      <w:r>
-        <w:rPr>
-          <w:rFonts w:ascii="Times New Roman" w:hAnsi="Times New Roman" w:cs="Times New Roman"/>
-          <w:sz w:val="24"/>
-          <w:szCs w:val="24"/>
-        </w:rPr>
-        <w:t>ing</w:t>
-      </w:r>
-      <w:r>
-        <w:rPr>
-          <w:rFonts w:ascii="Times New Roman" w:hAnsi="Times New Roman" w:cs="Times New Roman"/>
-          <w:sz w:val="24"/>
-          <w:szCs w:val="24"/>
-        </w:rPr>
-        <w:t xml:space="preserve"> the line-of-sight (nautical) miles for each flight and the total travelled by each passenger, then output the passenger having earned the highest air </w:t>
+        <w:t>This task consisted of Calculating the line-of-sight (nautical) miles for each flight and the total travelled by each passenger, then output the passenger having earned the highest air miles.</w:t>
+      </w:r>
+      <w:r>
+        <w:rPr>
+          <w:rFonts w:ascii="Times New Roman" w:hAnsi="Times New Roman" w:cs="Times New Roman"/>
+          <w:sz w:val="24"/>
+          <w:szCs w:val="24"/>
+        </w:rPr>
+        <w:t xml:space="preserve"> We initially define a function</w:t>
+      </w:r>
+      <w:r>
+        <w:rPr>
+          <w:rFonts w:ascii="Times New Roman" w:hAnsi="Times New Roman" w:cs="Times New Roman"/>
+          <w:sz w:val="24"/>
+          <w:szCs w:val="24"/>
+        </w:rPr>
+        <w:t xml:space="preserve"> called “calculate_distance()”</w:t>
+      </w:r>
+      <w:r>
+        <w:rPr>
+          <w:rFonts w:ascii="Times New Roman" w:hAnsi="Times New Roman" w:cs="Times New Roman"/>
+          <w:sz w:val="24"/>
+          <w:szCs w:val="24"/>
+        </w:rPr>
+        <w:t xml:space="preserve"> that can help calculate the </w:t>
+      </w:r>
+      <w:r>
+        <w:rPr>
+          <w:rFonts w:ascii="Times New Roman" w:hAnsi="Times New Roman" w:cs="Times New Roman"/>
+          <w:sz w:val="24"/>
+          <w:szCs w:val="24"/>
+        </w:rPr>
+        <w:t>nautical miles given 2 pairs of latitude and longitude values</w:t>
+      </w:r>
+      <w:r>
+        <w:rPr>
+          <w:rFonts w:ascii="Times New Roman" w:hAnsi="Times New Roman" w:cs="Times New Roman"/>
+          <w:sz w:val="24"/>
+          <w:szCs w:val="24"/>
+        </w:rPr>
+        <w:t>.</w:t>
+      </w:r>
+      <w:r>
+        <w:rPr>
+          <w:rFonts w:ascii="Times New Roman" w:hAnsi="Times New Roman" w:cs="Times New Roman"/>
+          <w:sz w:val="24"/>
+          <w:szCs w:val="24"/>
+        </w:rPr>
+        <w:t xml:space="preserve"> In the function</w:t>
+      </w:r>
+      <w:r>
+        <w:rPr>
+          <w:rFonts w:ascii="Times New Roman" w:hAnsi="Times New Roman" w:cs="Times New Roman"/>
+          <w:sz w:val="24"/>
+          <w:szCs w:val="24"/>
+        </w:rPr>
+        <w:t xml:space="preserve"> </w:t>
+      </w:r>
+      <w:r>
+        <w:rPr>
+          <w:rFonts w:ascii="Times New Roman" w:hAnsi="Times New Roman" w:cs="Times New Roman"/>
+          <w:sz w:val="24"/>
+          <w:szCs w:val="24"/>
+        </w:rPr>
+        <w:t>t</w:t>
+      </w:r>
+      <w:r>
+        <w:rPr>
+          <w:rFonts w:ascii="Times New Roman" w:hAnsi="Times New Roman" w:cs="Times New Roman"/>
+          <w:sz w:val="24"/>
+          <w:szCs w:val="24"/>
+        </w:rPr>
+        <w:t xml:space="preserve">o calculate the distance in nautical miles we need to </w:t>
+      </w:r>
+      <w:r>
+        <w:rPr>
+          <w:rFonts w:ascii="Times New Roman" w:hAnsi="Times New Roman" w:cs="Times New Roman"/>
+          <w:sz w:val="24"/>
+          <w:szCs w:val="24"/>
+        </w:rPr>
+        <w:t>define</w:t>
+      </w:r>
+      <w:r>
+        <w:rPr>
+          <w:rFonts w:ascii="Times New Roman" w:hAnsi="Times New Roman" w:cs="Times New Roman"/>
+          <w:sz w:val="24"/>
+          <w:szCs w:val="24"/>
+        </w:rPr>
+        <w:t xml:space="preserve"> the radius of the earth</w:t>
+      </w:r>
+      <w:r>
+        <w:rPr>
+          <w:rFonts w:ascii="Times New Roman" w:hAnsi="Times New Roman" w:cs="Times New Roman"/>
+          <w:sz w:val="24"/>
+          <w:szCs w:val="24"/>
+        </w:rPr>
+        <w:t xml:space="preserve"> in nautical miles</w:t>
+      </w:r>
+      <w:r>
+        <w:rPr>
+          <w:rFonts w:ascii="Times New Roman" w:hAnsi="Times New Roman" w:cs="Times New Roman"/>
+          <w:sz w:val="24"/>
+          <w:szCs w:val="24"/>
+        </w:rPr>
+        <w:t xml:space="preserve">, which is </w:t>
+      </w:r>
+      <w:r>
+        <w:rPr>
+          <w:rFonts w:ascii="Times New Roman" w:hAnsi="Times New Roman" w:cs="Times New Roman"/>
+          <w:sz w:val="24"/>
+          <w:szCs w:val="24"/>
+        </w:rPr>
+        <w:t xml:space="preserve">3440.064 </w:t>
+      </w:r>
+      <w:r>
+        <w:rPr>
+          <w:rFonts w:ascii="Times New Roman" w:hAnsi="Times New Roman" w:cs="Times New Roman"/>
+          <w:sz w:val="24"/>
+          <w:szCs w:val="24"/>
+          <w:highlight w:val="yellow"/>
+        </w:rPr>
+        <w:t>12</w:t>
+      </w:r>
+      <w:r>
+        <w:rPr>
+          <w:rFonts w:ascii="Times New Roman" w:hAnsi="Times New Roman" w:cs="Times New Roman"/>
+          <w:sz w:val="24"/>
+          <w:szCs w:val="24"/>
+        </w:rPr>
+        <w:t xml:space="preserve"> as of 30/11/2023.</w:t>
+      </w:r>
+      <w:r>
+        <w:rPr>
+          <w:rFonts w:ascii="Times New Roman" w:hAnsi="Times New Roman" w:cs="Times New Roman"/>
+          <w:sz w:val="24"/>
+          <w:szCs w:val="24"/>
+        </w:rPr>
+        <w:t xml:space="preserve"> Then we convert our latitude and longitude values to radians to allow us to calculate the nautical distance.</w:t>
+      </w:r>
+      <w:r>
+        <w:rPr>
+          <w:rFonts w:ascii="Times New Roman" w:hAnsi="Times New Roman" w:cs="Times New Roman"/>
+          <w:sz w:val="24"/>
+          <w:szCs w:val="24"/>
+        </w:rPr>
+        <w:t xml:space="preserve"> Then the “Harversine” formula is used to </w:t>
+      </w:r>
+      <w:r>
+        <w:rPr>
+          <w:rFonts w:ascii="Times New Roman" w:hAnsi="Times New Roman" w:cs="Times New Roman"/>
+          <w:sz w:val="24"/>
+          <w:szCs w:val="24"/>
+        </w:rPr>
+        <w:t>“</w:t>
+      </w:r>
+      <w:r>
+        <w:rPr>
+          <w:rFonts w:ascii="Times New Roman" w:hAnsi="Times New Roman" w:cs="Times New Roman"/>
+          <w:sz w:val="24"/>
+          <w:szCs w:val="24"/>
+        </w:rPr>
+        <w:t>determine the </w:t>
+      </w:r>
+      <w:hyperlink r:id="rId18" w:tooltip="Great-circle distance" w:history="1">
+        <w:r>
+          <w:rPr>
+            <w:rFonts w:ascii="Times New Roman" w:hAnsi="Times New Roman" w:cs="Times New Roman"/>
+            <w:sz w:val="24"/>
+            <w:szCs w:val="24"/>
+          </w:rPr>
+          <w:t>great-circle distance</w:t>
+        </w:r>
+      </w:hyperlink>
+      <w:r>
+        <w:rPr>
+          <w:rFonts w:ascii="Times New Roman" w:hAnsi="Times New Roman" w:cs="Times New Roman"/>
+          <w:sz w:val="24"/>
+          <w:szCs w:val="24"/>
+        </w:rPr>
+        <w:t> between two points on a </w:t>
+      </w:r>
+      <w:hyperlink r:id="rId19" w:tooltip="Sphere" w:history="1">
+        <w:r>
+          <w:rPr>
+            <w:rFonts w:ascii="Times New Roman" w:hAnsi="Times New Roman" w:cs="Times New Roman"/>
+            <w:sz w:val="24"/>
+            <w:szCs w:val="24"/>
+          </w:rPr>
+          <w:t>sphere</w:t>
+        </w:r>
+      </w:hyperlink>
+      <w:r>
+        <w:rPr>
+          <w:rFonts w:ascii="Times New Roman" w:hAnsi="Times New Roman" w:cs="Times New Roman"/>
+          <w:sz w:val="24"/>
+          <w:szCs w:val="24"/>
+        </w:rPr>
+        <w:t> given their </w:t>
+      </w:r>
+      <w:hyperlink r:id="rId20" w:tooltip="Longitude" w:history="1">
+        <w:r>
+          <w:rPr>
+            <w:rFonts w:ascii="Times New Roman" w:hAnsi="Times New Roman" w:cs="Times New Roman"/>
+            <w:sz w:val="24"/>
+            <w:szCs w:val="24"/>
+          </w:rPr>
+          <w:t>longitudes</w:t>
+        </w:r>
+      </w:hyperlink>
+      <w:r>
+        <w:rPr>
+          <w:rFonts w:ascii="Times New Roman" w:hAnsi="Times New Roman" w:cs="Times New Roman"/>
+          <w:sz w:val="24"/>
+          <w:szCs w:val="24"/>
+        </w:rPr>
+        <w:t> and </w:t>
+      </w:r>
+      <w:hyperlink r:id="rId21" w:tooltip="Latitude" w:history="1">
+        <w:r>
+          <w:rPr>
+            <w:rFonts w:ascii="Times New Roman" w:hAnsi="Times New Roman" w:cs="Times New Roman"/>
+            <w:sz w:val="24"/>
+            <w:szCs w:val="24"/>
+          </w:rPr>
+          <w:t>latitudes</w:t>
+        </w:r>
+      </w:hyperlink>
+      <w:r>
+        <w:rPr>
+          <w:rFonts w:ascii="Times New Roman" w:hAnsi="Times New Roman" w:cs="Times New Roman"/>
+          <w:sz w:val="24"/>
+          <w:szCs w:val="24"/>
+        </w:rPr>
+        <w:t xml:space="preserve">” </w:t>
+      </w:r>
+      <w:r>
+        <w:rPr>
+          <w:rFonts w:ascii="Times New Roman" w:hAnsi="Times New Roman" w:cs="Times New Roman"/>
+          <w:sz w:val="24"/>
+          <w:szCs w:val="24"/>
+          <w:highlight w:val="yellow"/>
+        </w:rPr>
+        <w:t>13</w:t>
+      </w:r>
+      <w:r>
+        <w:rPr>
+          <w:rFonts w:ascii="Times New Roman" w:hAnsi="Times New Roman" w:cs="Times New Roman"/>
+          <w:sz w:val="24"/>
+          <w:szCs w:val="24"/>
+        </w:rPr>
+        <w:t>, which allow us to find the distance for each flight</w:t>
+      </w:r>
+      <w:r>
+        <w:rPr>
+          <w:rFonts w:ascii="Times New Roman" w:hAnsi="Times New Roman" w:cs="Times New Roman"/>
+          <w:sz w:val="24"/>
+          <w:szCs w:val="24"/>
+        </w:rPr>
+        <w:t>.</w:t>
+      </w:r>
+      <w:r>
+        <w:rPr>
+          <w:rFonts w:ascii="Times New Roman" w:hAnsi="Times New Roman" w:cs="Times New Roman"/>
+          <w:sz w:val="24"/>
+          <w:szCs w:val="24"/>
+        </w:rPr>
+        <w:t xml:space="preserve"> </w:t>
+      </w:r>
+      <w:r>
+        <w:rPr>
+          <w:rFonts w:ascii="Times New Roman" w:hAnsi="Times New Roman" w:cs="Times New Roman"/>
+          <w:sz w:val="24"/>
+          <w:szCs w:val="24"/>
+        </w:rPr>
+        <w:t>Finally,</w:t>
+      </w:r>
+      <w:r>
+        <w:rPr>
+          <w:rFonts w:ascii="Times New Roman" w:hAnsi="Times New Roman" w:cs="Times New Roman"/>
+          <w:sz w:val="24"/>
+          <w:szCs w:val="24"/>
+        </w:rPr>
+        <w:t xml:space="preserve"> the result from the haversine formula is multiplied by the earths radius we defined earlier to give the final distance in nautical miles. Refer to figure 12.</w:t>
+      </w:r>
+    </w:p>
+    <w:p>
+      <w:pPr>
+        <w:rPr>
+          <w:rFonts w:ascii="Times New Roman" w:hAnsi="Times New Roman" w:cs="Times New Roman"/>
+          <w:sz w:val="24"/>
+          <w:szCs w:val="24"/>
+        </w:rPr>
+      </w:pPr>
+      <w:r>
+        <w:rPr>
+          <w:rFonts w:ascii="Times New Roman" w:hAnsi="Times New Roman" w:cs="Times New Roman"/>
+          <w:sz w:val="24"/>
+          <w:szCs w:val="24"/>
+        </w:rPr>
+        <w:drawing>
+          <wp:inline distT="0" distB="0" distL="0" distR="0" wp14:anchorId="31B2D762" wp14:editId="61761D72">
+            <wp:extent cx="5731510" cy="2147570"/>
+            <wp:effectExtent l="0" t="0" r="2540" b="5080"/>
+            <wp:docPr id="1327892006" name="Picture 1" descr="A computer screen shot of text&#10;&#10;Description automatically generated"/>
+            <wp:cNvGraphicFramePr>
+              <a:graphicFrameLocks xmlns:a="http://schemas.openxmlformats.org/drawingml/2006/main" noChangeAspect="1"/>
+            </wp:cNvGraphicFramePr>
+            <a:graphic xmlns:a="http://schemas.openxmlformats.org/drawingml/2006/main">
+              <a:graphicData uri="http://schemas.openxmlformats.org/drawingml/2006/picture">
+                <pic:pic xmlns:pic="http://schemas.openxmlformats.org/drawingml/2006/picture">
+                  <pic:nvPicPr>
+                    <pic:cNvPr id="1327892006" name="Picture 1" descr="A computer screen shot of text&#10;&#10;Description automatically generated"/>
+                    <pic:cNvPicPr/>
+                  </pic:nvPicPr>
+                  <pic:blipFill>
+                    <a:blip r:embed="rId22"/>
+                    <a:stretch>
+                      <a:fillRect/>
+                    </a:stretch>
+                  </pic:blipFill>
+                  <pic:spPr>
+                    <a:xfrm>
+                      <a:off x="0" y="0"/>
+                      <a:ext cx="5731510" cy="2147570"/>
+                    </a:xfrm>
+                    <a:prstGeom prst="rect">
+                      <a:avLst/>
+                    </a:prstGeom>
+                  </pic:spPr>
+                </pic:pic>
+              </a:graphicData>
+            </a:graphic>
+          </wp:inline>
+        </w:drawing>
+      </w:r>
+    </w:p>
+    <w:p>
+      <w:pPr>
+        <w:jc w:val="center"/>
+        <w:rPr>
+          <w:rFonts w:ascii="Times New Roman" w:hAnsi="Times New Roman" w:cs="Times New Roman"/>
+          <w:sz w:val="24"/>
+          <w:szCs w:val="24"/>
+        </w:rPr>
+      </w:pPr>
+      <w:r>
+        <w:rPr>
+          <w:rFonts w:ascii="Times New Roman" w:hAnsi="Times New Roman" w:cs="Times New Roman"/>
+          <w:sz w:val="24"/>
+          <w:szCs w:val="24"/>
+        </w:rPr>
+        <w:t>Figure 12. Code to calculate the nautical distance between 2 points</w:t>
+      </w:r>
+    </w:p>
+    <w:p>
+      <w:pPr>
+        <w:rPr>
+          <w:rFonts w:ascii="Times New Roman" w:hAnsi="Times New Roman" w:cs="Times New Roman"/>
+          <w:sz w:val="24"/>
+          <w:szCs w:val="24"/>
+        </w:rPr>
+      </w:pPr>
+      <w:r>
+        <w:rPr>
+          <w:rFonts w:ascii="Times New Roman" w:hAnsi="Times New Roman" w:cs="Times New Roman"/>
+          <w:sz w:val="24"/>
+          <w:szCs w:val="24"/>
+        </w:rPr>
+        <w:t xml:space="preserve">We then perform a series of map and </w:t>
+      </w:r>
+      <w:r>
+        <w:rPr>
+          <w:rFonts w:ascii="Times New Roman" w:hAnsi="Times New Roman" w:cs="Times New Roman"/>
+          <w:sz w:val="24"/>
+          <w:szCs w:val="24"/>
+        </w:rPr>
+        <w:t xml:space="preserve">keyBy() method on our airport and passenger datasets to </w:t>
+      </w:r>
+      <w:r>
+        <w:rPr>
+          <w:rFonts w:ascii="Times New Roman" w:hAnsi="Times New Roman" w:cs="Times New Roman"/>
+          <w:sz w:val="24"/>
+          <w:szCs w:val="24"/>
+        </w:rPr>
+        <w:t xml:space="preserve">get the passenger </w:t>
+      </w:r>
+      <w:r>
+        <w:rPr>
+          <w:rFonts w:ascii="Times New Roman" w:hAnsi="Times New Roman" w:cs="Times New Roman"/>
+          <w:sz w:val="24"/>
+          <w:szCs w:val="24"/>
+        </w:rPr>
+        <w:t xml:space="preserve">required features from each datatset including the </w:t>
+      </w:r>
+      <w:r>
+        <w:rPr>
+          <w:rFonts w:ascii="Times New Roman" w:hAnsi="Times New Roman" w:cs="Times New Roman"/>
+          <w:sz w:val="24"/>
+          <w:szCs w:val="24"/>
+        </w:rPr>
+        <w:t xml:space="preserve">flight id, passenger id, </w:t>
+      </w:r>
+      <w:r>
+        <w:rPr>
+          <w:rFonts w:ascii="Times New Roman" w:hAnsi="Times New Roman" w:cs="Times New Roman"/>
+          <w:sz w:val="24"/>
+          <w:szCs w:val="24"/>
+        </w:rPr>
+        <w:t>airport code,</w:t>
+      </w:r>
+      <w:r>
+        <w:rPr>
+          <w:rFonts w:ascii="Times New Roman" w:hAnsi="Times New Roman" w:cs="Times New Roman"/>
+          <w:sz w:val="24"/>
+          <w:szCs w:val="24"/>
+        </w:rPr>
+        <w:t xml:space="preserve"> from</w:t>
+      </w:r>
+      <w:r>
+        <w:rPr>
+          <w:rFonts w:ascii="Times New Roman" w:hAnsi="Times New Roman" w:cs="Times New Roman"/>
+          <w:sz w:val="24"/>
+          <w:szCs w:val="24"/>
+        </w:rPr>
+        <w:t xml:space="preserve"> airport code</w:t>
+      </w:r>
+      <w:r>
+        <w:rPr>
+          <w:rFonts w:ascii="Times New Roman" w:hAnsi="Times New Roman" w:cs="Times New Roman"/>
+          <w:sz w:val="24"/>
+          <w:szCs w:val="24"/>
+        </w:rPr>
+        <w:t>,</w:t>
+      </w:r>
+      <w:r>
+        <w:rPr>
+          <w:rFonts w:ascii="Times New Roman" w:hAnsi="Times New Roman" w:cs="Times New Roman"/>
+          <w:sz w:val="24"/>
+          <w:szCs w:val="24"/>
+        </w:rPr>
+        <w:t xml:space="preserve"> latitude and longtidue values for each airport</w:t>
+      </w:r>
+      <w:r>
+        <w:rPr>
+          <w:rFonts w:ascii="Times New Roman" w:hAnsi="Times New Roman" w:cs="Times New Roman"/>
+          <w:sz w:val="24"/>
+          <w:szCs w:val="24"/>
+        </w:rPr>
+        <w:t>. We then use the “.join()” method</w:t>
+      </w:r>
+      <w:r>
+        <w:rPr>
+          <w:rFonts w:ascii="Times New Roman" w:hAnsi="Times New Roman" w:cs="Times New Roman"/>
+          <w:sz w:val="24"/>
+          <w:szCs w:val="24"/>
+        </w:rPr>
+        <w:t>, which is a form of inner join</w:t>
+      </w:r>
+      <w:r>
+        <w:rPr>
+          <w:rFonts w:ascii="Times New Roman" w:hAnsi="Times New Roman" w:cs="Times New Roman"/>
+          <w:sz w:val="24"/>
+          <w:szCs w:val="24"/>
+        </w:rPr>
+        <w:t xml:space="preserve"> </w:t>
+      </w:r>
+      <w:r>
+        <w:rPr>
+          <w:rFonts w:ascii="Times New Roman" w:hAnsi="Times New Roman" w:cs="Times New Roman"/>
+          <w:sz w:val="24"/>
+          <w:szCs w:val="24"/>
+        </w:rPr>
+        <w:t xml:space="preserve">to join </w:t>
+      </w:r>
+      <w:r>
+        <w:rPr>
+          <w:rFonts w:ascii="Times New Roman" w:hAnsi="Times New Roman" w:cs="Times New Roman"/>
+          <w:sz w:val="24"/>
+          <w:szCs w:val="24"/>
+        </w:rPr>
+        <w:t>our 2 RDD based on a common key</w:t>
+      </w:r>
+      <w:r>
+        <w:rPr>
+          <w:rFonts w:ascii="Times New Roman" w:hAnsi="Times New Roman" w:cs="Times New Roman"/>
+          <w:sz w:val="24"/>
+          <w:szCs w:val="24"/>
+        </w:rPr>
+        <w:t>.</w:t>
+      </w:r>
+      <w:r>
+        <w:rPr>
+          <w:rFonts w:ascii="Times New Roman" w:hAnsi="Times New Roman" w:cs="Times New Roman"/>
+          <w:sz w:val="24"/>
+          <w:szCs w:val="24"/>
+        </w:rPr>
+        <w:t xml:space="preserve"> Refer to figure 13.</w:t>
+      </w:r>
+    </w:p>
+    <w:p>
+      <w:pPr>
+        <w:rPr>
+          <w:rFonts w:ascii="Times New Roman" w:hAnsi="Times New Roman" w:cs="Times New Roman"/>
+          <w:sz w:val="24"/>
+          <w:szCs w:val="24"/>
+        </w:rPr>
+      </w:pPr>
+      <w:r>
+        <w:rPr>
+          <w:rFonts w:ascii="Times New Roman" w:hAnsi="Times New Roman" w:cs="Times New Roman"/>
+          <w:sz w:val="24"/>
+          <w:szCs w:val="24"/>
+        </w:rPr>
+        <w:drawing>
+          <wp:anchor distT="0" distB="0" distL="114300" distR="114300" simplePos="0" relativeHeight="251663360" behindDoc="0" locked="0" layoutInCell="1" allowOverlap="1" wp14:anchorId="7F27E30C" wp14:editId="449385D4">
+            <wp:simplePos x="0" y="0"/>
+            <wp:positionH relativeFrom="margin">
+              <wp:align>center</wp:align>
+            </wp:positionH>
+            <wp:positionV relativeFrom="paragraph">
+              <wp:posOffset>13970</wp:posOffset>
+            </wp:positionV>
+            <wp:extent cx="3731895" cy="2126615"/>
+            <wp:effectExtent l="0" t="0" r="1905" b="6985"/>
+            <wp:wrapSquare wrapText="bothSides"/>
+            <wp:docPr id="238529301" name="Picture 1" descr="A computer screen shot of a code&#10;&#10;Description automatically generated"/>
+            <wp:cNvGraphicFramePr>
+              <a:graphicFrameLocks xmlns:a="http://schemas.openxmlformats.org/drawingml/2006/main" noChangeAspect="1"/>
+            </wp:cNvGraphicFramePr>
+            <a:graphic xmlns:a="http://schemas.openxmlformats.org/drawingml/2006/main">
+              <a:graphicData uri="http://schemas.openxmlformats.org/drawingml/2006/picture">
+                <pic:pic xmlns:pic="http://schemas.openxmlformats.org/drawingml/2006/picture">
+                  <pic:nvPicPr>
+                    <pic:cNvPr id="238529301" name="Picture 1" descr="A computer screen shot of a code&#10;&#10;Description automatically generated"/>
+                    <pic:cNvPicPr/>
+                  </pic:nvPicPr>
+                  <pic:blipFill>
+                    <a:blip r:embed="rId23">
+                      <a:extLst>
+                        <a:ext uri="{28A0092B-C50C-407E-A947-70E740481C1C}">
+                          <a14:useLocalDpi xmlns:a14="http://schemas.microsoft.com/office/drawing/2010/main" val="0"/>
+                        </a:ext>
+                      </a:extLst>
+                    </a:blip>
+                    <a:stretch>
+                      <a:fillRect/>
+                    </a:stretch>
+                  </pic:blipFill>
+                  <pic:spPr>
+                    <a:xfrm>
+                      <a:off x="0" y="0"/>
+                      <a:ext cx="3731895" cy="2126615"/>
+                    </a:xfrm>
+                    <a:prstGeom prst="rect">
+                      <a:avLst/>
+                    </a:prstGeom>
+                  </pic:spPr>
+                </pic:pic>
+              </a:graphicData>
+            </a:graphic>
+            <wp14:sizeRelH relativeFrom="page">
+              <wp14:pctWidth>0</wp14:pctWidth>
+            </wp14:sizeRelH>
+            <wp14:sizeRelV relativeFrom="page">
+              <wp14:pctHeight>0</wp14:pctHeight>
+            </wp14:sizeRelV>
+          </wp:anchor>
+        </w:drawing>
+      </w:r>
+    </w:p>
+    <w:p>
+      <w:pPr>
+        <w:rPr>
+          <w:rFonts w:ascii="Times New Roman" w:hAnsi="Times New Roman" w:cs="Times New Roman"/>
+          <w:sz w:val="24"/>
+          <w:szCs w:val="24"/>
+        </w:rPr>
+      </w:pPr>
+    </w:p>
+    <w:p>
+      <w:pPr>
+        <w:rPr>
+          <w:rFonts w:ascii="Times New Roman" w:hAnsi="Times New Roman" w:cs="Times New Roman"/>
+          <w:sz w:val="24"/>
+          <w:szCs w:val="24"/>
+        </w:rPr>
+      </w:pPr>
+    </w:p>
+    <w:p>
+      <w:pPr>
+        <w:rPr>
+          <w:rFonts w:ascii="Times New Roman" w:hAnsi="Times New Roman" w:cs="Times New Roman"/>
+          <w:sz w:val="24"/>
+          <w:szCs w:val="24"/>
+        </w:rPr>
+      </w:pPr>
+    </w:p>
+    <w:p>
+      <w:pPr>
+        <w:rPr>
+          <w:rFonts w:ascii="Times New Roman" w:hAnsi="Times New Roman" w:cs="Times New Roman"/>
+          <w:sz w:val="24"/>
+          <w:szCs w:val="24"/>
+        </w:rPr>
+      </w:pPr>
+    </w:p>
+    <w:p>
+      <w:pPr>
+        <w:rPr>
+          <w:rFonts w:ascii="Times New Roman" w:hAnsi="Times New Roman" w:cs="Times New Roman"/>
+          <w:sz w:val="24"/>
+          <w:szCs w:val="24"/>
+        </w:rPr>
+      </w:pPr>
+    </w:p>
+    <w:p>
+      <w:pPr>
+        <w:rPr>
+          <w:rFonts w:ascii="Times New Roman" w:hAnsi="Times New Roman" w:cs="Times New Roman"/>
+          <w:sz w:val="24"/>
+          <w:szCs w:val="24"/>
+        </w:rPr>
+      </w:pPr>
+    </w:p>
+    <w:p>
+      <w:pPr>
+        <w:rPr>
+          <w:rFonts w:ascii="Times New Roman" w:hAnsi="Times New Roman" w:cs="Times New Roman"/>
+          <w:sz w:val="24"/>
+          <w:szCs w:val="24"/>
+        </w:rPr>
+      </w:pPr>
+    </w:p>
+    <w:p>
+      <w:pPr>
+        <w:jc w:val="center"/>
+        <w:rPr>
+          <w:rFonts w:ascii="Times New Roman" w:hAnsi="Times New Roman" w:cs="Times New Roman"/>
+          <w:sz w:val="24"/>
+          <w:szCs w:val="24"/>
+        </w:rPr>
+      </w:pPr>
+      <w:r>
+        <w:rPr>
+          <w:rFonts w:ascii="Times New Roman" w:hAnsi="Times New Roman" w:cs="Times New Roman"/>
+          <w:sz w:val="24"/>
+          <w:szCs w:val="24"/>
+        </w:rPr>
+        <w:t xml:space="preserve">Figure 13. Code </w:t>
+      </w:r>
+      <w:r>
+        <w:rPr>
+          <w:rFonts w:ascii="Times New Roman" w:hAnsi="Times New Roman" w:cs="Times New Roman"/>
+          <w:sz w:val="24"/>
+          <w:szCs w:val="24"/>
+        </w:rPr>
+        <w:t>to get required features for task 2.3 from passenger and airport datasets and join them</w:t>
+      </w:r>
+    </w:p>
+    <w:p>
+      <w:pPr>
+        <w:rPr>
+          <w:rFonts w:ascii="Times New Roman" w:hAnsi="Times New Roman" w:cs="Times New Roman"/>
+          <w:sz w:val="24"/>
+          <w:szCs w:val="24"/>
+        </w:rPr>
+      </w:pPr>
+      <w:r>
+        <w:rPr>
+          <w:rFonts w:ascii="Times New Roman" w:hAnsi="Times New Roman" w:cs="Times New Roman"/>
+          <w:sz w:val="24"/>
+          <w:szCs w:val="24"/>
+        </w:rPr>
+        <w:lastRenderedPageBreak/>
+        <w:t xml:space="preserve">Using the RDD created from the </w:t>
+      </w:r>
+      <w:r>
+        <w:rPr>
+          <w:rFonts w:ascii="Times New Roman" w:hAnsi="Times New Roman" w:cs="Times New Roman"/>
+          <w:sz w:val="24"/>
+          <w:szCs w:val="24"/>
+        </w:rPr>
+        <w:t xml:space="preserve">previously mentioned join, we can apply the map function and reduceByKey methods to </w:t>
+      </w:r>
+      <w:r>
+        <w:rPr>
+          <w:rFonts w:ascii="Times New Roman" w:hAnsi="Times New Roman" w:cs="Times New Roman"/>
+          <w:sz w:val="24"/>
+          <w:szCs w:val="24"/>
+        </w:rPr>
+        <w:t xml:space="preserve">map the </w:t>
+      </w:r>
+      <w:r>
+        <w:rPr>
+          <w:rFonts w:ascii="Times New Roman" w:hAnsi="Times New Roman" w:cs="Times New Roman"/>
+          <w:sz w:val="24"/>
+          <w:szCs w:val="24"/>
+        </w:rPr>
+        <w:t>flight</w:t>
+      </w:r>
+      <w:r>
+        <w:rPr>
+          <w:rFonts w:ascii="Times New Roman" w:hAnsi="Times New Roman" w:cs="Times New Roman"/>
+          <w:sz w:val="24"/>
+          <w:szCs w:val="24"/>
+        </w:rPr>
+        <w:t xml:space="preserve"> id as the key and pass the airport arrival and departure location data to the custom function that c</w:t>
+      </w:r>
+      <w:r>
+        <w:rPr>
+          <w:rFonts w:ascii="Times New Roman" w:hAnsi="Times New Roman" w:cs="Times New Roman"/>
+          <w:sz w:val="24"/>
+          <w:szCs w:val="24"/>
+        </w:rPr>
+        <w:t>alculates</w:t>
+      </w:r>
+      <w:r>
+        <w:rPr>
+          <w:rFonts w:ascii="Times New Roman" w:hAnsi="Times New Roman" w:cs="Times New Roman"/>
+          <w:sz w:val="24"/>
+          <w:szCs w:val="24"/>
+        </w:rPr>
+        <w:t xml:space="preserve"> the </w:t>
+      </w:r>
+      <w:r>
+        <w:rPr>
+          <w:rFonts w:ascii="Times New Roman" w:hAnsi="Times New Roman" w:cs="Times New Roman"/>
+          <w:sz w:val="24"/>
+          <w:szCs w:val="24"/>
+        </w:rPr>
+        <w:t>nautical distance. We then sort by the nautical miles in descending order.</w:t>
+      </w:r>
+      <w:r>
+        <w:rPr>
+          <w:rFonts w:ascii="Times New Roman" w:hAnsi="Times New Roman" w:cs="Times New Roman"/>
+          <w:sz w:val="24"/>
+          <w:szCs w:val="24"/>
+        </w:rPr>
+        <w:t xml:space="preserve"> This resulting RDD shows the nautical miles for each </w:t>
+      </w:r>
+      <w:r>
+        <w:rPr>
+          <w:rFonts w:ascii="Times New Roman" w:hAnsi="Times New Roman" w:cs="Times New Roman"/>
+          <w:sz w:val="24"/>
+          <w:szCs w:val="24"/>
+        </w:rPr>
+        <w:t>flight with the flight with the greatest nautical miles at the top. Refer to figure 14.</w:t>
+      </w:r>
+    </w:p>
+    <w:p>
+      <w:pPr>
+        <w:rPr>
+          <w:rFonts w:ascii="Times New Roman" w:hAnsi="Times New Roman" w:cs="Times New Roman"/>
+          <w:sz w:val="24"/>
+          <w:szCs w:val="24"/>
+        </w:rPr>
+      </w:pPr>
+      <w:r>
+        <w:rPr>
+          <w:rFonts w:ascii="Times New Roman" w:hAnsi="Times New Roman" w:cs="Times New Roman"/>
+          <w:sz w:val="24"/>
+          <w:szCs w:val="24"/>
+        </w:rPr>
+        <w:drawing>
+          <wp:inline distT="0" distB="0" distL="0" distR="0" wp14:anchorId="114C6C2E" wp14:editId="0EBC5E3D">
+            <wp:extent cx="5731510" cy="3375025"/>
+            <wp:effectExtent l="0" t="0" r="2540" b="0"/>
+            <wp:docPr id="937510085" name="Picture 1" descr="A screenshot of a computer&#10;&#10;Description automatically generated"/>
+            <wp:cNvGraphicFramePr>
+              <a:graphicFrameLocks xmlns:a="http://schemas.openxmlformats.org/drawingml/2006/main" noChangeAspect="1"/>
+            </wp:cNvGraphicFramePr>
+            <a:graphic xmlns:a="http://schemas.openxmlformats.org/drawingml/2006/main">
+              <a:graphicData uri="http://schemas.openxmlformats.org/drawingml/2006/picture">
+                <pic:pic xmlns:pic="http://schemas.openxmlformats.org/drawingml/2006/picture">
+                  <pic:nvPicPr>
+                    <pic:cNvPr id="937510085" name="Picture 1" descr="A screenshot of a computer&#10;&#10;Description automatically generated"/>
+                    <pic:cNvPicPr/>
+                  </pic:nvPicPr>
+                  <pic:blipFill>
+                    <a:blip r:embed="rId24"/>
+                    <a:stretch>
+                      <a:fillRect/>
+                    </a:stretch>
+                  </pic:blipFill>
+                  <pic:spPr>
+                    <a:xfrm>
+                      <a:off x="0" y="0"/>
+                      <a:ext cx="5731510" cy="3375025"/>
+                    </a:xfrm>
+                    <a:prstGeom prst="rect">
+                      <a:avLst/>
+                    </a:prstGeom>
+                  </pic:spPr>
+                </pic:pic>
+              </a:graphicData>
+            </a:graphic>
+          </wp:inline>
+        </w:drawing>
+      </w:r>
+    </w:p>
+    <w:p>
+      <w:pPr>
+        <w:jc w:val="center"/>
+        <w:rPr>
+          <w:rFonts w:ascii="Times New Roman" w:hAnsi="Times New Roman" w:cs="Times New Roman"/>
+          <w:sz w:val="24"/>
+          <w:szCs w:val="24"/>
+        </w:rPr>
+      </w:pPr>
+      <w:r>
+        <w:rPr>
+          <w:rFonts w:ascii="Times New Roman" w:hAnsi="Times New Roman" w:cs="Times New Roman"/>
+          <w:sz w:val="24"/>
+          <w:szCs w:val="24"/>
+        </w:rPr>
+        <w:t>Figure</w:t>
+      </w:r>
+      <w:r>
+        <w:rPr>
+          <w:rFonts w:ascii="Times New Roman" w:hAnsi="Times New Roman" w:cs="Times New Roman"/>
+          <w:sz w:val="24"/>
+          <w:szCs w:val="24"/>
+        </w:rPr>
+        <w:t xml:space="preserve"> 14. Code for calculating the nautical miles per flight id and displaying it in </w:t>
+      </w:r>
+      <w:r>
+        <w:rPr>
+          <w:rFonts w:ascii="Times New Roman" w:hAnsi="Times New Roman" w:cs="Times New Roman"/>
+          <w:sz w:val="24"/>
+          <w:szCs w:val="24"/>
+        </w:rPr>
+        <w:t>descending order</w:t>
+      </w:r>
+    </w:p>
+    <w:p>
+      <w:pPr>
+        <w:rPr>
+          <w:rFonts w:ascii="Times New Roman" w:hAnsi="Times New Roman" w:cs="Times New Roman"/>
+          <w:sz w:val="24"/>
+          <w:szCs w:val="24"/>
+        </w:rPr>
+      </w:pPr>
+      <w:r>
+        <w:rPr>
+          <w:rFonts w:ascii="Times New Roman" w:hAnsi="Times New Roman" w:cs="Times New Roman"/>
+          <w:sz w:val="24"/>
+          <w:szCs w:val="24"/>
+        </w:rPr>
+        <w:t xml:space="preserve">Then second part of task 2.3 was to </w:t>
+      </w:r>
+      <w:r>
+        <w:rPr>
+          <w:rFonts w:ascii="Times New Roman" w:hAnsi="Times New Roman" w:cs="Times New Roman"/>
+          <w:sz w:val="24"/>
+          <w:szCs w:val="24"/>
+        </w:rPr>
+        <w:t>show</w:t>
+      </w:r>
+      <w:r>
+        <w:rPr>
+          <w:rFonts w:ascii="Times New Roman" w:hAnsi="Times New Roman" w:cs="Times New Roman"/>
+          <w:sz w:val="24"/>
+          <w:szCs w:val="24"/>
+        </w:rPr>
+        <w:t xml:space="preserve"> total travelled by each passenger, then output the passenger having earned the highest air </w:t>
       </w:r>
       <w:r>
         <w:rPr>
@@ -4709,124 +5524,158 @@
           <w:sz w:val="24"/>
           <w:szCs w:val="24"/>
         </w:rPr>
-        <w:t xml:space="preserve"> We initially define a function that can help calculate the </w:t>
-      </w:r>
-      <w:r>
-        <w:rPr>
-          <w:rFonts w:ascii="Times New Roman" w:hAnsi="Times New Roman" w:cs="Times New Roman"/>
-          <w:sz w:val="24"/>
-          <w:szCs w:val="24"/>
-        </w:rPr>
-        <w:t>nautical miles given 2 pairs of latitude and longitude values.</w:t>
-      </w:r>
-    </w:p>
-    <w:p>
-      <w:pPr>
-        <w:rPr>
-          <w:rFonts w:ascii="Times New Roman" w:hAnsi="Times New Roman" w:cs="Times New Roman"/>
-          <w:sz w:val="24"/>
-          <w:szCs w:val="24"/>
-        </w:rPr>
-      </w:pPr>
-    </w:p>
-    <w:p>
-      <w:pPr>
-        <w:rPr>
-          <w:rFonts w:ascii="Times New Roman" w:hAnsi="Times New Roman" w:cs="Times New Roman"/>
-          <w:sz w:val="24"/>
-          <w:szCs w:val="24"/>
-        </w:rPr>
-      </w:pPr>
-    </w:p>
-    <w:p>
-      <w:pPr>
-        <w:rPr>
-          <w:rFonts w:ascii="Times New Roman" w:hAnsi="Times New Roman" w:cs="Times New Roman"/>
-          <w:sz w:val="24"/>
-          <w:szCs w:val="24"/>
-        </w:rPr>
-      </w:pPr>
-    </w:p>
-    <w:p>
-      <w:pPr>
-        <w:rPr>
-          <w:rFonts w:ascii="Times New Roman" w:hAnsi="Times New Roman" w:cs="Times New Roman"/>
-          <w:sz w:val="24"/>
-          <w:szCs w:val="24"/>
-        </w:rPr>
-      </w:pPr>
-    </w:p>
-    <w:p>
-      <w:pPr>
-        <w:rPr>
-          <w:rFonts w:ascii="Times New Roman" w:hAnsi="Times New Roman" w:cs="Times New Roman"/>
-          <w:sz w:val="24"/>
-          <w:szCs w:val="24"/>
-        </w:rPr>
-      </w:pPr>
-    </w:p>
-    <w:p>
-      <w:pPr>
-        <w:rPr>
-          <w:rFonts w:ascii="Times New Roman" w:hAnsi="Times New Roman" w:cs="Times New Roman"/>
-          <w:sz w:val="24"/>
-          <w:szCs w:val="24"/>
-        </w:rPr>
-      </w:pPr>
-    </w:p>
-    <w:p>
-      <w:pPr>
-        <w:rPr>
-          <w:rFonts w:ascii="Times New Roman" w:hAnsi="Times New Roman" w:cs="Times New Roman"/>
-          <w:sz w:val="24"/>
-          <w:szCs w:val="24"/>
-        </w:rPr>
-      </w:pPr>
-    </w:p>
-    <w:p>
-      <w:pPr>
-        <w:rPr>
-          <w:rFonts w:ascii="Times New Roman" w:hAnsi="Times New Roman" w:cs="Times New Roman"/>
-          <w:sz w:val="24"/>
-          <w:szCs w:val="24"/>
-        </w:rPr>
-      </w:pPr>
-    </w:p>
-    <w:p>
-      <w:pPr>
-        <w:rPr>
-          <w:rFonts w:ascii="Times New Roman" w:hAnsi="Times New Roman" w:cs="Times New Roman"/>
-          <w:sz w:val="24"/>
-          <w:szCs w:val="24"/>
-        </w:rPr>
-      </w:pPr>
-    </w:p>
-    <w:p>
-      <w:pPr>
-        <w:rPr>
-          <w:rFonts w:ascii="Times New Roman" w:hAnsi="Times New Roman" w:cs="Times New Roman"/>
-          <w:sz w:val="24"/>
-          <w:szCs w:val="24"/>
-        </w:rPr>
-      </w:pPr>
-    </w:p>
-    <w:p>
-      <w:pPr>
-        <w:rPr>
-          <w:rFonts w:ascii="Times New Roman" w:hAnsi="Times New Roman" w:cs="Times New Roman"/>
-          <w:sz w:val="24"/>
-          <w:szCs w:val="24"/>
-        </w:rPr>
-      </w:pPr>
-    </w:p>
-    <w:p>
-      <w:pPr>
-        <w:rPr>
-          <w:rFonts w:ascii="Times New Roman" w:hAnsi="Times New Roman" w:cs="Times New Roman"/>
-          <w:sz w:val="24"/>
-          <w:szCs w:val="24"/>
-        </w:rPr>
-      </w:pPr>
+        <w:t xml:space="preserve"> We can </w:t>
+      </w:r>
+      <w:r>
+        <w:rPr>
+          <w:rFonts w:ascii="Times New Roman" w:hAnsi="Times New Roman" w:cs="Times New Roman"/>
+          <w:sz w:val="24"/>
+          <w:szCs w:val="24"/>
+        </w:rPr>
+        <w:t>show</w:t>
+      </w:r>
+      <w:r>
+        <w:rPr>
+          <w:rFonts w:ascii="Times New Roman" w:hAnsi="Times New Roman" w:cs="Times New Roman"/>
+          <w:sz w:val="24"/>
+          <w:szCs w:val="24"/>
+        </w:rPr>
+        <w:t xml:space="preserve"> the total travelled by each passenger by </w:t>
+      </w:r>
+      <w:r>
+        <w:rPr>
+          <w:rFonts w:ascii="Times New Roman" w:hAnsi="Times New Roman" w:cs="Times New Roman"/>
+          <w:sz w:val="24"/>
+          <w:szCs w:val="24"/>
+        </w:rPr>
+        <w:t>using the same RDD generated from</w:t>
+      </w:r>
+      <w:r>
+        <w:rPr>
+          <w:rFonts w:ascii="Times New Roman" w:hAnsi="Times New Roman" w:cs="Times New Roman"/>
+          <w:sz w:val="24"/>
+          <w:szCs w:val="24"/>
+        </w:rPr>
+        <w:t xml:space="preserve"> the join method named “passenger_airport_data”, and </w:t>
+      </w:r>
+      <w:r>
+        <w:rPr>
+          <w:rFonts w:ascii="Times New Roman" w:hAnsi="Times New Roman" w:cs="Times New Roman"/>
+          <w:sz w:val="24"/>
+          <w:szCs w:val="24"/>
+        </w:rPr>
+        <w:t>instead</w:t>
+      </w:r>
+      <w:r>
+        <w:rPr>
+          <w:rFonts w:ascii="Times New Roman" w:hAnsi="Times New Roman" w:cs="Times New Roman"/>
+          <w:sz w:val="24"/>
+          <w:szCs w:val="24"/>
+        </w:rPr>
+        <w:t xml:space="preserve"> of flight id like used in figure 13, we can apply the map function on passenger id</w:t>
+      </w:r>
+      <w:r>
+        <w:rPr>
+          <w:rFonts w:ascii="Times New Roman" w:hAnsi="Times New Roman" w:cs="Times New Roman"/>
+          <w:sz w:val="24"/>
+          <w:szCs w:val="24"/>
+        </w:rPr>
+        <w:t>, and sort by the nautical miles in descending order. Which we can now see the</w:t>
+      </w:r>
+      <w:r>
+        <w:rPr>
+          <w:rFonts w:ascii="Times New Roman" w:hAnsi="Times New Roman" w:cs="Times New Roman"/>
+          <w:sz w:val="24"/>
+          <w:szCs w:val="24"/>
+        </w:rPr>
+        <w:t xml:space="preserve"> </w:t>
+      </w:r>
+      <w:r>
+        <w:rPr>
+          <w:rFonts w:ascii="Times New Roman" w:hAnsi="Times New Roman" w:cs="Times New Roman"/>
+          <w:sz w:val="24"/>
+          <w:szCs w:val="24"/>
+        </w:rPr>
+        <w:t xml:space="preserve">passenger with the highest nautical miles at the top, which is passenger id UESD9151GS5 with </w:t>
+      </w:r>
+      <w:r>
+        <w:rPr>
+          <w:rFonts w:ascii="Times New Roman" w:hAnsi="Times New Roman" w:cs="Times New Roman"/>
+          <w:sz w:val="24"/>
+          <w:szCs w:val="24"/>
+        </w:rPr>
+        <w:t>131876 nautical miles in total (rounded to nearest whole number). Refer to figure 15.</w:t>
+      </w:r>
+    </w:p>
+    <w:p>
+      <w:pPr>
+        <w:rPr>
+          <w:rFonts w:ascii="Times New Roman" w:hAnsi="Times New Roman" w:cs="Times New Roman"/>
+          <w:sz w:val="24"/>
+          <w:szCs w:val="24"/>
+        </w:rPr>
+      </w:pPr>
+      <w:r>
+        <w:rPr>
+          <w:rFonts w:ascii="Times New Roman" w:hAnsi="Times New Roman" w:cs="Times New Roman"/>
+          <w:sz w:val="24"/>
+          <w:szCs w:val="24"/>
+        </w:rPr>
+        <w:lastRenderedPageBreak/>
+        <w:drawing>
+          <wp:inline distT="0" distB="0" distL="0" distR="0" wp14:anchorId="6CB09228" wp14:editId="706C7E78">
+            <wp:extent cx="5731510" cy="3452495"/>
+            <wp:effectExtent l="0" t="0" r="2540" b="0"/>
+            <wp:docPr id="1046161638" name="Picture 1" descr="A screenshot of a computer&#10;&#10;Description automatically generated"/>
+            <wp:cNvGraphicFramePr>
+              <a:graphicFrameLocks xmlns:a="http://schemas.openxmlformats.org/drawingml/2006/main" noChangeAspect="1"/>
+            </wp:cNvGraphicFramePr>
+            <a:graphic xmlns:a="http://schemas.openxmlformats.org/drawingml/2006/main">
+              <a:graphicData uri="http://schemas.openxmlformats.org/drawingml/2006/picture">
+                <pic:pic xmlns:pic="http://schemas.openxmlformats.org/drawingml/2006/picture">
+                  <pic:nvPicPr>
+                    <pic:cNvPr id="1046161638" name="Picture 1" descr="A screenshot of a computer&#10;&#10;Description automatically generated"/>
+                    <pic:cNvPicPr/>
+                  </pic:nvPicPr>
+                  <pic:blipFill>
+                    <a:blip r:embed="rId25"/>
+                    <a:stretch>
+                      <a:fillRect/>
+                    </a:stretch>
+                  </pic:blipFill>
+                  <pic:spPr>
+                    <a:xfrm>
+                      <a:off x="0" y="0"/>
+                      <a:ext cx="5731510" cy="3452495"/>
+                    </a:xfrm>
+                    <a:prstGeom prst="rect">
+                      <a:avLst/>
+                    </a:prstGeom>
+                  </pic:spPr>
+                </pic:pic>
+              </a:graphicData>
+            </a:graphic>
+          </wp:inline>
+        </w:drawing>
+      </w:r>
+    </w:p>
+    <w:p>
+      <w:pPr>
+        <w:jc w:val="center"/>
+        <w:rPr>
+          <w:rFonts w:ascii="Times New Roman" w:hAnsi="Times New Roman" w:cs="Times New Roman"/>
+          <w:sz w:val="24"/>
+          <w:szCs w:val="24"/>
+        </w:rPr>
+      </w:pPr>
+      <w:r>
+        <w:rPr>
+          <w:rFonts w:ascii="Times New Roman" w:hAnsi="Times New Roman" w:cs="Times New Roman"/>
+          <w:sz w:val="24"/>
+          <w:szCs w:val="24"/>
+        </w:rPr>
+        <w:t>Figure 15. Code for calculating the total nautical miles for each passenger id</w:t>
+      </w:r>
     </w:p>
     <w:p>
       <w:pPr>
@@ -4880,6 +5729,15 @@
       </w:r>
       <w:r>
         <w:t>the setup up making the data ready to be chunked and be able to perform parallelisation on it isn’t worth the performance trade off. (Reference week 10 workshop)</w:t>
+      </w:r>
+    </w:p>
+    <w:p/>
+    <w:p>
+      <w:r>
+        <w:t xml:space="preserve">For task 2 mention how for task 2.3 we could have used a clearer RDD format, as we had to spend a lot of time figuring our how to index the RDD in order to get the </w:t>
+      </w:r>
+      <w:r>
+        <w:t>feature we wanted, as it was quite confusing.</w:t>
       </w:r>
     </w:p>
     <w:p>
@@ -5063,7 +5921,7 @@
           <w:szCs w:val="24"/>
         </w:rPr>
       </w:pPr>
-      <w:hyperlink r:id="rId18" w:history="1">
+      <w:hyperlink r:id="rId26" w:history="1">
         <w:r>
           <w:rPr>
             <w:rStyle w:val="Hyperlink"/>
@@ -5109,7 +5967,7 @@
           <w:szCs w:val="24"/>
         </w:rPr>
       </w:pPr>
-      <w:hyperlink r:id="rId19" w:history="1">
+      <w:hyperlink r:id="rId27" w:history="1">
         <w:r>
           <w:rPr>
             <w:rStyle w:val="Hyperlink"/>
@@ -5132,7 +5990,7 @@
           <w:szCs w:val="24"/>
         </w:rPr>
       </w:pPr>
-      <w:hyperlink r:id="rId20" w:history="1">
+      <w:hyperlink r:id="rId28" w:history="1">
         <w:r>
           <w:rPr>
             <w:rStyle w:val="Hyperlink"/>
@@ -5158,7 +6016,7 @@
           <w:szCs w:val="24"/>
         </w:rPr>
       </w:pPr>
-      <w:hyperlink r:id="rId21" w:history="1">
+      <w:hyperlink r:id="rId29" w:history="1">
         <w:r>
           <w:rPr>
             <w:rStyle w:val="Hyperlink"/>
@@ -5181,7 +6039,7 @@
           <w:szCs w:val="24"/>
         </w:rPr>
       </w:pPr>
-      <w:hyperlink r:id="rId22" w:history="1">
+      <w:hyperlink r:id="rId30" w:history="1">
         <w:r>
           <w:rPr>
             <w:rStyle w:val="Hyperlink"/>
@@ -5204,7 +6062,7 @@
           <w:szCs w:val="24"/>
         </w:rPr>
       </w:pPr>
-      <w:hyperlink r:id="rId23" w:history="1">
+      <w:hyperlink r:id="rId31" w:history="1">
         <w:r>
           <w:rPr>
             <w:rStyle w:val="Hyperlink"/>
@@ -5230,7 +6088,7 @@
           <w:szCs w:val="24"/>
         </w:rPr>
       </w:pPr>
-      <w:hyperlink r:id="rId24" w:history="1">
+      <w:hyperlink r:id="rId32" w:history="1">
         <w:r>
           <w:rPr>
             <w:rStyle w:val="Hyperlink"/>
@@ -5257,7 +6115,7 @@
           <w:szCs w:val="24"/>
         </w:rPr>
       </w:pPr>
-      <w:hyperlink r:id="rId25" w:history="1">
+      <w:hyperlink r:id="rId33" w:history="1">
         <w:r>
           <w:rPr>
             <w:rStyle w:val="Hyperlink"/>
@@ -5283,7 +6141,7 @@
           <w:szCs w:val="24"/>
         </w:rPr>
       </w:pPr>
-      <w:hyperlink r:id="rId26" w:history="1">
+      <w:hyperlink r:id="rId34" w:history="1">
         <w:r>
           <w:rPr>
             <w:rStyle w:val="Hyperlink"/>
@@ -5301,17 +6159,64 @@
         </w:numPr>
         <w:jc w:val="both"/>
         <w:rPr>
-          <w:rFonts w:ascii="Times New Roman" w:hAnsi="Times New Roman" w:cs="Times New Roman"/>
-          <w:sz w:val="24"/>
-          <w:szCs w:val="24"/>
-        </w:rPr>
-      </w:pPr>
-      <w:hyperlink r:id="rId27" w:history="1">
+          <w:rStyle w:val="Hyperlink"/>
+          <w:rFonts w:ascii="Times New Roman" w:hAnsi="Times New Roman" w:cs="Times New Roman"/>
+          <w:sz w:val="24"/>
+          <w:szCs w:val="24"/>
+        </w:rPr>
+      </w:pPr>
+      <w:hyperlink r:id="rId35" w:history="1">
         <w:r>
           <w:rPr>
             <w:rStyle w:val="Hyperlink"/>
           </w:rPr>
           <w:t>What is Apache MapReduce? | IBM</w:t>
+        </w:r>
+      </w:hyperlink>
+    </w:p>
+    <w:p>
+      <w:pPr>
+        <w:pStyle w:val="ListParagraph"/>
+        <w:numPr>
+          <w:ilvl w:val="0"/>
+          <w:numId w:val="1"/>
+        </w:numPr>
+        <w:jc w:val="both"/>
+        <w:rPr>
+          <w:rFonts w:ascii="Times New Roman" w:hAnsi="Times New Roman" w:cs="Times New Roman"/>
+          <w:sz w:val="24"/>
+          <w:szCs w:val="24"/>
+        </w:rPr>
+      </w:pPr>
+      <w:hyperlink r:id="rId36" w:anchor=":~:text=1%20earth%20radius,%3D%203%2C440.0647948%20nautical%20miles" w:history="1">
+        <w:r>
+          <w:rPr>
+            <w:rStyle w:val="Hyperlink"/>
+          </w:rPr>
+          <w:t>Earth radius to Nautical miles Conversion - Length Measurement | TrustConverter</w:t>
+        </w:r>
+      </w:hyperlink>
+    </w:p>
+    <w:p>
+      <w:pPr>
+        <w:pStyle w:val="ListParagraph"/>
+        <w:numPr>
+          <w:ilvl w:val="0"/>
+          <w:numId w:val="1"/>
+        </w:numPr>
+        <w:jc w:val="both"/>
+        <w:rPr>
+          <w:rFonts w:ascii="Times New Roman" w:hAnsi="Times New Roman" w:cs="Times New Roman"/>
+          <w:sz w:val="24"/>
+          <w:szCs w:val="24"/>
+        </w:rPr>
+      </w:pPr>
+      <w:hyperlink r:id="rId37" w:history="1">
+        <w:r>
+          <w:rPr>
+            <w:rStyle w:val="Hyperlink"/>
+          </w:rPr>
+          <w:t>Haversine formula - Wikipedia</w:t>
         </w:r>
       </w:hyperlink>
     </w:p>

</xml_diff>

<commit_message>
started task 3 report
</commit_message>
<xml_diff>
--- a/report.docx
+++ b/report.docx
@@ -458,8 +458,9 @@
           <w:highlight w:val="yellow"/>
           <w:lang w:val="en-GB"/>
         </w:rPr>
-        <w:t>When finished w</w:t>
-      </w:r>
+        <w:t xml:space="preserve">When finished </w:t>
+      </w:r>
+      <w:proofErr w:type="spellStart"/>
       <w:r>
         <w:rPr>
           <w:sz w:val="22"/>
@@ -467,7 +468,7 @@
           <w:highlight w:val="yellow"/>
           <w:lang w:val="en-GB"/>
         </w:rPr>
-        <w:t>hen</w:t>
+        <w:t>w</w:t>
       </w:r>
       <w:r>
         <w:rPr>
@@ -476,7 +477,46 @@
           <w:highlight w:val="yellow"/>
           <w:lang w:val="en-GB"/>
         </w:rPr>
-        <w:t xml:space="preserve"> ever I mention a specific function e.g. “toPandas()” include a reference next to it of the link to that functions documentation.</w:t>
+        <w:t>hen</w:t>
+      </w:r>
+      <w:r>
+        <w:rPr>
+          <w:sz w:val="22"/>
+          <w:szCs w:val="22"/>
+          <w:highlight w:val="yellow"/>
+          <w:lang w:val="en-GB"/>
+        </w:rPr>
+        <w:t xml:space="preserve"> ever</w:t>
+      </w:r>
+      <w:proofErr w:type="spellEnd"/>
+      <w:r>
+        <w:rPr>
+          <w:sz w:val="22"/>
+          <w:szCs w:val="22"/>
+          <w:highlight w:val="yellow"/>
+          <w:lang w:val="en-GB"/>
+        </w:rPr>
+        <w:t xml:space="preserve"> I mention a specific function e.g. “</w:t>
+      </w:r>
+      <w:proofErr w:type="spellStart"/>
+      <w:r>
+        <w:rPr>
+          <w:sz w:val="22"/>
+          <w:szCs w:val="22"/>
+          <w:highlight w:val="yellow"/>
+          <w:lang w:val="en-GB"/>
+        </w:rPr>
+        <w:t>toPandas</w:t>
+      </w:r>
+      <w:proofErr w:type="spellEnd"/>
+      <w:r>
+        <w:rPr>
+          <w:sz w:val="22"/>
+          <w:szCs w:val="22"/>
+          <w:highlight w:val="yellow"/>
+          <w:lang w:val="en-GB"/>
+        </w:rPr>
+        <w:t>()” include a reference next to it of the link to that functions documentation.</w:t>
       </w:r>
     </w:p>
     <w:p>
@@ -639,13 +679,41 @@
         </w:rPr>
         <w:t xml:space="preserve"> we used the </w:t>
       </w:r>
-      <w:r>
-        <w:rPr>
-          <w:rFonts w:ascii="Times New Roman" w:hAnsi="Times New Roman" w:cs="Times New Roman"/>
-          <w:sz w:val="24"/>
-          <w:szCs w:val="24"/>
-        </w:rPr>
-        <w:t xml:space="preserve">pyspark “.isNull()” function to confirm there was no missing data points in the dataset. This </w:t>
+      <w:proofErr w:type="spellStart"/>
+      <w:r>
+        <w:rPr>
+          <w:rFonts w:ascii="Times New Roman" w:hAnsi="Times New Roman" w:cs="Times New Roman"/>
+          <w:sz w:val="24"/>
+          <w:szCs w:val="24"/>
+        </w:rPr>
+        <w:t>pyspark</w:t>
+      </w:r>
+      <w:proofErr w:type="spellEnd"/>
+      <w:r>
+        <w:rPr>
+          <w:rFonts w:ascii="Times New Roman" w:hAnsi="Times New Roman" w:cs="Times New Roman"/>
+          <w:sz w:val="24"/>
+          <w:szCs w:val="24"/>
+        </w:rPr>
+        <w:t xml:space="preserve"> “.</w:t>
+      </w:r>
+      <w:proofErr w:type="spellStart"/>
+      <w:r>
+        <w:rPr>
+          <w:rFonts w:ascii="Times New Roman" w:hAnsi="Times New Roman" w:cs="Times New Roman"/>
+          <w:sz w:val="24"/>
+          <w:szCs w:val="24"/>
+        </w:rPr>
+        <w:t>isNull</w:t>
+      </w:r>
+      <w:proofErr w:type="spellEnd"/>
+      <w:r>
+        <w:rPr>
+          <w:rFonts w:ascii="Times New Roman" w:hAnsi="Times New Roman" w:cs="Times New Roman"/>
+          <w:sz w:val="24"/>
+          <w:szCs w:val="24"/>
+        </w:rPr>
+        <w:t xml:space="preserve">()” function to confirm there was no missing data points in the dataset. This </w:t>
       </w:r>
       <w:r>
         <w:rPr>
@@ -1039,7 +1107,25 @@
           <w:sz w:val="24"/>
           <w:szCs w:val="24"/>
         </w:rPr>
-        <w:t xml:space="preserve">“.printSchema()” function (which displays the </w:t>
+        <w:t>“.</w:t>
+      </w:r>
+      <w:proofErr w:type="spellStart"/>
+      <w:r>
+        <w:rPr>
+          <w:rFonts w:ascii="Times New Roman" w:hAnsi="Times New Roman" w:cs="Times New Roman"/>
+          <w:sz w:val="24"/>
+          <w:szCs w:val="24"/>
+        </w:rPr>
+        <w:t>printSchema</w:t>
+      </w:r>
+      <w:proofErr w:type="spellEnd"/>
+      <w:r>
+        <w:rPr>
+          <w:rFonts w:ascii="Times New Roman" w:hAnsi="Times New Roman" w:cs="Times New Roman"/>
+          <w:sz w:val="24"/>
+          <w:szCs w:val="24"/>
+        </w:rPr>
+        <w:t xml:space="preserve">()” function (which displays the </w:t>
       </w:r>
       <w:r>
         <w:rPr>
@@ -1071,7 +1157,25 @@
           <w:sz w:val="24"/>
           <w:szCs w:val="24"/>
         </w:rPr>
-        <w:t xml:space="preserve">pressure sensor column names, they have a random space value in the column names, which the other columns do no have. Due to this </w:t>
+        <w:t xml:space="preserve">pressure sensor column names, they have a random space value in the column names, which the other columns do </w:t>
+      </w:r>
+      <w:proofErr w:type="spellStart"/>
+      <w:r>
+        <w:rPr>
+          <w:rFonts w:ascii="Times New Roman" w:hAnsi="Times New Roman" w:cs="Times New Roman"/>
+          <w:sz w:val="24"/>
+          <w:szCs w:val="24"/>
+        </w:rPr>
+        <w:t>no</w:t>
+      </w:r>
+      <w:proofErr w:type="spellEnd"/>
+      <w:r>
+        <w:rPr>
+          <w:rFonts w:ascii="Times New Roman" w:hAnsi="Times New Roman" w:cs="Times New Roman"/>
+          <w:sz w:val="24"/>
+          <w:szCs w:val="24"/>
+        </w:rPr>
+        <w:t xml:space="preserve"> have. Due to this </w:t>
       </w:r>
       <w:r>
         <w:rPr>
@@ -1266,13 +1370,23 @@
         </w:rPr>
         <w:t xml:space="preserve">converting the </w:t>
       </w:r>
-      <w:r>
-        <w:rPr>
-          <w:rFonts w:ascii="Times New Roman" w:hAnsi="Times New Roman" w:cs="Times New Roman"/>
-          <w:sz w:val="24"/>
-          <w:szCs w:val="24"/>
-        </w:rPr>
-        <w:t>pyspark data frame</w:t>
+      <w:proofErr w:type="spellStart"/>
+      <w:r>
+        <w:rPr>
+          <w:rFonts w:ascii="Times New Roman" w:hAnsi="Times New Roman" w:cs="Times New Roman"/>
+          <w:sz w:val="24"/>
+          <w:szCs w:val="24"/>
+        </w:rPr>
+        <w:t>pyspark</w:t>
+      </w:r>
+      <w:proofErr w:type="spellEnd"/>
+      <w:r>
+        <w:rPr>
+          <w:rFonts w:ascii="Times New Roman" w:hAnsi="Times New Roman" w:cs="Times New Roman"/>
+          <w:sz w:val="24"/>
+          <w:szCs w:val="24"/>
+        </w:rPr>
+        <w:t xml:space="preserve"> data frame</w:t>
       </w:r>
       <w:r>
         <w:rPr>
@@ -1409,7 +1523,25 @@
           <w:sz w:val="24"/>
           <w:szCs w:val="24"/>
         </w:rPr>
-        <w:t xml:space="preserve">, however these calculations can also be performed directly on the pyspark data frame. We can convert our current </w:t>
+        <w:t xml:space="preserve">, however these calculations can also be performed directly on the </w:t>
+      </w:r>
+      <w:proofErr w:type="spellStart"/>
+      <w:r>
+        <w:rPr>
+          <w:rFonts w:ascii="Times New Roman" w:hAnsi="Times New Roman" w:cs="Times New Roman"/>
+          <w:sz w:val="24"/>
+          <w:szCs w:val="24"/>
+        </w:rPr>
+        <w:t>pyspark</w:t>
+      </w:r>
+      <w:proofErr w:type="spellEnd"/>
+      <w:r>
+        <w:rPr>
+          <w:rFonts w:ascii="Times New Roman" w:hAnsi="Times New Roman" w:cs="Times New Roman"/>
+          <w:sz w:val="24"/>
+          <w:szCs w:val="24"/>
+        </w:rPr>
+        <w:t xml:space="preserve"> data frame. We can convert our current </w:t>
       </w:r>
       <w:r>
         <w:rPr>
@@ -1433,7 +1565,25 @@
           <w:sz w:val="24"/>
           <w:szCs w:val="24"/>
         </w:rPr>
-        <w:t>“.toPandas()” function</w:t>
+        <w:t>“.</w:t>
+      </w:r>
+      <w:proofErr w:type="spellStart"/>
+      <w:r>
+        <w:rPr>
+          <w:rFonts w:ascii="Times New Roman" w:hAnsi="Times New Roman" w:cs="Times New Roman"/>
+          <w:sz w:val="24"/>
+          <w:szCs w:val="24"/>
+        </w:rPr>
+        <w:t>toPandas</w:t>
+      </w:r>
+      <w:proofErr w:type="spellEnd"/>
+      <w:r>
+        <w:rPr>
+          <w:rFonts w:ascii="Times New Roman" w:hAnsi="Times New Roman" w:cs="Times New Roman"/>
+          <w:sz w:val="24"/>
+          <w:szCs w:val="24"/>
+        </w:rPr>
+        <w:t>()” function</w:t>
       </w:r>
       <w:r>
         <w:rPr>
@@ -1457,15 +1607,51 @@
           <w:sz w:val="24"/>
           <w:szCs w:val="24"/>
         </w:rPr>
-        <w:t xml:space="preserve">loop through the 2 statuses (normal and abornal) </w:t>
-      </w:r>
-      <w:r>
-        <w:rPr>
-          <w:rFonts w:ascii="Times New Roman" w:hAnsi="Times New Roman" w:cs="Times New Roman"/>
-          <w:sz w:val="24"/>
-          <w:szCs w:val="24"/>
-        </w:rPr>
-        <w:t>and finds the min,max mean and median using the “.describe()” function.</w:t>
+        <w:t xml:space="preserve">loop through the 2 statuses (normal and </w:t>
+      </w:r>
+      <w:proofErr w:type="spellStart"/>
+      <w:r>
+        <w:rPr>
+          <w:rFonts w:ascii="Times New Roman" w:hAnsi="Times New Roman" w:cs="Times New Roman"/>
+          <w:sz w:val="24"/>
+          <w:szCs w:val="24"/>
+        </w:rPr>
+        <w:t>abornal</w:t>
+      </w:r>
+      <w:proofErr w:type="spellEnd"/>
+      <w:r>
+        <w:rPr>
+          <w:rFonts w:ascii="Times New Roman" w:hAnsi="Times New Roman" w:cs="Times New Roman"/>
+          <w:sz w:val="24"/>
+          <w:szCs w:val="24"/>
+        </w:rPr>
+        <w:t xml:space="preserve">) </w:t>
+      </w:r>
+      <w:r>
+        <w:rPr>
+          <w:rFonts w:ascii="Times New Roman" w:hAnsi="Times New Roman" w:cs="Times New Roman"/>
+          <w:sz w:val="24"/>
+          <w:szCs w:val="24"/>
+        </w:rPr>
+        <w:t xml:space="preserve">and finds the </w:t>
+      </w:r>
+      <w:proofErr w:type="spellStart"/>
+      <w:r>
+        <w:rPr>
+          <w:rFonts w:ascii="Times New Roman" w:hAnsi="Times New Roman" w:cs="Times New Roman"/>
+          <w:sz w:val="24"/>
+          <w:szCs w:val="24"/>
+        </w:rPr>
+        <w:t>min,max</w:t>
+      </w:r>
+      <w:proofErr w:type="spellEnd"/>
+      <w:r>
+        <w:rPr>
+          <w:rFonts w:ascii="Times New Roman" w:hAnsi="Times New Roman" w:cs="Times New Roman"/>
+          <w:sz w:val="24"/>
+          <w:szCs w:val="24"/>
+        </w:rPr>
+        <w:t xml:space="preserve"> mean and median using the “.describe()” function.</w:t>
       </w:r>
     </w:p>
     <w:p>
@@ -1786,13 +1972,23 @@
         </w:rPr>
         <w:t>“</w:t>
       </w:r>
-      <w:r>
-        <w:rPr>
-          <w:rFonts w:ascii="Times New Roman" w:hAnsi="Times New Roman" w:cs="Times New Roman"/>
-          <w:sz w:val="24"/>
-          <w:szCs w:val="24"/>
-        </w:rPr>
-        <w:t xml:space="preserve">catplot which is a </w:t>
+      <w:proofErr w:type="spellStart"/>
+      <w:r>
+        <w:rPr>
+          <w:rFonts w:ascii="Times New Roman" w:hAnsi="Times New Roman" w:cs="Times New Roman"/>
+          <w:sz w:val="24"/>
+          <w:szCs w:val="24"/>
+        </w:rPr>
+        <w:t>catplot</w:t>
+      </w:r>
+      <w:proofErr w:type="spellEnd"/>
+      <w:r>
+        <w:rPr>
+          <w:rFonts w:ascii="Times New Roman" w:hAnsi="Times New Roman" w:cs="Times New Roman"/>
+          <w:sz w:val="24"/>
+          <w:szCs w:val="24"/>
+        </w:rPr>
+        <w:t xml:space="preserve"> which is a </w:t>
       </w:r>
       <w:r>
         <w:rPr>
@@ -1857,7 +2053,25 @@
           <w:sz w:val="24"/>
           <w:szCs w:val="24"/>
         </w:rPr>
-        <w:t xml:space="preserve"> We use the catplot and set the y axis as the features values and the x axis for the feature labels.</w:t>
+        <w:t xml:space="preserve"> We use the </w:t>
+      </w:r>
+      <w:proofErr w:type="spellStart"/>
+      <w:r>
+        <w:rPr>
+          <w:rFonts w:ascii="Times New Roman" w:hAnsi="Times New Roman" w:cs="Times New Roman"/>
+          <w:sz w:val="24"/>
+          <w:szCs w:val="24"/>
+        </w:rPr>
+        <w:t>catplot</w:t>
+      </w:r>
+      <w:proofErr w:type="spellEnd"/>
+      <w:r>
+        <w:rPr>
+          <w:rFonts w:ascii="Times New Roman" w:hAnsi="Times New Roman" w:cs="Times New Roman"/>
+          <w:sz w:val="24"/>
+          <w:szCs w:val="24"/>
+        </w:rPr>
+        <w:t xml:space="preserve"> and set the y axis as the features values and the x axis for the feature labels.</w:t>
       </w:r>
     </w:p>
     <w:p>
@@ -2453,15 +2667,69 @@
           <w:sz w:val="24"/>
           <w:szCs w:val="24"/>
         </w:rPr>
-        <w:t xml:space="preserve">applying the “.corr()” function. </w:t>
-      </w:r>
-      <w:r>
-        <w:rPr>
-          <w:rFonts w:ascii="Times New Roman" w:hAnsi="Times New Roman" w:cs="Times New Roman"/>
-          <w:sz w:val="24"/>
-          <w:szCs w:val="24"/>
-        </w:rPr>
-        <w:t xml:space="preserve">“.corr() calculates the correlation matrix whose elements range is [-1, 1], by default it uses Pearson Correlation coefficient. sns.heatmap is just a way to display using </w:t>
+        <w:t>applying the “.</w:t>
+      </w:r>
+      <w:proofErr w:type="spellStart"/>
+      <w:r>
+        <w:rPr>
+          <w:rFonts w:ascii="Times New Roman" w:hAnsi="Times New Roman" w:cs="Times New Roman"/>
+          <w:sz w:val="24"/>
+          <w:szCs w:val="24"/>
+        </w:rPr>
+        <w:t>corr</w:t>
+      </w:r>
+      <w:proofErr w:type="spellEnd"/>
+      <w:r>
+        <w:rPr>
+          <w:rFonts w:ascii="Times New Roman" w:hAnsi="Times New Roman" w:cs="Times New Roman"/>
+          <w:sz w:val="24"/>
+          <w:szCs w:val="24"/>
+        </w:rPr>
+        <w:t xml:space="preserve">()” function. </w:t>
+      </w:r>
+      <w:r>
+        <w:rPr>
+          <w:rFonts w:ascii="Times New Roman" w:hAnsi="Times New Roman" w:cs="Times New Roman"/>
+          <w:sz w:val="24"/>
+          <w:szCs w:val="24"/>
+        </w:rPr>
+        <w:t>“.</w:t>
+      </w:r>
+      <w:proofErr w:type="spellStart"/>
+      <w:r>
+        <w:rPr>
+          <w:rFonts w:ascii="Times New Roman" w:hAnsi="Times New Roman" w:cs="Times New Roman"/>
+          <w:sz w:val="24"/>
+          <w:szCs w:val="24"/>
+        </w:rPr>
+        <w:t>corr</w:t>
+      </w:r>
+      <w:proofErr w:type="spellEnd"/>
+      <w:r>
+        <w:rPr>
+          <w:rFonts w:ascii="Times New Roman" w:hAnsi="Times New Roman" w:cs="Times New Roman"/>
+          <w:sz w:val="24"/>
+          <w:szCs w:val="24"/>
+        </w:rPr>
+        <w:t>() calculates the correlation matrix whose elements range is [-1, 1], by default it uses Pearson Correlation coefficient. </w:t>
+      </w:r>
+      <w:proofErr w:type="spellStart"/>
+      <w:r>
+        <w:rPr>
+          <w:rFonts w:ascii="Times New Roman" w:hAnsi="Times New Roman" w:cs="Times New Roman"/>
+          <w:sz w:val="24"/>
+          <w:szCs w:val="24"/>
+        </w:rPr>
+        <w:t>sns.heatmap</w:t>
+      </w:r>
+      <w:proofErr w:type="spellEnd"/>
+      <w:r>
+        <w:rPr>
+          <w:rFonts w:ascii="Times New Roman" w:hAnsi="Times New Roman" w:cs="Times New Roman"/>
+          <w:sz w:val="24"/>
+          <w:szCs w:val="24"/>
+        </w:rPr>
+        <w:t xml:space="preserve"> is just a way to display using </w:t>
       </w:r>
       <w:r>
         <w:rPr>
@@ -3118,7 +3386,25 @@
           <w:sz w:val="24"/>
           <w:szCs w:val="24"/>
         </w:rPr>
-        <w:t>a new spark context using “SparkContext()” and “SparkConf()” as shown in figure 6.</w:t>
+        <w:t>a new spark context using “SparkContext()” and “</w:t>
+      </w:r>
+      <w:proofErr w:type="spellStart"/>
+      <w:r>
+        <w:rPr>
+          <w:rFonts w:ascii="Times New Roman" w:hAnsi="Times New Roman" w:cs="Times New Roman"/>
+          <w:sz w:val="24"/>
+          <w:szCs w:val="24"/>
+        </w:rPr>
+        <w:t>SparkConf</w:t>
+      </w:r>
+      <w:proofErr w:type="spellEnd"/>
+      <w:r>
+        <w:rPr>
+          <w:rFonts w:ascii="Times New Roman" w:hAnsi="Times New Roman" w:cs="Times New Roman"/>
+          <w:sz w:val="24"/>
+          <w:szCs w:val="24"/>
+        </w:rPr>
+        <w:t>()” as shown in figure 6.</w:t>
       </w:r>
     </w:p>
     <w:p>
@@ -3265,7 +3551,15 @@
         <w:t xml:space="preserve">our problem scenario including the passenger and airport data set using </w:t>
       </w:r>
       <w:r>
-        <w:t>the “.textFile()” function on our spark context object to read in the dataset.</w:t>
+        <w:t>the “.</w:t>
+      </w:r>
+      <w:proofErr w:type="spellStart"/>
+      <w:r>
+        <w:t>textFile</w:t>
+      </w:r>
+      <w:proofErr w:type="spellEnd"/>
+      <w:r>
+        <w:t>()” function on our spark context object to read in the dataset.</w:t>
       </w:r>
       <w:r>
         <w:t xml:space="preserve"> The function will return a </w:t>
@@ -3465,7 +3759,15 @@
         <w:t xml:space="preserve">flight id and airport along with a count for each passenger, </w:t>
       </w:r>
       <w:r>
-        <w:t>then use the “reduceByKey()”,</w:t>
+        <w:t>then use the “</w:t>
+      </w:r>
+      <w:proofErr w:type="spellStart"/>
+      <w:r>
+        <w:t>reduceByKey</w:t>
+      </w:r>
+      <w:proofErr w:type="spellEnd"/>
+      <w:r>
+        <w:t>()”,</w:t>
       </w:r>
       <w:r>
         <w:t xml:space="preserve"> to reduce the data </w:t>
@@ -3474,7 +3776,15 @@
         <w:t>by adding up the values of each key.</w:t>
       </w:r>
       <w:r>
-        <w:t xml:space="preserve"> Then use the “sortBy()” in order to sort the data by the </w:t>
+        <w:t xml:space="preserve"> Then use the “</w:t>
+      </w:r>
+      <w:proofErr w:type="spellStart"/>
+      <w:r>
+        <w:t>sortBy</w:t>
+      </w:r>
+      <w:proofErr w:type="spellEnd"/>
+      <w:r>
+        <w:t xml:space="preserve">()” in order to sort the data by the </w:t>
       </w:r>
       <w:r>
         <w:t>passenger count in descending format</w:t>
@@ -3483,8 +3793,13 @@
         <w:t xml:space="preserve">, returning a </w:t>
       </w:r>
       <w:r>
-        <w:t>RDD named airport_flight_passenger_count</w:t>
-      </w:r>
+        <w:t xml:space="preserve">RDD named </w:t>
+      </w:r>
+      <w:proofErr w:type="spellStart"/>
+      <w:r>
+        <w:t>airport_flight_passenger_count</w:t>
+      </w:r>
+      <w:proofErr w:type="spellEnd"/>
       <w:r>
         <w:t xml:space="preserve"> </w:t>
       </w:r>
@@ -3593,7 +3908,43 @@
           <w:sz w:val="24"/>
           <w:szCs w:val="24"/>
         </w:rPr>
-        <w:t>Once again using the map, reduceByKey and sortBy methods</w:t>
+        <w:t xml:space="preserve">Once again using the map, </w:t>
+      </w:r>
+      <w:proofErr w:type="spellStart"/>
+      <w:r>
+        <w:rPr>
+          <w:rFonts w:ascii="Times New Roman" w:hAnsi="Times New Roman" w:cs="Times New Roman"/>
+          <w:sz w:val="24"/>
+          <w:szCs w:val="24"/>
+        </w:rPr>
+        <w:t>reduceByKey</w:t>
+      </w:r>
+      <w:proofErr w:type="spellEnd"/>
+      <w:r>
+        <w:rPr>
+          <w:rFonts w:ascii="Times New Roman" w:hAnsi="Times New Roman" w:cs="Times New Roman"/>
+          <w:sz w:val="24"/>
+          <w:szCs w:val="24"/>
+        </w:rPr>
+        <w:t xml:space="preserve"> and </w:t>
+      </w:r>
+      <w:proofErr w:type="spellStart"/>
+      <w:r>
+        <w:rPr>
+          <w:rFonts w:ascii="Times New Roman" w:hAnsi="Times New Roman" w:cs="Times New Roman"/>
+          <w:sz w:val="24"/>
+          <w:szCs w:val="24"/>
+        </w:rPr>
+        <w:t>sortBy</w:t>
+      </w:r>
+      <w:proofErr w:type="spellEnd"/>
+      <w:r>
+        <w:rPr>
+          <w:rFonts w:ascii="Times New Roman" w:hAnsi="Times New Roman" w:cs="Times New Roman"/>
+          <w:sz w:val="24"/>
+          <w:szCs w:val="24"/>
+        </w:rPr>
+        <w:t xml:space="preserve"> methods</w:t>
       </w:r>
       <w:r>
         <w:rPr>
@@ -3603,13 +3954,23 @@
         </w:rPr>
         <w:t xml:space="preserve"> on the RDD </w:t>
       </w:r>
-      <w:r>
-        <w:rPr>
-          <w:rFonts w:ascii="Times New Roman" w:hAnsi="Times New Roman" w:cs="Times New Roman"/>
-          <w:sz w:val="24"/>
-          <w:szCs w:val="24"/>
-        </w:rPr>
-        <w:t>air_flight_passenger_count.</w:t>
+      <w:proofErr w:type="spellStart"/>
+      <w:r>
+        <w:rPr>
+          <w:rFonts w:ascii="Times New Roman" w:hAnsi="Times New Roman" w:cs="Times New Roman"/>
+          <w:sz w:val="24"/>
+          <w:szCs w:val="24"/>
+        </w:rPr>
+        <w:t>air_flight_passenger_count</w:t>
+      </w:r>
+      <w:proofErr w:type="spellEnd"/>
+      <w:r>
+        <w:rPr>
+          <w:rFonts w:ascii="Times New Roman" w:hAnsi="Times New Roman" w:cs="Times New Roman"/>
+          <w:sz w:val="24"/>
+          <w:szCs w:val="24"/>
+        </w:rPr>
+        <w:t>.</w:t>
       </w:r>
       <w:r>
         <w:rPr>
@@ -4070,15 +4431,43 @@
           <w:sz w:val="24"/>
           <w:szCs w:val="24"/>
         </w:rPr>
-        <w:t xml:space="preserve">the “HH:MM” format. We can define a function “convert_unix_time()”, that takes in a </w:t>
-      </w:r>
-      <w:r>
-        <w:rPr>
-          <w:rFonts w:ascii="Times New Roman" w:hAnsi="Times New Roman" w:cs="Times New Roman"/>
-          <w:sz w:val="24"/>
-          <w:szCs w:val="24"/>
-        </w:rPr>
-        <w:t>unix time and converts to our desired format, using the python time module</w:t>
+        <w:t>the “HH:MM” format. We can define a function “</w:t>
+      </w:r>
+      <w:proofErr w:type="spellStart"/>
+      <w:r>
+        <w:rPr>
+          <w:rFonts w:ascii="Times New Roman" w:hAnsi="Times New Roman" w:cs="Times New Roman"/>
+          <w:sz w:val="24"/>
+          <w:szCs w:val="24"/>
+        </w:rPr>
+        <w:t>convert_unix_time</w:t>
+      </w:r>
+      <w:proofErr w:type="spellEnd"/>
+      <w:r>
+        <w:rPr>
+          <w:rFonts w:ascii="Times New Roman" w:hAnsi="Times New Roman" w:cs="Times New Roman"/>
+          <w:sz w:val="24"/>
+          <w:szCs w:val="24"/>
+        </w:rPr>
+        <w:t xml:space="preserve">()”, that takes in a </w:t>
+      </w:r>
+      <w:proofErr w:type="spellStart"/>
+      <w:r>
+        <w:rPr>
+          <w:rFonts w:ascii="Times New Roman" w:hAnsi="Times New Roman" w:cs="Times New Roman"/>
+          <w:sz w:val="24"/>
+          <w:szCs w:val="24"/>
+        </w:rPr>
+        <w:t>unix</w:t>
+      </w:r>
+      <w:proofErr w:type="spellEnd"/>
+      <w:r>
+        <w:rPr>
+          <w:rFonts w:ascii="Times New Roman" w:hAnsi="Times New Roman" w:cs="Times New Roman"/>
+          <w:sz w:val="24"/>
+          <w:szCs w:val="24"/>
+        </w:rPr>
+        <w:t xml:space="preserve"> time and converts to our desired format, using the python time module</w:t>
       </w:r>
       <w:r>
         <w:rPr>
@@ -4118,15 +4507,43 @@
           <w:sz w:val="24"/>
           <w:szCs w:val="24"/>
         </w:rPr>
-        <w:t xml:space="preserve"> values. We can also define a function for this called “add_time()”, that given a </w:t>
-      </w:r>
-      <w:r>
-        <w:rPr>
-          <w:rFonts w:ascii="Times New Roman" w:hAnsi="Times New Roman" w:cs="Times New Roman"/>
-          <w:sz w:val="24"/>
-          <w:szCs w:val="24"/>
-        </w:rPr>
-        <w:t xml:space="preserve">unix time and also a number of minutes to add, can calculate the </w:t>
+        <w:t xml:space="preserve"> values. We can also define a function for this called “</w:t>
+      </w:r>
+      <w:proofErr w:type="spellStart"/>
+      <w:r>
+        <w:rPr>
+          <w:rFonts w:ascii="Times New Roman" w:hAnsi="Times New Roman" w:cs="Times New Roman"/>
+          <w:sz w:val="24"/>
+          <w:szCs w:val="24"/>
+        </w:rPr>
+        <w:t>add_time</w:t>
+      </w:r>
+      <w:proofErr w:type="spellEnd"/>
+      <w:r>
+        <w:rPr>
+          <w:rFonts w:ascii="Times New Roman" w:hAnsi="Times New Roman" w:cs="Times New Roman"/>
+          <w:sz w:val="24"/>
+          <w:szCs w:val="24"/>
+        </w:rPr>
+        <w:t xml:space="preserve">()”, that given a </w:t>
+      </w:r>
+      <w:proofErr w:type="spellStart"/>
+      <w:r>
+        <w:rPr>
+          <w:rFonts w:ascii="Times New Roman" w:hAnsi="Times New Roman" w:cs="Times New Roman"/>
+          <w:sz w:val="24"/>
+          <w:szCs w:val="24"/>
+        </w:rPr>
+        <w:t>unix</w:t>
+      </w:r>
+      <w:proofErr w:type="spellEnd"/>
+      <w:r>
+        <w:rPr>
+          <w:rFonts w:ascii="Times New Roman" w:hAnsi="Times New Roman" w:cs="Times New Roman"/>
+          <w:sz w:val="24"/>
+          <w:szCs w:val="24"/>
+        </w:rPr>
+        <w:t xml:space="preserve"> time and also a number of minutes to add, can calculate the </w:t>
       </w:r>
       <w:r>
         <w:rPr>
@@ -4142,7 +4559,61 @@
           <w:sz w:val="24"/>
           <w:szCs w:val="24"/>
         </w:rPr>
-        <w:t>first converting the minutes to float (as the minutes in our dataframe is in string format originally) then multiply it by 60 to convert to unix time, adding our 2 unix times together,</w:t>
+        <w:t xml:space="preserve">first converting the minutes to float (as the minutes in our </w:t>
+      </w:r>
+      <w:proofErr w:type="spellStart"/>
+      <w:r>
+        <w:rPr>
+          <w:rFonts w:ascii="Times New Roman" w:hAnsi="Times New Roman" w:cs="Times New Roman"/>
+          <w:sz w:val="24"/>
+          <w:szCs w:val="24"/>
+        </w:rPr>
+        <w:t>dataframe</w:t>
+      </w:r>
+      <w:proofErr w:type="spellEnd"/>
+      <w:r>
+        <w:rPr>
+          <w:rFonts w:ascii="Times New Roman" w:hAnsi="Times New Roman" w:cs="Times New Roman"/>
+          <w:sz w:val="24"/>
+          <w:szCs w:val="24"/>
+        </w:rPr>
+        <w:t xml:space="preserve"> is in string format originally) then multiply it by 60 to convert to </w:t>
+      </w:r>
+      <w:proofErr w:type="spellStart"/>
+      <w:r>
+        <w:rPr>
+          <w:rFonts w:ascii="Times New Roman" w:hAnsi="Times New Roman" w:cs="Times New Roman"/>
+          <w:sz w:val="24"/>
+          <w:szCs w:val="24"/>
+        </w:rPr>
+        <w:t>unix</w:t>
+      </w:r>
+      <w:proofErr w:type="spellEnd"/>
+      <w:r>
+        <w:rPr>
+          <w:rFonts w:ascii="Times New Roman" w:hAnsi="Times New Roman" w:cs="Times New Roman"/>
+          <w:sz w:val="24"/>
+          <w:szCs w:val="24"/>
+        </w:rPr>
+        <w:t xml:space="preserve"> time, adding our 2 </w:t>
+      </w:r>
+      <w:proofErr w:type="spellStart"/>
+      <w:r>
+        <w:rPr>
+          <w:rFonts w:ascii="Times New Roman" w:hAnsi="Times New Roman" w:cs="Times New Roman"/>
+          <w:sz w:val="24"/>
+          <w:szCs w:val="24"/>
+        </w:rPr>
+        <w:t>unix</w:t>
+      </w:r>
+      <w:proofErr w:type="spellEnd"/>
+      <w:r>
+        <w:rPr>
+          <w:rFonts w:ascii="Times New Roman" w:hAnsi="Times New Roman" w:cs="Times New Roman"/>
+          <w:sz w:val="24"/>
+          <w:szCs w:val="24"/>
+        </w:rPr>
+        <w:t xml:space="preserve"> times together,</w:t>
       </w:r>
       <w:r>
         <w:rPr>
@@ -4166,7 +4637,25 @@
           <w:sz w:val="24"/>
           <w:szCs w:val="24"/>
         </w:rPr>
-        <w:t xml:space="preserve"> using “our convert_unix_time” function to convert our final time to “HH:MM” format</w:t>
+        <w:t xml:space="preserve"> using “our </w:t>
+      </w:r>
+      <w:proofErr w:type="spellStart"/>
+      <w:r>
+        <w:rPr>
+          <w:rFonts w:ascii="Times New Roman" w:hAnsi="Times New Roman" w:cs="Times New Roman"/>
+          <w:sz w:val="24"/>
+          <w:szCs w:val="24"/>
+        </w:rPr>
+        <w:t>convert_unix_time</w:t>
+      </w:r>
+      <w:proofErr w:type="spellEnd"/>
+      <w:r>
+        <w:rPr>
+          <w:rFonts w:ascii="Times New Roman" w:hAnsi="Times New Roman" w:cs="Times New Roman"/>
+          <w:sz w:val="24"/>
+          <w:szCs w:val="24"/>
+        </w:rPr>
+        <w:t>” function to convert our final time to “HH:MM” format</w:t>
       </w:r>
       <w:r>
         <w:rPr>
@@ -4267,13 +4756,23 @@
         </w:rPr>
         <w:t xml:space="preserve"> for </w:t>
       </w:r>
-      <w:r>
-        <w:rPr>
-          <w:rFonts w:ascii="Times New Roman" w:hAnsi="Times New Roman" w:cs="Times New Roman"/>
-          <w:sz w:val="24"/>
-          <w:szCs w:val="24"/>
-        </w:rPr>
-        <w:t xml:space="preserve">unix </w:t>
+      <w:proofErr w:type="spellStart"/>
+      <w:r>
+        <w:rPr>
+          <w:rFonts w:ascii="Times New Roman" w:hAnsi="Times New Roman" w:cs="Times New Roman"/>
+          <w:sz w:val="24"/>
+          <w:szCs w:val="24"/>
+        </w:rPr>
+        <w:t>unix</w:t>
+      </w:r>
+      <w:proofErr w:type="spellEnd"/>
+      <w:r>
+        <w:rPr>
+          <w:rFonts w:ascii="Times New Roman" w:hAnsi="Times New Roman" w:cs="Times New Roman"/>
+          <w:sz w:val="24"/>
+          <w:szCs w:val="24"/>
+        </w:rPr>
+        <w:t xml:space="preserve"> </w:t>
       </w:r>
       <w:r>
         <w:rPr>
@@ -4322,23 +4821,69 @@
           <w:sz w:val="24"/>
           <w:szCs w:val="24"/>
         </w:rPr>
-        <w:t xml:space="preserve">departure and arrival airport codes, then use our convert_unix_time() method on the </w:t>
-      </w:r>
-      <w:r>
-        <w:rPr>
-          <w:rFonts w:ascii="Times New Roman" w:hAnsi="Times New Roman" w:cs="Times New Roman"/>
-          <w:sz w:val="24"/>
-          <w:szCs w:val="24"/>
-        </w:rPr>
-        <w:t xml:space="preserve">departure time column, to find the depatuhre time in HH:MM format, and finally pass in our departure time and total flight time in minutes to our </w:t>
-      </w:r>
-      <w:r>
-        <w:rPr>
-          <w:rFonts w:ascii="Times New Roman" w:hAnsi="Times New Roman" w:cs="Times New Roman"/>
-          <w:sz w:val="24"/>
-          <w:szCs w:val="24"/>
-        </w:rPr>
-        <w:t>add_time() method</w:t>
+        <w:t xml:space="preserve">departure and arrival airport codes, then use our </w:t>
+      </w:r>
+      <w:proofErr w:type="spellStart"/>
+      <w:r>
+        <w:rPr>
+          <w:rFonts w:ascii="Times New Roman" w:hAnsi="Times New Roman" w:cs="Times New Roman"/>
+          <w:sz w:val="24"/>
+          <w:szCs w:val="24"/>
+        </w:rPr>
+        <w:t>convert_unix_time</w:t>
+      </w:r>
+      <w:proofErr w:type="spellEnd"/>
+      <w:r>
+        <w:rPr>
+          <w:rFonts w:ascii="Times New Roman" w:hAnsi="Times New Roman" w:cs="Times New Roman"/>
+          <w:sz w:val="24"/>
+          <w:szCs w:val="24"/>
+        </w:rPr>
+        <w:t xml:space="preserve">() method on the </w:t>
+      </w:r>
+      <w:r>
+        <w:rPr>
+          <w:rFonts w:ascii="Times New Roman" w:hAnsi="Times New Roman" w:cs="Times New Roman"/>
+          <w:sz w:val="24"/>
+          <w:szCs w:val="24"/>
+        </w:rPr>
+        <w:t xml:space="preserve">departure time column, to find the </w:t>
+      </w:r>
+      <w:proofErr w:type="spellStart"/>
+      <w:r>
+        <w:rPr>
+          <w:rFonts w:ascii="Times New Roman" w:hAnsi="Times New Roman" w:cs="Times New Roman"/>
+          <w:sz w:val="24"/>
+          <w:szCs w:val="24"/>
+        </w:rPr>
+        <w:t>depatuhre</w:t>
+      </w:r>
+      <w:proofErr w:type="spellEnd"/>
+      <w:r>
+        <w:rPr>
+          <w:rFonts w:ascii="Times New Roman" w:hAnsi="Times New Roman" w:cs="Times New Roman"/>
+          <w:sz w:val="24"/>
+          <w:szCs w:val="24"/>
+        </w:rPr>
+        <w:t xml:space="preserve"> time in HH:MM format, and finally pass in our departure time and total flight time in minutes to our </w:t>
+      </w:r>
+      <w:proofErr w:type="spellStart"/>
+      <w:r>
+        <w:rPr>
+          <w:rFonts w:ascii="Times New Roman" w:hAnsi="Times New Roman" w:cs="Times New Roman"/>
+          <w:sz w:val="24"/>
+          <w:szCs w:val="24"/>
+        </w:rPr>
+        <w:t>add_time</w:t>
+      </w:r>
+      <w:proofErr w:type="spellEnd"/>
+      <w:r>
+        <w:rPr>
+          <w:rFonts w:ascii="Times New Roman" w:hAnsi="Times New Roman" w:cs="Times New Roman"/>
+          <w:sz w:val="24"/>
+          <w:szCs w:val="24"/>
+        </w:rPr>
+        <w:t>() method</w:t>
       </w:r>
       <w:r>
         <w:rPr>
@@ -4362,7 +4907,25 @@
           <w:sz w:val="24"/>
           <w:szCs w:val="24"/>
         </w:rPr>
-        <w:t>use the reduceByKey() to add up the values for each key</w:t>
+        <w:t xml:space="preserve">use the </w:t>
+      </w:r>
+      <w:proofErr w:type="spellStart"/>
+      <w:r>
+        <w:rPr>
+          <w:rFonts w:ascii="Times New Roman" w:hAnsi="Times New Roman" w:cs="Times New Roman"/>
+          <w:sz w:val="24"/>
+          <w:szCs w:val="24"/>
+        </w:rPr>
+        <w:t>reduceByKey</w:t>
+      </w:r>
+      <w:proofErr w:type="spellEnd"/>
+      <w:r>
+        <w:rPr>
+          <w:rFonts w:ascii="Times New Roman" w:hAnsi="Times New Roman" w:cs="Times New Roman"/>
+          <w:sz w:val="24"/>
+          <w:szCs w:val="24"/>
+        </w:rPr>
+        <w:t>() to add up the values for each key</w:t>
       </w:r>
       <w:r>
         <w:rPr>
@@ -4378,7 +4941,25 @@
           <w:sz w:val="24"/>
           <w:szCs w:val="24"/>
         </w:rPr>
-        <w:t xml:space="preserve"> Then sortBy() is used to </w:t>
+        <w:t xml:space="preserve"> Then </w:t>
+      </w:r>
+      <w:proofErr w:type="spellStart"/>
+      <w:r>
+        <w:rPr>
+          <w:rFonts w:ascii="Times New Roman" w:hAnsi="Times New Roman" w:cs="Times New Roman"/>
+          <w:sz w:val="24"/>
+          <w:szCs w:val="24"/>
+        </w:rPr>
+        <w:t>sortBy</w:t>
+      </w:r>
+      <w:proofErr w:type="spellEnd"/>
+      <w:r>
+        <w:rPr>
+          <w:rFonts w:ascii="Times New Roman" w:hAnsi="Times New Roman" w:cs="Times New Roman"/>
+          <w:sz w:val="24"/>
+          <w:szCs w:val="24"/>
+        </w:rPr>
+        <w:t xml:space="preserve">() is used to </w:t>
       </w:r>
       <w:r>
         <w:rPr>
@@ -4434,7 +5015,7 @@
           <w:szCs w:val="28"/>
         </w:rPr>
         <w:drawing>
-          <wp:anchor distT="0" distB="0" distL="114300" distR="114300" simplePos="0" relativeHeight="251662336" behindDoc="0" locked="0" layoutInCell="1" allowOverlap="1" wp14:anchorId="34C9CF81" wp14:editId="4CD7B6CE">
+          <wp:anchor distT="0" distB="0" distL="114300" distR="114300" simplePos="0" relativeHeight="251662336" behindDoc="0" locked="0" layoutInCell="1" allowOverlap="1" wp14:anchorId="34C9CF81" wp14:editId="54520B03">
             <wp:simplePos x="0" y="0"/>
             <wp:positionH relativeFrom="margin">
               <wp:align>center</wp:align>
@@ -4660,7 +5241,25 @@
           <w:sz w:val="24"/>
           <w:szCs w:val="24"/>
         </w:rPr>
-        <w:t xml:space="preserve"> called “calculate_distance()”</w:t>
+        <w:t xml:space="preserve"> called “</w:t>
+      </w:r>
+      <w:proofErr w:type="spellStart"/>
+      <w:r>
+        <w:rPr>
+          <w:rFonts w:ascii="Times New Roman" w:hAnsi="Times New Roman" w:cs="Times New Roman"/>
+          <w:sz w:val="24"/>
+          <w:szCs w:val="24"/>
+        </w:rPr>
+        <w:t>calculate_distance</w:t>
+      </w:r>
+      <w:proofErr w:type="spellEnd"/>
+      <w:r>
+        <w:rPr>
+          <w:rFonts w:ascii="Times New Roman" w:hAnsi="Times New Roman" w:cs="Times New Roman"/>
+          <w:sz w:val="24"/>
+          <w:szCs w:val="24"/>
+        </w:rPr>
+        <w:t>()”</w:t>
       </w:r>
       <w:r>
         <w:rPr>
@@ -4789,7 +5388,25 @@
           <w:sz w:val="24"/>
           <w:szCs w:val="24"/>
         </w:rPr>
-        <w:t xml:space="preserve"> Then the “Harversine” formula is used to </w:t>
+        <w:t xml:space="preserve"> Then the “</w:t>
+      </w:r>
+      <w:proofErr w:type="spellStart"/>
+      <w:r>
+        <w:rPr>
+          <w:rFonts w:ascii="Times New Roman" w:hAnsi="Times New Roman" w:cs="Times New Roman"/>
+          <w:sz w:val="24"/>
+          <w:szCs w:val="24"/>
+        </w:rPr>
+        <w:t>Harversine</w:t>
+      </w:r>
+      <w:proofErr w:type="spellEnd"/>
+      <w:r>
+        <w:rPr>
+          <w:rFonts w:ascii="Times New Roman" w:hAnsi="Times New Roman" w:cs="Times New Roman"/>
+          <w:sz w:val="24"/>
+          <w:szCs w:val="24"/>
+        </w:rPr>
+        <w:t xml:space="preserve">” formula is used to </w:t>
       </w:r>
       <w:r>
         <w:rPr>
@@ -4940,6 +5557,7 @@
       <w:r>
         <w:rPr>
           <w:rFonts w:ascii="Times New Roman" w:hAnsi="Times New Roman" w:cs="Times New Roman"/>
+          <w:noProof/>
           <w:sz w:val="24"/>
           <w:szCs w:val="24"/>
         </w:rPr>
@@ -5014,13 +5632,23 @@
         </w:rPr>
         <w:t xml:space="preserve">We then perform a series of map and </w:t>
       </w:r>
-      <w:r>
-        <w:rPr>
-          <w:rFonts w:ascii="Times New Roman" w:hAnsi="Times New Roman" w:cs="Times New Roman"/>
-          <w:sz w:val="24"/>
-          <w:szCs w:val="24"/>
-        </w:rPr>
-        <w:t xml:space="preserve">keyBy() method on our airport and passenger datasets to </w:t>
+      <w:proofErr w:type="spellStart"/>
+      <w:r>
+        <w:rPr>
+          <w:rFonts w:ascii="Times New Roman" w:hAnsi="Times New Roman" w:cs="Times New Roman"/>
+          <w:sz w:val="24"/>
+          <w:szCs w:val="24"/>
+        </w:rPr>
+        <w:t>keyBy</w:t>
+      </w:r>
+      <w:proofErr w:type="spellEnd"/>
+      <w:r>
+        <w:rPr>
+          <w:rFonts w:ascii="Times New Roman" w:hAnsi="Times New Roman" w:cs="Times New Roman"/>
+          <w:sz w:val="24"/>
+          <w:szCs w:val="24"/>
+        </w:rPr>
+        <w:t xml:space="preserve">() method on our airport and passenger datasets to </w:t>
       </w:r>
       <w:r>
         <w:rPr>
@@ -5036,7 +5664,25 @@
           <w:sz w:val="24"/>
           <w:szCs w:val="24"/>
         </w:rPr>
-        <w:t xml:space="preserve">required features from each datatset including the </w:t>
+        <w:t xml:space="preserve">required features from each </w:t>
+      </w:r>
+      <w:proofErr w:type="spellStart"/>
+      <w:r>
+        <w:rPr>
+          <w:rFonts w:ascii="Times New Roman" w:hAnsi="Times New Roman" w:cs="Times New Roman"/>
+          <w:sz w:val="24"/>
+          <w:szCs w:val="24"/>
+        </w:rPr>
+        <w:t>datatset</w:t>
+      </w:r>
+      <w:proofErr w:type="spellEnd"/>
+      <w:r>
+        <w:rPr>
+          <w:rFonts w:ascii="Times New Roman" w:hAnsi="Times New Roman" w:cs="Times New Roman"/>
+          <w:sz w:val="24"/>
+          <w:szCs w:val="24"/>
+        </w:rPr>
+        <w:t xml:space="preserve"> including the </w:t>
       </w:r>
       <w:r>
         <w:rPr>
@@ -5084,7 +5730,25 @@
           <w:sz w:val="24"/>
           <w:szCs w:val="24"/>
         </w:rPr>
-        <w:t xml:space="preserve"> latitude and longtidue values for each airport</w:t>
+        <w:t xml:space="preserve"> latitude and </w:t>
+      </w:r>
+      <w:proofErr w:type="spellStart"/>
+      <w:r>
+        <w:rPr>
+          <w:rFonts w:ascii="Times New Roman" w:hAnsi="Times New Roman" w:cs="Times New Roman"/>
+          <w:sz w:val="24"/>
+          <w:szCs w:val="24"/>
+        </w:rPr>
+        <w:t>longtidue</w:t>
+      </w:r>
+      <w:proofErr w:type="spellEnd"/>
+      <w:r>
+        <w:rPr>
+          <w:rFonts w:ascii="Times New Roman" w:hAnsi="Times New Roman" w:cs="Times New Roman"/>
+          <w:sz w:val="24"/>
+          <w:szCs w:val="24"/>
+        </w:rPr>
+        <w:t xml:space="preserve"> values for each airport</w:t>
       </w:r>
       <w:r>
         <w:rPr>
@@ -5154,6 +5818,7 @@
       <w:r>
         <w:rPr>
           <w:rFonts w:ascii="Times New Roman" w:hAnsi="Times New Roman" w:cs="Times New Roman"/>
+          <w:noProof/>
           <w:sz w:val="24"/>
           <w:szCs w:val="24"/>
         </w:rPr>
@@ -5326,7 +5991,25 @@
           <w:sz w:val="24"/>
           <w:szCs w:val="24"/>
         </w:rPr>
-        <w:t xml:space="preserve">previously mentioned join, we can apply the map function and reduceByKey methods to </w:t>
+        <w:t xml:space="preserve">previously mentioned join, we can apply the map function and </w:t>
+      </w:r>
+      <w:proofErr w:type="spellStart"/>
+      <w:r>
+        <w:rPr>
+          <w:rFonts w:ascii="Times New Roman" w:hAnsi="Times New Roman" w:cs="Times New Roman"/>
+          <w:sz w:val="24"/>
+          <w:szCs w:val="24"/>
+        </w:rPr>
+        <w:t>reduceByKey</w:t>
+      </w:r>
+      <w:proofErr w:type="spellEnd"/>
+      <w:r>
+        <w:rPr>
+          <w:rFonts w:ascii="Times New Roman" w:hAnsi="Times New Roman" w:cs="Times New Roman"/>
+          <w:sz w:val="24"/>
+          <w:szCs w:val="24"/>
+        </w:rPr>
+        <w:t xml:space="preserve"> methods to </w:t>
       </w:r>
       <w:r>
         <w:rPr>
@@ -5404,6 +6087,7 @@
       <w:r>
         <w:rPr>
           <w:rFonts w:ascii="Times New Roman" w:hAnsi="Times New Roman" w:cs="Times New Roman"/>
+          <w:noProof/>
           <w:sz w:val="24"/>
           <w:szCs w:val="24"/>
         </w:rPr>
@@ -5500,6 +6184,22 @@
           <w:sz w:val="24"/>
           <w:szCs w:val="24"/>
         </w:rPr>
+        <w:t>show total travelled by each passenger, then output the passenger having earned the highest air miles.</w:t>
+      </w:r>
+      <w:r>
+        <w:rPr>
+          <w:rFonts w:ascii="Times New Roman" w:hAnsi="Times New Roman" w:cs="Times New Roman"/>
+          <w:sz w:val="24"/>
+          <w:szCs w:val="24"/>
+        </w:rPr>
+        <w:t xml:space="preserve"> We can </w:t>
+      </w:r>
+      <w:r>
+        <w:rPr>
+          <w:rFonts w:ascii="Times New Roman" w:hAnsi="Times New Roman" w:cs="Times New Roman"/>
+          <w:sz w:val="24"/>
+          <w:szCs w:val="24"/>
+        </w:rPr>
         <w:t>show</w:t>
       </w:r>
       <w:r>
@@ -5508,38 +6208,6 @@
           <w:sz w:val="24"/>
           <w:szCs w:val="24"/>
         </w:rPr>
-        <w:t xml:space="preserve"> total travelled by each passenger, then output the passenger having earned the highest air </w:t>
-      </w:r>
-      <w:r>
-        <w:rPr>
-          <w:rFonts w:ascii="Times New Roman" w:hAnsi="Times New Roman" w:cs="Times New Roman"/>
-          <w:sz w:val="24"/>
-          <w:szCs w:val="24"/>
-        </w:rPr>
-        <w:t>miles.</w:t>
-      </w:r>
-      <w:r>
-        <w:rPr>
-          <w:rFonts w:ascii="Times New Roman" w:hAnsi="Times New Roman" w:cs="Times New Roman"/>
-          <w:sz w:val="24"/>
-          <w:szCs w:val="24"/>
-        </w:rPr>
-        <w:t xml:space="preserve"> We can </w:t>
-      </w:r>
-      <w:r>
-        <w:rPr>
-          <w:rFonts w:ascii="Times New Roman" w:hAnsi="Times New Roman" w:cs="Times New Roman"/>
-          <w:sz w:val="24"/>
-          <w:szCs w:val="24"/>
-        </w:rPr>
-        <w:t>show</w:t>
-      </w:r>
-      <w:r>
-        <w:rPr>
-          <w:rFonts w:ascii="Times New Roman" w:hAnsi="Times New Roman" w:cs="Times New Roman"/>
-          <w:sz w:val="24"/>
-          <w:szCs w:val="24"/>
-        </w:rPr>
         <w:t xml:space="preserve"> the total travelled by each passenger by </w:t>
       </w:r>
       <w:r>
@@ -5556,7 +6224,25 @@
           <w:sz w:val="24"/>
           <w:szCs w:val="24"/>
         </w:rPr>
-        <w:t xml:space="preserve"> the join method named “passenger_airport_data”, and </w:t>
+        <w:t xml:space="preserve"> the join method named “</w:t>
+      </w:r>
+      <w:proofErr w:type="spellStart"/>
+      <w:r>
+        <w:rPr>
+          <w:rFonts w:ascii="Times New Roman" w:hAnsi="Times New Roman" w:cs="Times New Roman"/>
+          <w:sz w:val="24"/>
+          <w:szCs w:val="24"/>
+        </w:rPr>
+        <w:t>passenger_airport_data</w:t>
+      </w:r>
+      <w:proofErr w:type="spellEnd"/>
+      <w:r>
+        <w:rPr>
+          <w:rFonts w:ascii="Times New Roman" w:hAnsi="Times New Roman" w:cs="Times New Roman"/>
+          <w:sz w:val="24"/>
+          <w:szCs w:val="24"/>
+        </w:rPr>
+        <w:t xml:space="preserve">”, and </w:t>
       </w:r>
       <w:r>
         <w:rPr>
@@ -5618,6 +6304,7 @@
       <w:r>
         <w:rPr>
           <w:rFonts w:ascii="Times New Roman" w:hAnsi="Times New Roman" w:cs="Times New Roman"/>
+          <w:noProof/>
           <w:sz w:val="24"/>
           <w:szCs w:val="24"/>
         </w:rPr>
@@ -5710,10 +6397,382 @@
     </w:p>
     <w:p>
       <w:r>
+        <w:t>For task 1</w:t>
+      </w:r>
+      <w:r>
+        <w:t xml:space="preserve"> </w:t>
+      </w:r>
+      <w:proofErr w:type="spellStart"/>
+      <w:r>
+        <w:t>pyspark</w:t>
+      </w:r>
+      <w:proofErr w:type="spellEnd"/>
+      <w:r>
+        <w:t xml:space="preserve"> was adopted as the tool of choice, and it served as </w:t>
+      </w:r>
+      <w:r>
+        <w:t>an</w:t>
+      </w:r>
+      <w:r>
+        <w:t xml:space="preserve"> optimal tool for the task. </w:t>
+      </w:r>
+      <w:proofErr w:type="spellStart"/>
+      <w:r>
+        <w:t>Pyspark</w:t>
+      </w:r>
+      <w:proofErr w:type="spellEnd"/>
+      <w:r>
+        <w:t xml:space="preserve"> </w:t>
+      </w:r>
+      <w:r>
+        <w:t>is a powerful tool for handling large-scale data processing.</w:t>
+      </w:r>
+      <w:r>
+        <w:t xml:space="preserve"> The benefit of using</w:t>
+      </w:r>
+      <w:r>
+        <w:t> </w:t>
+      </w:r>
+      <w:hyperlink r:id="rId26" w:history="1">
+        <w:proofErr w:type="spellStart"/>
+        <w:r>
+          <w:t>PySpark</w:t>
+        </w:r>
+        <w:proofErr w:type="spellEnd"/>
+        <w:r>
+          <w:t xml:space="preserve"> </w:t>
+        </w:r>
+        <w:r>
+          <w:t>“</w:t>
+        </w:r>
+        <w:r>
+          <w:t>is it</w:t>
+        </w:r>
+        <w:r>
+          <w:t xml:space="preserve"> can scale from a single machine to thousands of nodes</w:t>
+        </w:r>
+        <w:r>
+          <w:t xml:space="preserve">” </w:t>
+        </w:r>
+        <w:r>
+          <w:rPr>
+            <w:highlight w:val="yellow"/>
+          </w:rPr>
+          <w:t>14</w:t>
+        </w:r>
+        <w:r>
+          <w:t>, making it suitable for processing large-scale datasets </w:t>
+        </w:r>
+      </w:hyperlink>
+      <w:r>
+        <w:t>.</w:t>
+      </w:r>
+      <w:r>
+        <w:t xml:space="preserve"> In our scenario processing a dataset </w:t>
+      </w:r>
+      <w:r>
+        <w:t xml:space="preserve">996 rows, </w:t>
+      </w:r>
+      <w:proofErr w:type="spellStart"/>
+      <w:r>
+        <w:t>pyspark</w:t>
+      </w:r>
+      <w:proofErr w:type="spellEnd"/>
+      <w:r>
+        <w:t xml:space="preserve"> </w:t>
+      </w:r>
+      <w:r>
+        <w:t>couldn’t</w:t>
+      </w:r>
+      <w:r>
+        <w:t xml:space="preserve"> show its full potential, however the code we used to solve task 1 can be </w:t>
+      </w:r>
+      <w:r>
+        <w:t>easily</w:t>
+      </w:r>
+      <w:r>
+        <w:t xml:space="preserve"> used and be scaled</w:t>
+      </w:r>
+      <w:r>
+        <w:t xml:space="preserve"> if</w:t>
+      </w:r>
+      <w:r>
+        <w:t xml:space="preserve"> our dataset increased in size. </w:t>
+      </w:r>
+      <w:hyperlink r:id="rId27" w:history="1">
+        <w:r>
+          <w:t>Compared to SQL</w:t>
+        </w:r>
+        <w:r>
+          <w:t xml:space="preserve"> for example</w:t>
+        </w:r>
+        <w:r>
+          <w:t xml:space="preserve">, which generally runs on a single system, </w:t>
+        </w:r>
+        <w:proofErr w:type="spellStart"/>
+        <w:r>
+          <w:t>PySpark</w:t>
+        </w:r>
+        <w:proofErr w:type="spellEnd"/>
+        <w:r>
+          <w:t xml:space="preserve"> can handle big data workloads more effectively because of its scalability</w:t>
+        </w:r>
+      </w:hyperlink>
+      <w:r>
+        <w:t>.</w:t>
+      </w:r>
+      <w:r>
+        <w:t xml:space="preserve"> The </w:t>
+      </w:r>
+      <w:r>
+        <w:t>limitations</w:t>
+      </w:r>
+      <w:r>
+        <w:t xml:space="preserve"> of </w:t>
+      </w:r>
+      <w:proofErr w:type="spellStart"/>
+      <w:r>
+        <w:t>pyspark</w:t>
+      </w:r>
+      <w:proofErr w:type="spellEnd"/>
+      <w:r>
+        <w:t xml:space="preserve"> in our task is that we are running the code on a local </w:t>
+      </w:r>
+      <w:r>
+        <w:t>machine.</w:t>
+      </w:r>
+      <w:r>
+        <w:t xml:space="preserve"> As </w:t>
+      </w:r>
+      <w:proofErr w:type="spellStart"/>
+      <w:r>
+        <w:t>pyspark</w:t>
+      </w:r>
+      <w:proofErr w:type="spellEnd"/>
+      <w:r>
+        <w:t xml:space="preserve"> requires significant resources to run efficiently a local machine can limit the performance as the speed will be determined by the </w:t>
+      </w:r>
+      <w:r>
+        <w:t>user’s</w:t>
+      </w:r>
+      <w:r>
+        <w:t xml:space="preserve"> personal hardware</w:t>
+      </w:r>
+      <w:r>
+        <w:t xml:space="preserve"> (“</w:t>
+      </w:r>
+      <w:proofErr w:type="spellStart"/>
+      <w:r>
+        <w:t>pyspark</w:t>
+      </w:r>
+      <w:proofErr w:type="spellEnd"/>
+      <w:r>
+        <w:t xml:space="preserve"> runs with as many worker threads as logical cores available on your machine</w:t>
+      </w:r>
+      <w:r>
+        <w:t>”</w:t>
+      </w:r>
+      <w:r>
+        <w:rPr>
+          <w:rFonts w:ascii="Segoe UI" w:hAnsi="Segoe UI" w:cs="Segoe UI"/>
+          <w:color w:val="0C0D0E"/>
+          <w:sz w:val="23"/>
+          <w:szCs w:val="23"/>
+          <w:highlight w:val="yellow"/>
+          <w:shd w:val="clear" w:color="auto" w:fill="FFFFFF"/>
+        </w:rPr>
+        <w:t>15</w:t>
+      </w:r>
+      <w:r>
+        <w:rPr>
+          <w:rFonts w:ascii="Segoe UI" w:hAnsi="Segoe UI" w:cs="Segoe UI"/>
+          <w:color w:val="0C0D0E"/>
+          <w:sz w:val="23"/>
+          <w:szCs w:val="23"/>
+          <w:shd w:val="clear" w:color="auto" w:fill="FFFFFF"/>
+        </w:rPr>
+        <w:t>)</w:t>
+      </w:r>
+      <w:r>
+        <w:t xml:space="preserve">. </w:t>
+      </w:r>
+      <w:r>
+        <w:t xml:space="preserve">For </w:t>
+      </w:r>
+      <w:r>
+        <w:t xml:space="preserve">our scenario with a smaller dataset, a tool such as pandas could have served a </w:t>
+      </w:r>
+      <w:r>
+        <w:t xml:space="preserve">similar performance to </w:t>
+      </w:r>
+      <w:proofErr w:type="spellStart"/>
+      <w:r>
+        <w:t>pyspark</w:t>
+      </w:r>
+      <w:proofErr w:type="spellEnd"/>
+      <w:r>
+        <w:t xml:space="preserve"> and </w:t>
+      </w:r>
+      <w:r>
+        <w:t xml:space="preserve">potentially </w:t>
+      </w:r>
+      <w:r>
+        <w:t>a better user experience as pandas has a less steep learning curve.</w:t>
+      </w:r>
+      <w:r>
+        <w:t xml:space="preserve"> However, overall </w:t>
+      </w:r>
+      <w:proofErr w:type="spellStart"/>
+      <w:r>
+        <w:t>pyspark</w:t>
+      </w:r>
+      <w:proofErr w:type="spellEnd"/>
+      <w:r>
+        <w:t xml:space="preserve"> had </w:t>
+      </w:r>
+      <w:r>
+        <w:t xml:space="preserve">an </w:t>
+      </w:r>
+      <w:r>
+        <w:t xml:space="preserve">efficient </w:t>
+      </w:r>
+      <w:r>
+        <w:t xml:space="preserve">and quick code </w:t>
+      </w:r>
+      <w:r>
+        <w:t>execution, and no performance issues.</w:t>
+      </w:r>
+      <w:r>
+        <w:t xml:space="preserve"> </w:t>
+      </w:r>
+      <w:r>
+        <w:t xml:space="preserve">In addition, </w:t>
+      </w:r>
+      <w:proofErr w:type="spellStart"/>
+      <w:r>
+        <w:t>pyspark</w:t>
+      </w:r>
+      <w:proofErr w:type="spellEnd"/>
+      <w:r>
+        <w:t xml:space="preserve"> had limited </w:t>
+      </w:r>
+      <w:r>
+        <w:t>interaction with visualisations which was evident when attempting to create</w:t>
+      </w:r>
+      <w:r>
+        <w:t xml:space="preserve"> the correlation matrix for task 1, it was chosen to convert the </w:t>
+      </w:r>
+      <w:proofErr w:type="spellStart"/>
+      <w:r>
+        <w:t>pyspark</w:t>
+      </w:r>
+      <w:proofErr w:type="spellEnd"/>
+      <w:r>
+        <w:t xml:space="preserve"> </w:t>
+      </w:r>
+      <w:r>
+        <w:t>data frame</w:t>
+      </w:r>
+      <w:r>
+        <w:t xml:space="preserve"> to pandas in the end, to allow </w:t>
+      </w:r>
+      <w:proofErr w:type="spellStart"/>
+      <w:r>
+        <w:t>a</w:t>
+      </w:r>
+      <w:proofErr w:type="spellEnd"/>
+      <w:r>
+        <w:t xml:space="preserve"> easier user experience. </w:t>
+      </w:r>
+      <w:proofErr w:type="spellStart"/>
+      <w:r>
+        <w:t>Pyspark</w:t>
+      </w:r>
+      <w:proofErr w:type="spellEnd"/>
+      <w:r>
+        <w:t xml:space="preserve"> is limited in its </w:t>
+      </w:r>
+      <w:r>
+        <w:t>visualisation features and isn’t as feature rich as pandas.</w:t>
+      </w:r>
+      <w:r>
+        <w:t xml:space="preserve"> </w:t>
+      </w:r>
+      <w:proofErr w:type="spellStart"/>
+      <w:r>
+        <w:t>Pyspark</w:t>
+      </w:r>
+      <w:proofErr w:type="spellEnd"/>
+      <w:r>
+        <w:t xml:space="preserve"> only has access to basic charts however is a much better choice over pandas i</w:t>
+      </w:r>
+      <w:r>
+        <w:t>f</w:t>
+      </w:r>
+      <w:r>
+        <w:t xml:space="preserve"> the dataset cannot fit in </w:t>
+      </w:r>
+      <w:r>
+        <w:t xml:space="preserve">memory, as this is where pandas </w:t>
+      </w:r>
+      <w:r>
+        <w:t>struggle</w:t>
+      </w:r>
+      <w:r>
+        <w:t>.</w:t>
+      </w:r>
+      <w:r>
+        <w:t xml:space="preserve"> Another key </w:t>
+      </w:r>
+      <w:r>
+        <w:t xml:space="preserve">reason to utilise </w:t>
+      </w:r>
+      <w:proofErr w:type="spellStart"/>
+      <w:r>
+        <w:t>pyspark</w:t>
+      </w:r>
+      <w:proofErr w:type="spellEnd"/>
+      <w:r>
+        <w:t xml:space="preserve"> is </w:t>
+      </w:r>
+      <w:r>
+        <w:t xml:space="preserve">it </w:t>
+      </w:r>
+      <w:r>
+        <w:t>“integrates</w:t>
+      </w:r>
+      <w:r>
+        <w:t xml:space="preserve"> with a wide range of big data tools and technologies, including Hadoop, Hive, Cassandra, and HBase. This makes it easier to work with large datasets stored in distributed file systems and other big data stores</w:t>
+      </w:r>
+      <w:r>
+        <w:t xml:space="preserve">” </w:t>
+      </w:r>
+      <w:r>
+        <w:rPr>
+          <w:highlight w:val="yellow"/>
+        </w:rPr>
+        <w:t>16</w:t>
+      </w:r>
+      <w:r>
+        <w:t>, and allows real-time data streaming, which cannot be used in tools such as pandas</w:t>
+      </w:r>
+      <w:r>
+        <w:t>.</w:t>
+      </w:r>
+    </w:p>
+    <w:p/>
+    <w:p>
+      <w:r>
+        <w:lastRenderedPageBreak/>
         <w:t xml:space="preserve">For task 2 mention how we can use </w:t>
       </w:r>
-      <w:r>
-        <w:t xml:space="preserve">sc.parallelize to </w:t>
+      <w:proofErr w:type="spellStart"/>
+      <w:r>
+        <w:t>sc.parallelize</w:t>
+      </w:r>
+      <w:proofErr w:type="spellEnd"/>
+      <w:r>
+        <w:t xml:space="preserve"> to </w:t>
       </w:r>
       <w:r>
         <w:t>chunk</w:t>
@@ -5734,7 +6793,15 @@
     <w:p/>
     <w:p>
       <w:r>
-        <w:t xml:space="preserve">For task 2 mention how for task 2.3 we could have used a clearer RDD format, as we had to spend a lot of time figuring our how to index the RDD in order to get the </w:t>
+        <w:t xml:space="preserve">For task 2 mention how for task 2.3 we could have used a clearer RDD format, as we had to spend a lot of time figuring </w:t>
+      </w:r>
+      <w:proofErr w:type="spellStart"/>
+      <w:r>
+        <w:t>our</w:t>
+      </w:r>
+      <w:proofErr w:type="spellEnd"/>
+      <w:r>
+        <w:t xml:space="preserve"> how to index the RDD in order to get the </w:t>
       </w:r>
       <w:r>
         <w:t>feature we wanted, as it was quite confusing.</w:t>
@@ -5921,12 +6988,48 @@
           <w:szCs w:val="24"/>
         </w:rPr>
       </w:pPr>
-      <w:hyperlink r:id="rId26" w:history="1">
+      <w:hyperlink r:id="rId28" w:history="1">
+        <w:proofErr w:type="spellStart"/>
         <w:r>
           <w:rPr>
             <w:rStyle w:val="Hyperlink"/>
           </w:rPr>
-          <w:t>PySpark isNull() &amp; isNotNull() - Spark By {Examples} (sparkbyexamples.com)</w:t>
+          <w:t>PySpark</w:t>
+        </w:r>
+        <w:proofErr w:type="spellEnd"/>
+        <w:r>
+          <w:rPr>
+            <w:rStyle w:val="Hyperlink"/>
+          </w:rPr>
+          <w:t xml:space="preserve"> </w:t>
+        </w:r>
+        <w:proofErr w:type="spellStart"/>
+        <w:r>
+          <w:rPr>
+            <w:rStyle w:val="Hyperlink"/>
+          </w:rPr>
+          <w:t>isNull</w:t>
+        </w:r>
+        <w:proofErr w:type="spellEnd"/>
+        <w:r>
+          <w:rPr>
+            <w:rStyle w:val="Hyperlink"/>
+          </w:rPr>
+          <w:t xml:space="preserve">() &amp; </w:t>
+        </w:r>
+        <w:proofErr w:type="spellStart"/>
+        <w:r>
+          <w:rPr>
+            <w:rStyle w:val="Hyperlink"/>
+          </w:rPr>
+          <w:t>isNotNull</w:t>
+        </w:r>
+        <w:proofErr w:type="spellEnd"/>
+        <w:r>
+          <w:rPr>
+            <w:rStyle w:val="Hyperlink"/>
+          </w:rPr>
+          <w:t>() - Spark By {Examples} (sparkbyexamples.com)</w:t>
         </w:r>
       </w:hyperlink>
     </w:p>
@@ -5967,7 +7070,7 @@
           <w:szCs w:val="24"/>
         </w:rPr>
       </w:pPr>
-      <w:hyperlink r:id="rId27" w:history="1">
+      <w:hyperlink r:id="rId29" w:history="1">
         <w:r>
           <w:rPr>
             <w:rStyle w:val="Hyperlink"/>
@@ -5990,7 +7093,7 @@
           <w:szCs w:val="24"/>
         </w:rPr>
       </w:pPr>
-      <w:hyperlink r:id="rId28" w:history="1">
+      <w:hyperlink r:id="rId30" w:history="1">
         <w:r>
           <w:rPr>
             <w:rStyle w:val="Hyperlink"/>
@@ -6016,13 +7119,21 @@
           <w:szCs w:val="24"/>
         </w:rPr>
       </w:pPr>
-      <w:hyperlink r:id="rId29" w:history="1">
+      <w:hyperlink r:id="rId31" w:history="1">
         <w:r>
           <w:rPr>
             <w:rStyle w:val="Hyperlink"/>
           </w:rPr>
-          <w:t>How to Read a Correlation Matrix - Statology</w:t>
+          <w:t xml:space="preserve">How to Read a Correlation Matrix - </w:t>
         </w:r>
+        <w:proofErr w:type="spellStart"/>
+        <w:r>
+          <w:rPr>
+            <w:rStyle w:val="Hyperlink"/>
+          </w:rPr>
+          <w:t>Statology</w:t>
+        </w:r>
+        <w:proofErr w:type="spellEnd"/>
       </w:hyperlink>
     </w:p>
     <w:p>
@@ -6039,7 +7150,7 @@
           <w:szCs w:val="24"/>
         </w:rPr>
       </w:pPr>
-      <w:hyperlink r:id="rId30" w:history="1">
+      <w:hyperlink r:id="rId32" w:history="1">
         <w:r>
           <w:rPr>
             <w:rStyle w:val="Hyperlink"/>
@@ -6062,7 +7173,7 @@
           <w:szCs w:val="24"/>
         </w:rPr>
       </w:pPr>
-      <w:hyperlink r:id="rId31" w:history="1">
+      <w:hyperlink r:id="rId33" w:history="1">
         <w:r>
           <w:rPr>
             <w:rStyle w:val="Hyperlink"/>
@@ -6088,7 +7199,7 @@
           <w:szCs w:val="24"/>
         </w:rPr>
       </w:pPr>
-      <w:hyperlink r:id="rId32" w:history="1">
+      <w:hyperlink r:id="rId34" w:history="1">
         <w:r>
           <w:rPr>
             <w:rStyle w:val="Hyperlink"/>
@@ -6115,7 +7226,7 @@
           <w:szCs w:val="24"/>
         </w:rPr>
       </w:pPr>
-      <w:hyperlink r:id="rId33" w:history="1">
+      <w:hyperlink r:id="rId35" w:history="1">
         <w:r>
           <w:rPr>
             <w:rStyle w:val="Hyperlink"/>
@@ -6141,12 +7252,20 @@
           <w:szCs w:val="24"/>
         </w:rPr>
       </w:pPr>
-      <w:hyperlink r:id="rId34" w:history="1">
+      <w:hyperlink r:id="rId36" w:history="1">
+        <w:proofErr w:type="spellStart"/>
         <w:r>
           <w:rPr>
             <w:rStyle w:val="Hyperlink"/>
           </w:rPr>
-          <w:t>PySpark RDD Tutorial | Learn with Examples - Spark By {Examples} (sparkbyexamples.com)</w:t>
+          <w:t>PySpark</w:t>
+        </w:r>
+        <w:proofErr w:type="spellEnd"/>
+        <w:r>
+          <w:rPr>
+            <w:rStyle w:val="Hyperlink"/>
+          </w:rPr>
+          <w:t xml:space="preserve"> RDD Tutorial | Learn with Examples - Spark By {Examples} (sparkbyexamples.com)</w:t>
         </w:r>
       </w:hyperlink>
     </w:p>
@@ -6165,7 +7284,7 @@
           <w:szCs w:val="24"/>
         </w:rPr>
       </w:pPr>
-      <w:hyperlink r:id="rId35" w:history="1">
+      <w:hyperlink r:id="rId37" w:history="1">
         <w:r>
           <w:rPr>
             <w:rStyle w:val="Hyperlink"/>
@@ -6188,13 +7307,21 @@
           <w:szCs w:val="24"/>
         </w:rPr>
       </w:pPr>
-      <w:hyperlink r:id="rId36" w:anchor=":~:text=1%20earth%20radius,%3D%203%2C440.0647948%20nautical%20miles" w:history="1">
+      <w:hyperlink r:id="rId38" w:anchor=":~:text=1%20earth%20radius,%3D%203%2C440.0647948%20nautical%20miles" w:history="1">
         <w:r>
           <w:rPr>
             <w:rStyle w:val="Hyperlink"/>
           </w:rPr>
-          <w:t>Earth radius to Nautical miles Conversion - Length Measurement | TrustConverter</w:t>
+          <w:t xml:space="preserve">Earth radius to Nautical miles Conversion - Length Measurement | </w:t>
         </w:r>
+        <w:proofErr w:type="spellStart"/>
+        <w:r>
+          <w:rPr>
+            <w:rStyle w:val="Hyperlink"/>
+          </w:rPr>
+          <w:t>TrustConverter</w:t>
+        </w:r>
+        <w:proofErr w:type="spellEnd"/>
       </w:hyperlink>
     </w:p>
     <w:p>
@@ -6206,12 +7333,13 @@
         </w:numPr>
         <w:jc w:val="both"/>
         <w:rPr>
-          <w:rFonts w:ascii="Times New Roman" w:hAnsi="Times New Roman" w:cs="Times New Roman"/>
-          <w:sz w:val="24"/>
-          <w:szCs w:val="24"/>
-        </w:rPr>
-      </w:pPr>
-      <w:hyperlink r:id="rId37" w:history="1">
+          <w:rStyle w:val="Hyperlink"/>
+          <w:rFonts w:ascii="Times New Roman" w:hAnsi="Times New Roman" w:cs="Times New Roman"/>
+          <w:sz w:val="24"/>
+          <w:szCs w:val="24"/>
+        </w:rPr>
+      </w:pPr>
+      <w:hyperlink r:id="rId39" w:history="1">
         <w:r>
           <w:rPr>
             <w:rStyle w:val="Hyperlink"/>
@@ -6222,6 +7350,11 @@
     </w:p>
     <w:p>
       <w:pPr>
+        <w:pStyle w:val="ListParagraph"/>
+        <w:numPr>
+          <w:ilvl w:val="0"/>
+          <w:numId w:val="1"/>
+        </w:numPr>
         <w:jc w:val="both"/>
         <w:rPr>
           <w:rFonts w:ascii="Times New Roman" w:hAnsi="Times New Roman" w:cs="Times New Roman"/>
@@ -6229,6 +7362,128 @@
           <w:szCs w:val="24"/>
         </w:rPr>
       </w:pPr>
+      <w:hyperlink r:id="rId40" w:history="1">
+        <w:r>
+          <w:rPr>
+            <w:rStyle w:val="Hyperlink"/>
+          </w:rPr>
+          <w:t xml:space="preserve">Essential </w:t>
+        </w:r>
+        <w:proofErr w:type="spellStart"/>
+        <w:r>
+          <w:rPr>
+            <w:rStyle w:val="Hyperlink"/>
+          </w:rPr>
+          <w:t>PySpark</w:t>
+        </w:r>
+        <w:proofErr w:type="spellEnd"/>
+        <w:r>
+          <w:rPr>
+            <w:rStyle w:val="Hyperlink"/>
+          </w:rPr>
+          <w:t xml:space="preserve"> for Scalable Data Analytics: A beginner's guide to harnessing the power and ease of </w:t>
+        </w:r>
+        <w:proofErr w:type="spellStart"/>
+        <w:r>
+          <w:rPr>
+            <w:rStyle w:val="Hyperlink"/>
+          </w:rPr>
+          <w:t>PySpark</w:t>
+        </w:r>
+        <w:proofErr w:type="spellEnd"/>
+        <w:r>
+          <w:rPr>
+            <w:rStyle w:val="Hyperlink"/>
+          </w:rPr>
+          <w:t xml:space="preserve"> 3 | </w:t>
+        </w:r>
+        <w:proofErr w:type="spellStart"/>
+        <w:r>
+          <w:rPr>
+            <w:rStyle w:val="Hyperlink"/>
+          </w:rPr>
+          <w:t>Packt</w:t>
+        </w:r>
+        <w:proofErr w:type="spellEnd"/>
+        <w:r>
+          <w:rPr>
+            <w:rStyle w:val="Hyperlink"/>
+          </w:rPr>
+          <w:t xml:space="preserve"> Publishing books | IEEE Xplore</w:t>
+        </w:r>
+      </w:hyperlink>
+    </w:p>
+    <w:p>
+      <w:pPr>
+        <w:pStyle w:val="ListParagraph"/>
+        <w:numPr>
+          <w:ilvl w:val="0"/>
+          <w:numId w:val="1"/>
+        </w:numPr>
+        <w:jc w:val="both"/>
+        <w:rPr>
+          <w:rFonts w:ascii="Times New Roman" w:hAnsi="Times New Roman" w:cs="Times New Roman"/>
+          <w:sz w:val="24"/>
+          <w:szCs w:val="24"/>
+        </w:rPr>
+      </w:pPr>
+      <w:hyperlink r:id="rId41" w:history="1">
+        <w:proofErr w:type="spellStart"/>
+        <w:r>
+          <w:rPr>
+            <w:rStyle w:val="Hyperlink"/>
+          </w:rPr>
+          <w:t>PySpark</w:t>
+        </w:r>
+        <w:proofErr w:type="spellEnd"/>
+        <w:r>
+          <w:rPr>
+            <w:rStyle w:val="Hyperlink"/>
+          </w:rPr>
+          <w:t xml:space="preserve"> - Local system performance - Stack Overflow</w:t>
+        </w:r>
+      </w:hyperlink>
+    </w:p>
+    <w:p>
+      <w:pPr>
+        <w:pStyle w:val="ListParagraph"/>
+        <w:numPr>
+          <w:ilvl w:val="0"/>
+          <w:numId w:val="1"/>
+        </w:numPr>
+        <w:jc w:val="both"/>
+        <w:rPr>
+          <w:rFonts w:ascii="Times New Roman" w:hAnsi="Times New Roman" w:cs="Times New Roman"/>
+          <w:sz w:val="24"/>
+          <w:szCs w:val="24"/>
+        </w:rPr>
+      </w:pPr>
+      <w:hyperlink r:id="rId42" w:history="1">
+        <w:proofErr w:type="spellStart"/>
+        <w:r>
+          <w:rPr>
+            <w:rStyle w:val="Hyperlink"/>
+          </w:rPr>
+          <w:t>PySpark</w:t>
+        </w:r>
+        <w:proofErr w:type="spellEnd"/>
+        <w:r>
+          <w:rPr>
+            <w:rStyle w:val="Hyperlink"/>
+          </w:rPr>
+          <w:t xml:space="preserve"> vs Pandas: Performance, Memory Consumption and Use Cases - Code Conquest</w:t>
+        </w:r>
+      </w:hyperlink>
+    </w:p>
+    <w:p>
+      <w:pPr>
+        <w:jc w:val="both"/>
+        <w:rPr>
+          <w:rFonts w:ascii="Times New Roman" w:hAnsi="Times New Roman" w:cs="Times New Roman"/>
+          <w:sz w:val="24"/>
+          <w:szCs w:val="24"/>
+        </w:rPr>
+      </w:pPr>
       <w:r>
         <w:rPr>
           <w:rFonts w:ascii="Times New Roman" w:hAnsi="Times New Roman" w:cs="Times New Roman"/>
@@ -6238,6 +7493,48 @@
         </w:rPr>
         <w:t>GO through all screenshots and add figure subtitles with quick description maybe</w:t>
       </w:r>
+    </w:p>
+    <w:p>
+      <w:pPr>
+        <w:jc w:val="both"/>
+        <w:rPr>
+          <w:rFonts w:ascii="Times New Roman" w:hAnsi="Times New Roman" w:cs="Times New Roman"/>
+          <w:sz w:val="24"/>
+          <w:szCs w:val="24"/>
+        </w:rPr>
+      </w:pPr>
+    </w:p>
+    <w:p>
+      <w:pPr>
+        <w:jc w:val="both"/>
+        <w:rPr>
+          <w:rFonts w:ascii="Times New Roman" w:hAnsi="Times New Roman" w:cs="Times New Roman"/>
+          <w:sz w:val="24"/>
+          <w:szCs w:val="24"/>
+        </w:rPr>
+      </w:pPr>
+    </w:p>
+    <w:p>
+      <w:pPr>
+        <w:jc w:val="both"/>
+        <w:rPr>
+          <w:rFonts w:ascii="Times New Roman" w:hAnsi="Times New Roman" w:cs="Times New Roman"/>
+          <w:sz w:val="24"/>
+          <w:szCs w:val="24"/>
+        </w:rPr>
+      </w:pPr>
+    </w:p>
+    <w:p>
+      <w:pPr>
+        <w:jc w:val="both"/>
+        <w:rPr>
+          <w:rFonts w:ascii="Times New Roman" w:hAnsi="Times New Roman" w:cs="Times New Roman"/>
+          <w:b/>
+          <w:bCs/>
+          <w:sz w:val="24"/>
+          <w:szCs w:val="24"/>
+        </w:rPr>
+      </w:pPr>
     </w:p>
     <w:sectPr>
       <w:pgSz w:w="11906" w:h="16838"/>

</xml_diff>

<commit_message>
finished full draft of report
</commit_message>
<xml_diff>
--- a/report.docx
+++ b/report.docx
@@ -499,6 +499,7 @@
         <w:t xml:space="preserve"> I mention a specific function e.g. “</w:t>
       </w:r>
       <w:proofErr w:type="spellStart"/>
+      <w:proofErr w:type="gramStart"/>
       <w:r>
         <w:rPr>
           <w:sz w:val="22"/>
@@ -516,7 +517,17 @@
           <w:highlight w:val="yellow"/>
           <w:lang w:val="en-GB"/>
         </w:rPr>
-        <w:t>()” include a reference next to it of the link to that functions documentation.</w:t>
+        <w:t>(</w:t>
+      </w:r>
+      <w:proofErr w:type="gramEnd"/>
+      <w:r>
+        <w:rPr>
+          <w:sz w:val="22"/>
+          <w:szCs w:val="22"/>
+          <w:highlight w:val="yellow"/>
+          <w:lang w:val="en-GB"/>
+        </w:rPr>
+        <w:t>)” include a reference next to it of the link to that functions documentation.</w:t>
       </w:r>
     </w:p>
     <w:p>
@@ -663,13 +674,23 @@
         </w:rPr>
         <w:t xml:space="preserve">In the dataset we analysed for task </w:t>
       </w:r>
-      <w:r>
-        <w:rPr>
-          <w:rFonts w:ascii="Times New Roman" w:hAnsi="Times New Roman" w:cs="Times New Roman"/>
-          <w:sz w:val="24"/>
-          <w:szCs w:val="24"/>
-        </w:rPr>
-        <w:t>1 ”nuclear_plants_small_dataset.csv”</w:t>
+      <w:proofErr w:type="gramStart"/>
+      <w:r>
+        <w:rPr>
+          <w:rFonts w:ascii="Times New Roman" w:hAnsi="Times New Roman" w:cs="Times New Roman"/>
+          <w:sz w:val="24"/>
+          <w:szCs w:val="24"/>
+        </w:rPr>
+        <w:t>1 ”</w:t>
+      </w:r>
+      <w:proofErr w:type="gramEnd"/>
+      <w:r>
+        <w:rPr>
+          <w:rFonts w:ascii="Times New Roman" w:hAnsi="Times New Roman" w:cs="Times New Roman"/>
+          <w:sz w:val="24"/>
+          <w:szCs w:val="24"/>
+        </w:rPr>
+        <w:t>nuclear_plants_small_dataset.csv”</w:t>
       </w:r>
       <w:r>
         <w:rPr>
@@ -729,7 +750,25 @@
           <w:sz w:val="24"/>
           <w:szCs w:val="24"/>
         </w:rPr>
-        <w:t>“is used to check if the current expression is NULL/None or column contains a NULL/None value”</w:t>
+        <w:t>“is used to check if the current expression is NULL/None or column contains a NULL/</w:t>
+      </w:r>
+      <w:proofErr w:type="gramStart"/>
+      <w:r>
+        <w:rPr>
+          <w:rFonts w:ascii="Times New Roman" w:hAnsi="Times New Roman" w:cs="Times New Roman"/>
+          <w:sz w:val="24"/>
+          <w:szCs w:val="24"/>
+        </w:rPr>
+        <w:t>None</w:t>
+      </w:r>
+      <w:proofErr w:type="gramEnd"/>
+      <w:r>
+        <w:rPr>
+          <w:rFonts w:ascii="Times New Roman" w:hAnsi="Times New Roman" w:cs="Times New Roman"/>
+          <w:sz w:val="24"/>
+          <w:szCs w:val="24"/>
+        </w:rPr>
+        <w:t xml:space="preserve"> value”</w:t>
       </w:r>
       <w:r>
         <w:rPr>
@@ -746,7 +785,25 @@
           <w:sz w:val="24"/>
           <w:szCs w:val="24"/>
         </w:rPr>
-        <w:t>. In our scenario we identified that there was no</w:t>
+        <w:t xml:space="preserve">. In our scenario we identified that there </w:t>
+      </w:r>
+      <w:proofErr w:type="gramStart"/>
+      <w:r>
+        <w:rPr>
+          <w:rFonts w:ascii="Times New Roman" w:hAnsi="Times New Roman" w:cs="Times New Roman"/>
+          <w:sz w:val="24"/>
+          <w:szCs w:val="24"/>
+        </w:rPr>
+        <w:t>was</w:t>
+      </w:r>
+      <w:proofErr w:type="gramEnd"/>
+      <w:r>
+        <w:rPr>
+          <w:rFonts w:ascii="Times New Roman" w:hAnsi="Times New Roman" w:cs="Times New Roman"/>
+          <w:sz w:val="24"/>
+          <w:szCs w:val="24"/>
+        </w:rPr>
+        <w:t xml:space="preserve"> no</w:t>
       </w:r>
       <w:r>
         <w:rPr>
@@ -1101,6 +1158,7 @@
         </w:rPr>
         <w:t xml:space="preserve"> inspection with the </w:t>
       </w:r>
+      <w:proofErr w:type="gramStart"/>
       <w:r>
         <w:rPr>
           <w:rFonts w:ascii="Times New Roman" w:hAnsi="Times New Roman" w:cs="Times New Roman"/>
@@ -1119,6 +1177,7 @@
         <w:t>printSchema</w:t>
       </w:r>
       <w:proofErr w:type="spellEnd"/>
+      <w:proofErr w:type="gramEnd"/>
       <w:r>
         <w:rPr>
           <w:rFonts w:ascii="Times New Roman" w:hAnsi="Times New Roman" w:cs="Times New Roman"/>
@@ -1160,6 +1219,7 @@
         <w:t xml:space="preserve">pressure sensor column names, they have a random space value in the column names, which the other columns do </w:t>
       </w:r>
       <w:proofErr w:type="spellStart"/>
+      <w:proofErr w:type="gramStart"/>
       <w:r>
         <w:rPr>
           <w:rFonts w:ascii="Times New Roman" w:hAnsi="Times New Roman" w:cs="Times New Roman"/>
@@ -1169,6 +1229,7 @@
         <w:t>no</w:t>
       </w:r>
       <w:proofErr w:type="spellEnd"/>
+      <w:proofErr w:type="gramEnd"/>
       <w:r>
         <w:rPr>
           <w:rFonts w:ascii="Times New Roman" w:hAnsi="Times New Roman" w:cs="Times New Roman"/>
@@ -1193,13 +1254,23 @@
         </w:rPr>
         <w:t xml:space="preserve"> it is best to keep the column names in uniform so we used the </w:t>
       </w:r>
-      <w:r>
-        <w:rPr>
-          <w:rFonts w:ascii="Times New Roman" w:hAnsi="Times New Roman" w:cs="Times New Roman"/>
-          <w:sz w:val="24"/>
-          <w:szCs w:val="24"/>
-        </w:rPr>
-        <w:t>“.replace()” function on each column name to check for random empty spaces in the column names and get remove them.</w:t>
+      <w:proofErr w:type="gramStart"/>
+      <w:r>
+        <w:rPr>
+          <w:rFonts w:ascii="Times New Roman" w:hAnsi="Times New Roman" w:cs="Times New Roman"/>
+          <w:sz w:val="24"/>
+          <w:szCs w:val="24"/>
+        </w:rPr>
+        <w:t>“.replace</w:t>
+      </w:r>
+      <w:proofErr w:type="gramEnd"/>
+      <w:r>
+        <w:rPr>
+          <w:rFonts w:ascii="Times New Roman" w:hAnsi="Times New Roman" w:cs="Times New Roman"/>
+          <w:sz w:val="24"/>
+          <w:szCs w:val="24"/>
+        </w:rPr>
+        <w:t>()” function on each column name to check for random empty spaces in the column names and get remove them.</w:t>
       </w:r>
       <w:r>
         <w:rPr>
@@ -1428,13 +1499,23 @@
         </w:rPr>
         <w:t xml:space="preserve"> data frame; “pandas </w:t>
       </w:r>
-      <w:r>
-        <w:rPr>
-          <w:rFonts w:ascii="Times New Roman" w:hAnsi="Times New Roman" w:cs="Times New Roman"/>
-          <w:sz w:val="24"/>
-          <w:szCs w:val="24"/>
-        </w:rPr>
-        <w:t>is a fast, powerful, flexible and easy to use open source data analysis and manipulation tool</w:t>
+      <w:proofErr w:type="gramStart"/>
+      <w:r>
+        <w:rPr>
+          <w:rFonts w:ascii="Times New Roman" w:hAnsi="Times New Roman" w:cs="Times New Roman"/>
+          <w:sz w:val="24"/>
+          <w:szCs w:val="24"/>
+        </w:rPr>
+        <w:t>is</w:t>
+      </w:r>
+      <w:proofErr w:type="gramEnd"/>
+      <w:r>
+        <w:rPr>
+          <w:rFonts w:ascii="Times New Roman" w:hAnsi="Times New Roman" w:cs="Times New Roman"/>
+          <w:sz w:val="24"/>
+          <w:szCs w:val="24"/>
+        </w:rPr>
+        <w:t xml:space="preserve"> a fast, powerful, flexible and easy to use open source data analysis and manipulation tool</w:t>
       </w:r>
       <w:r>
         <w:rPr>
@@ -1559,6 +1640,7 @@
         </w:rPr>
         <w:t xml:space="preserve"> to pandas via the </w:t>
       </w:r>
+      <w:proofErr w:type="gramStart"/>
       <w:r>
         <w:rPr>
           <w:rFonts w:ascii="Times New Roman" w:hAnsi="Times New Roman" w:cs="Times New Roman"/>
@@ -1577,6 +1659,7 @@
         <w:t>toPandas</w:t>
       </w:r>
       <w:proofErr w:type="spellEnd"/>
+      <w:proofErr w:type="gramEnd"/>
       <w:r>
         <w:rPr>
           <w:rFonts w:ascii="Times New Roman" w:hAnsi="Times New Roman" w:cs="Times New Roman"/>
@@ -1636,6 +1719,7 @@
         <w:t xml:space="preserve">and finds the </w:t>
       </w:r>
       <w:proofErr w:type="spellStart"/>
+      <w:proofErr w:type="gramStart"/>
       <w:r>
         <w:rPr>
           <w:rFonts w:ascii="Times New Roman" w:hAnsi="Times New Roman" w:cs="Times New Roman"/>
@@ -1645,6 +1729,7 @@
         <w:t>min,max</w:t>
       </w:r>
       <w:proofErr w:type="spellEnd"/>
+      <w:proofErr w:type="gramEnd"/>
       <w:r>
         <w:rPr>
           <w:rFonts w:ascii="Times New Roman" w:hAnsi="Times New Roman" w:cs="Times New Roman"/>
@@ -2603,8 +2688,18 @@
           <w:sz w:val="24"/>
           <w:szCs w:val="24"/>
         </w:rPr>
-        <w:t xml:space="preserve"> matrix using the seaborn package and the “.heatmap</w:t>
-      </w:r>
+        <w:t xml:space="preserve"> matrix using the seaborn package and the </w:t>
+      </w:r>
+      <w:proofErr w:type="gramStart"/>
+      <w:r>
+        <w:rPr>
+          <w:rFonts w:ascii="Times New Roman" w:hAnsi="Times New Roman" w:cs="Times New Roman"/>
+          <w:sz w:val="24"/>
+          <w:szCs w:val="24"/>
+        </w:rPr>
+        <w:t>“.heatmap</w:t>
+      </w:r>
+      <w:proofErr w:type="gramEnd"/>
       <w:r>
         <w:rPr>
           <w:rFonts w:ascii="Times New Roman" w:hAnsi="Times New Roman" w:cs="Times New Roman"/>
@@ -2643,7 +2738,25 @@
           <w:sz w:val="24"/>
           <w:szCs w:val="24"/>
         </w:rPr>
-        <w:t xml:space="preserve"> for the input to the “.heatmap” function ensuring we drop the “Status” column as this is binary text column and would</w:t>
+        <w:t xml:space="preserve"> for the input to the </w:t>
+      </w:r>
+      <w:proofErr w:type="gramStart"/>
+      <w:r>
+        <w:rPr>
+          <w:rFonts w:ascii="Times New Roman" w:hAnsi="Times New Roman" w:cs="Times New Roman"/>
+          <w:sz w:val="24"/>
+          <w:szCs w:val="24"/>
+        </w:rPr>
+        <w:t>“.heatmap</w:t>
+      </w:r>
+      <w:proofErr w:type="gramEnd"/>
+      <w:r>
+        <w:rPr>
+          <w:rFonts w:ascii="Times New Roman" w:hAnsi="Times New Roman" w:cs="Times New Roman"/>
+          <w:sz w:val="24"/>
+          <w:szCs w:val="24"/>
+        </w:rPr>
+        <w:t>” function ensuring we drop the “Status” column as this is binary text column and would</w:t>
       </w:r>
       <w:r>
         <w:rPr>
@@ -2687,6 +2800,7 @@
         </w:rPr>
         <w:t xml:space="preserve">()” function. </w:t>
       </w:r>
+      <w:proofErr w:type="gramStart"/>
       <w:r>
         <w:rPr>
           <w:rFonts w:ascii="Times New Roman" w:hAnsi="Times New Roman" w:cs="Times New Roman"/>
@@ -2705,6 +2819,7 @@
         <w:t>corr</w:t>
       </w:r>
       <w:proofErr w:type="spellEnd"/>
+      <w:proofErr w:type="gramEnd"/>
       <w:r>
         <w:rPr>
           <w:rFonts w:ascii="Times New Roman" w:hAnsi="Times New Roman" w:cs="Times New Roman"/>
@@ -2714,6 +2829,7 @@
         <w:t>() calculates the correlation matrix whose elements range is [-1, 1], by default it uses Pearson Correlation coefficient. </w:t>
       </w:r>
       <w:proofErr w:type="spellStart"/>
+      <w:proofErr w:type="gramStart"/>
       <w:r>
         <w:rPr>
           <w:rFonts w:ascii="Times New Roman" w:hAnsi="Times New Roman" w:cs="Times New Roman"/>
@@ -2723,6 +2839,7 @@
         <w:t>sns.heatmap</w:t>
       </w:r>
       <w:proofErr w:type="spellEnd"/>
+      <w:proofErr w:type="gramEnd"/>
       <w:r>
         <w:rPr>
           <w:rFonts w:ascii="Times New Roman" w:hAnsi="Times New Roman" w:cs="Times New Roman"/>
@@ -3298,7 +3415,25 @@
           <w:sz w:val="24"/>
           <w:szCs w:val="24"/>
         </w:rPr>
-        <w:t xml:space="preserve">For the first task we have we to determine the number of </w:t>
+        <w:t xml:space="preserve">For the first task we have </w:t>
+      </w:r>
+      <w:proofErr w:type="gramStart"/>
+      <w:r>
+        <w:rPr>
+          <w:rFonts w:ascii="Times New Roman" w:hAnsi="Times New Roman" w:cs="Times New Roman"/>
+          <w:sz w:val="24"/>
+          <w:szCs w:val="24"/>
+        </w:rPr>
+        <w:t>we</w:t>
+      </w:r>
+      <w:proofErr w:type="gramEnd"/>
+      <w:r>
+        <w:rPr>
+          <w:rFonts w:ascii="Times New Roman" w:hAnsi="Times New Roman" w:cs="Times New Roman"/>
+          <w:sz w:val="24"/>
+          <w:szCs w:val="24"/>
+        </w:rPr>
+        <w:t xml:space="preserve"> to determine the number of </w:t>
       </w:r>
       <w:r>
         <w:rPr>
@@ -3386,7 +3521,25 @@
           <w:sz w:val="24"/>
           <w:szCs w:val="24"/>
         </w:rPr>
-        <w:t>a new spark context using “SparkContext()” and “</w:t>
+        <w:t>a new spark context using “</w:t>
+      </w:r>
+      <w:proofErr w:type="gramStart"/>
+      <w:r>
+        <w:rPr>
+          <w:rFonts w:ascii="Times New Roman" w:hAnsi="Times New Roman" w:cs="Times New Roman"/>
+          <w:sz w:val="24"/>
+          <w:szCs w:val="24"/>
+        </w:rPr>
+        <w:t>SparkContext(</w:t>
+      </w:r>
+      <w:proofErr w:type="gramEnd"/>
+      <w:r>
+        <w:rPr>
+          <w:rFonts w:ascii="Times New Roman" w:hAnsi="Times New Roman" w:cs="Times New Roman"/>
+          <w:sz w:val="24"/>
+          <w:szCs w:val="24"/>
+        </w:rPr>
+        <w:t>)” and “</w:t>
       </w:r>
       <w:proofErr w:type="spellStart"/>
       <w:r>
@@ -3551,13 +3704,18 @@
         <w:t xml:space="preserve">our problem scenario including the passenger and airport data set using </w:t>
       </w:r>
       <w:r>
-        <w:t>the “.</w:t>
+        <w:t xml:space="preserve">the </w:t>
+      </w:r>
+      <w:proofErr w:type="gramStart"/>
+      <w:r>
+        <w:t>“.</w:t>
       </w:r>
       <w:proofErr w:type="spellStart"/>
       <w:r>
         <w:t>textFile</w:t>
       </w:r>
       <w:proofErr w:type="spellEnd"/>
+      <w:proofErr w:type="gramEnd"/>
       <w:r>
         <w:t>()” function on our spark context object to read in the dataset.</w:t>
       </w:r>
@@ -3652,8 +3810,13 @@
       <w:r>
         <w:t xml:space="preserve">any missing values in both passenger and airport datasets using the </w:t>
       </w:r>
-      <w:r>
-        <w:t>“.filter()”</w:t>
+      <w:proofErr w:type="gramStart"/>
+      <w:r>
+        <w:t>“.filter</w:t>
+      </w:r>
+      <w:proofErr w:type="gramEnd"/>
+      <w:r>
+        <w:t>()”</w:t>
       </w:r>
       <w:r>
         <w:t xml:space="preserve"> function</w:t>
@@ -3686,7 +3849,15 @@
         <w:t>define</w:t>
       </w:r>
       <w:r>
-        <w:t xml:space="preserve"> a </w:t>
+        <w:t xml:space="preserve"> </w:t>
+      </w:r>
+      <w:proofErr w:type="gramStart"/>
+      <w:r>
+        <w:t>a</w:t>
+      </w:r>
+      <w:proofErr w:type="gramEnd"/>
+      <w:r>
+        <w:t xml:space="preserve"> </w:t>
       </w:r>
       <w:r>
         <w:t>anonymous</w:t>
@@ -3695,19 +3866,43 @@
         <w:t xml:space="preserve"> function in line</w:t>
       </w:r>
       <w:r>
-        <w:t>, allowing cleaner more concise code. We also continue to use lambda expressions in the rest of our code and apply to function such as “.map()” which is discussed later</w:t>
+        <w:t xml:space="preserve">, allowing cleaner more concise code. We also continue to use lambda expressions in the rest of our code and apply to function such as </w:t>
+      </w:r>
+      <w:proofErr w:type="gramStart"/>
+      <w:r>
+        <w:t>“.map</w:t>
+      </w:r>
+      <w:proofErr w:type="gramEnd"/>
+      <w:r>
+        <w:t>()” which is discussed later</w:t>
       </w:r>
       <w:r>
         <w:t>.</w:t>
       </w:r>
       <w:r>
-        <w:t xml:space="preserve"> After removing any missing values we can </w:t>
+        <w:t xml:space="preserve"> After removing any missing </w:t>
+      </w:r>
+      <w:proofErr w:type="gramStart"/>
+      <w:r>
+        <w:t>values</w:t>
+      </w:r>
+      <w:proofErr w:type="gramEnd"/>
+      <w:r>
+        <w:t xml:space="preserve"> we can </w:t>
       </w:r>
       <w:r>
         <w:t>split both datasets by comma in order to allow for indexing of the data.</w:t>
       </w:r>
       <w:r>
-        <w:t xml:space="preserve"> This is performed by applying the “.map()” function to both datasets and defining a lambda function that takes each sample in the dataset and splits it on </w:t>
+        <w:t xml:space="preserve"> This is performed by applying the </w:t>
+      </w:r>
+      <w:proofErr w:type="gramStart"/>
+      <w:r>
+        <w:t>“.map</w:t>
+      </w:r>
+      <w:proofErr w:type="gramEnd"/>
+      <w:r>
+        <w:t xml:space="preserve">()” function to both datasets and defining a lambda function that takes each sample in the dataset and splits it on </w:t>
       </w:r>
       <w:r>
         <w:t>“.”.</w:t>
@@ -3735,7 +3930,15 @@
         <w:t>find the number of flights from each airport and get a list of not used airports,</w:t>
       </w:r>
       <w:r>
-        <w:t xml:space="preserve"> we first get a list of all flights from the passenger dataset and also show the passenger count.</w:t>
+        <w:t xml:space="preserve"> we first get a list of all flights from the passenger dataset </w:t>
+      </w:r>
+      <w:proofErr w:type="gramStart"/>
+      <w:r>
+        <w:t>and also</w:t>
+      </w:r>
+      <w:proofErr w:type="gramEnd"/>
+      <w:r>
+        <w:t xml:space="preserve"> show the passenger count.</w:t>
       </w:r>
       <w:r>
         <w:t xml:space="preserve"> </w:t>
@@ -3762,12 +3965,17 @@
         <w:t>then use the “</w:t>
       </w:r>
       <w:proofErr w:type="spellStart"/>
+      <w:proofErr w:type="gramStart"/>
       <w:r>
         <w:t>reduceByKey</w:t>
       </w:r>
       <w:proofErr w:type="spellEnd"/>
       <w:r>
-        <w:t>()”,</w:t>
+        <w:t>(</w:t>
+      </w:r>
+      <w:proofErr w:type="gramEnd"/>
+      <w:r>
+        <w:t>)”,</w:t>
       </w:r>
       <w:r>
         <w:t xml:space="preserve"> to reduce the data </w:t>
@@ -3779,12 +3987,17 @@
         <w:t xml:space="preserve"> Then use the “</w:t>
       </w:r>
       <w:proofErr w:type="spellStart"/>
+      <w:proofErr w:type="gramStart"/>
       <w:r>
         <w:t>sortBy</w:t>
       </w:r>
       <w:proofErr w:type="spellEnd"/>
       <w:r>
-        <w:t xml:space="preserve">()” in order to sort the data by the </w:t>
+        <w:t>(</w:t>
+      </w:r>
+      <w:proofErr w:type="gramEnd"/>
+      <w:r>
+        <w:t xml:space="preserve">)” in order to sort the data by the </w:t>
       </w:r>
       <w:r>
         <w:t>passenger count in descending format</w:t>
@@ -3873,8 +4086,18 @@
           <w:sz w:val="24"/>
           <w:szCs w:val="24"/>
         </w:rPr>
-        <w:t>Figure 7. Code for getting list of all flights and passenger counts</w:t>
-      </w:r>
+        <w:t xml:space="preserve">Figure 7. Code for getting list of all flights and passenger </w:t>
+      </w:r>
+      <w:proofErr w:type="gramStart"/>
+      <w:r>
+        <w:rPr>
+          <w:rFonts w:ascii="Times New Roman" w:hAnsi="Times New Roman" w:cs="Times New Roman"/>
+          <w:sz w:val="24"/>
+          <w:szCs w:val="24"/>
+        </w:rPr>
+        <w:t>counts</w:t>
+      </w:r>
+      <w:proofErr w:type="gramEnd"/>
     </w:p>
     <w:p>
       <w:pPr>
@@ -4134,7 +4357,25 @@
           <w:sz w:val="24"/>
           <w:szCs w:val="24"/>
         </w:rPr>
-        <w:t>which we can then use the “union()” function on the airport</w:t>
+        <w:t>which we can then use the “</w:t>
+      </w:r>
+      <w:proofErr w:type="gramStart"/>
+      <w:r>
+        <w:rPr>
+          <w:rFonts w:ascii="Times New Roman" w:hAnsi="Times New Roman" w:cs="Times New Roman"/>
+          <w:sz w:val="24"/>
+          <w:szCs w:val="24"/>
+        </w:rPr>
+        <w:t>union(</w:t>
+      </w:r>
+      <w:proofErr w:type="gramEnd"/>
+      <w:r>
+        <w:rPr>
+          <w:rFonts w:ascii="Times New Roman" w:hAnsi="Times New Roman" w:cs="Times New Roman"/>
+          <w:sz w:val="24"/>
+          <w:szCs w:val="24"/>
+        </w:rPr>
+        <w:t>)” function on the airport</w:t>
       </w:r>
       <w:r>
         <w:rPr>
@@ -4166,7 +4407,25 @@
           <w:sz w:val="24"/>
           <w:szCs w:val="24"/>
         </w:rPr>
-        <w:t xml:space="preserve"> Then apply the “.filter()” method to </w:t>
+        <w:t xml:space="preserve"> Then apply the </w:t>
+      </w:r>
+      <w:proofErr w:type="gramStart"/>
+      <w:r>
+        <w:rPr>
+          <w:rFonts w:ascii="Times New Roman" w:hAnsi="Times New Roman" w:cs="Times New Roman"/>
+          <w:sz w:val="24"/>
+          <w:szCs w:val="24"/>
+        </w:rPr>
+        <w:t>“.filter</w:t>
+      </w:r>
+      <w:proofErr w:type="gramEnd"/>
+      <w:r>
+        <w:rPr>
+          <w:rFonts w:ascii="Times New Roman" w:hAnsi="Times New Roman" w:cs="Times New Roman"/>
+          <w:sz w:val="24"/>
+          <w:szCs w:val="24"/>
+        </w:rPr>
+        <w:t xml:space="preserve">()” method to </w:t>
       </w:r>
       <w:r>
         <w:rPr>
@@ -4359,7 +4618,25 @@
           <w:sz w:val="24"/>
           <w:szCs w:val="24"/>
         </w:rPr>
-        <w:t>This task involved Creating a list of flights based on the Flight id; including number of passengers, relevant IATA/FAA codes, and departure and arrival times</w:t>
+        <w:t xml:space="preserve">This task involved Creating a list of flights based on the Flight </w:t>
+      </w:r>
+      <w:proofErr w:type="gramStart"/>
+      <w:r>
+        <w:rPr>
+          <w:rFonts w:ascii="Times New Roman" w:hAnsi="Times New Roman" w:cs="Times New Roman"/>
+          <w:sz w:val="24"/>
+          <w:szCs w:val="24"/>
+        </w:rPr>
+        <w:t>id;</w:t>
+      </w:r>
+      <w:proofErr w:type="gramEnd"/>
+      <w:r>
+        <w:rPr>
+          <w:rFonts w:ascii="Times New Roman" w:hAnsi="Times New Roman" w:cs="Times New Roman"/>
+          <w:sz w:val="24"/>
+          <w:szCs w:val="24"/>
+        </w:rPr>
+        <w:t xml:space="preserve"> including number of passengers, relevant IATA/FAA codes, and departure and arrival times</w:t>
       </w:r>
       <w:r>
         <w:rPr>
@@ -4440,7 +4717,16 @@
           <w:sz w:val="24"/>
           <w:szCs w:val="24"/>
         </w:rPr>
-        <w:t>convert_unix_time</w:t>
+        <w:t>convert_unix_</w:t>
+      </w:r>
+      <w:proofErr w:type="gramStart"/>
+      <w:r>
+        <w:rPr>
+          <w:rFonts w:ascii="Times New Roman" w:hAnsi="Times New Roman" w:cs="Times New Roman"/>
+          <w:sz w:val="24"/>
+          <w:szCs w:val="24"/>
+        </w:rPr>
+        <w:t>time</w:t>
       </w:r>
       <w:proofErr w:type="spellEnd"/>
       <w:r>
@@ -4449,7 +4735,16 @@
           <w:sz w:val="24"/>
           <w:szCs w:val="24"/>
         </w:rPr>
-        <w:t xml:space="preserve">()”, that takes in a </w:t>
+        <w:t>(</w:t>
+      </w:r>
+      <w:proofErr w:type="gramEnd"/>
+      <w:r>
+        <w:rPr>
+          <w:rFonts w:ascii="Times New Roman" w:hAnsi="Times New Roman" w:cs="Times New Roman"/>
+          <w:sz w:val="24"/>
+          <w:szCs w:val="24"/>
+        </w:rPr>
+        <w:t xml:space="preserve">)”, that takes in a </w:t>
       </w:r>
       <w:proofErr w:type="spellStart"/>
       <w:r>
@@ -4910,6 +5205,7 @@
         <w:t xml:space="preserve">use the </w:t>
       </w:r>
       <w:proofErr w:type="spellStart"/>
+      <w:proofErr w:type="gramStart"/>
       <w:r>
         <w:rPr>
           <w:rFonts w:ascii="Times New Roman" w:hAnsi="Times New Roman" w:cs="Times New Roman"/>
@@ -4925,7 +5221,16 @@
           <w:sz w:val="24"/>
           <w:szCs w:val="24"/>
         </w:rPr>
-        <w:t>() to add up the values for each key</w:t>
+        <w:t>(</w:t>
+      </w:r>
+      <w:proofErr w:type="gramEnd"/>
+      <w:r>
+        <w:rPr>
+          <w:rFonts w:ascii="Times New Roman" w:hAnsi="Times New Roman" w:cs="Times New Roman"/>
+          <w:sz w:val="24"/>
+          <w:szCs w:val="24"/>
+        </w:rPr>
+        <w:t>) to add up the values for each key</w:t>
       </w:r>
       <w:r>
         <w:rPr>
@@ -4944,6 +5249,7 @@
         <w:t xml:space="preserve"> Then </w:t>
       </w:r>
       <w:proofErr w:type="spellStart"/>
+      <w:proofErr w:type="gramStart"/>
       <w:r>
         <w:rPr>
           <w:rFonts w:ascii="Times New Roman" w:hAnsi="Times New Roman" w:cs="Times New Roman"/>
@@ -4959,7 +5265,16 @@
           <w:sz w:val="24"/>
           <w:szCs w:val="24"/>
         </w:rPr>
-        <w:t xml:space="preserve">() is used to </w:t>
+        <w:t>(</w:t>
+      </w:r>
+      <w:proofErr w:type="gramEnd"/>
+      <w:r>
+        <w:rPr>
+          <w:rFonts w:ascii="Times New Roman" w:hAnsi="Times New Roman" w:cs="Times New Roman"/>
+          <w:sz w:val="24"/>
+          <w:szCs w:val="24"/>
+        </w:rPr>
+        <w:t xml:space="preserve">) is used to </w:t>
       </w:r>
       <w:r>
         <w:rPr>
@@ -5015,7 +5330,7 @@
           <w:szCs w:val="28"/>
         </w:rPr>
         <w:drawing>
-          <wp:anchor distT="0" distB="0" distL="114300" distR="114300" simplePos="0" relativeHeight="251662336" behindDoc="0" locked="0" layoutInCell="1" allowOverlap="1" wp14:anchorId="34C9CF81" wp14:editId="54520B03">
+          <wp:anchor distT="0" distB="0" distL="114300" distR="114300" simplePos="0" relativeHeight="251662336" behindDoc="0" locked="0" layoutInCell="1" allowOverlap="1" wp14:anchorId="34C9CF81" wp14:editId="461231CA">
             <wp:simplePos x="0" y="0"/>
             <wp:positionH relativeFrom="margin">
               <wp:align>center</wp:align>
@@ -5178,7 +5493,16 @@
           <w:sz w:val="24"/>
           <w:szCs w:val="24"/>
         </w:rPr>
-        <w:t>Flight id</w:t>
+        <w:t xml:space="preserve">Flight </w:t>
+      </w:r>
+      <w:proofErr w:type="gramStart"/>
+      <w:r>
+        <w:rPr>
+          <w:rFonts w:ascii="Times New Roman" w:hAnsi="Times New Roman" w:cs="Times New Roman"/>
+          <w:sz w:val="24"/>
+          <w:szCs w:val="24"/>
+        </w:rPr>
+        <w:t>id</w:t>
       </w:r>
       <w:r>
         <w:rPr>
@@ -5188,6 +5512,7 @@
         </w:rPr>
         <w:t>”</w:t>
       </w:r>
+      <w:proofErr w:type="gramEnd"/>
     </w:p>
     <w:p>
       <w:pPr>
@@ -5250,7 +5575,16 @@
           <w:sz w:val="24"/>
           <w:szCs w:val="24"/>
         </w:rPr>
-        <w:t>calculate_distance</w:t>
+        <w:t>calculate_</w:t>
+      </w:r>
+      <w:proofErr w:type="gramStart"/>
+      <w:r>
+        <w:rPr>
+          <w:rFonts w:ascii="Times New Roman" w:hAnsi="Times New Roman" w:cs="Times New Roman"/>
+          <w:sz w:val="24"/>
+          <w:szCs w:val="24"/>
+        </w:rPr>
+        <w:t>distance</w:t>
       </w:r>
       <w:proofErr w:type="spellEnd"/>
       <w:r>
@@ -5259,7 +5593,16 @@
           <w:sz w:val="24"/>
           <w:szCs w:val="24"/>
         </w:rPr>
-        <w:t>()”</w:t>
+        <w:t>(</w:t>
+      </w:r>
+      <w:proofErr w:type="gramEnd"/>
+      <w:r>
+        <w:rPr>
+          <w:rFonts w:ascii="Times New Roman" w:hAnsi="Times New Roman" w:cs="Times New Roman"/>
+          <w:sz w:val="24"/>
+          <w:szCs w:val="24"/>
+        </w:rPr>
+        <w:t>)”</w:t>
       </w:r>
       <w:r>
         <w:rPr>
@@ -5613,8 +5956,18 @@
           <w:sz w:val="24"/>
           <w:szCs w:val="24"/>
         </w:rPr>
-        <w:t>Figure 12. Code to calculate the nautical distance between 2 points</w:t>
-      </w:r>
+        <w:t xml:space="preserve">Figure 12. Code to calculate the nautical distance between 2 </w:t>
+      </w:r>
+      <w:proofErr w:type="gramStart"/>
+      <w:r>
+        <w:rPr>
+          <w:rFonts w:ascii="Times New Roman" w:hAnsi="Times New Roman" w:cs="Times New Roman"/>
+          <w:sz w:val="24"/>
+          <w:szCs w:val="24"/>
+        </w:rPr>
+        <w:t>points</w:t>
+      </w:r>
+      <w:proofErr w:type="gramEnd"/>
     </w:p>
     <w:p>
       <w:pPr>
@@ -5633,6 +5986,7 @@
         <w:t xml:space="preserve">We then perform a series of map and </w:t>
       </w:r>
       <w:proofErr w:type="spellStart"/>
+      <w:proofErr w:type="gramStart"/>
       <w:r>
         <w:rPr>
           <w:rFonts w:ascii="Times New Roman" w:hAnsi="Times New Roman" w:cs="Times New Roman"/>
@@ -5648,7 +6002,16 @@
           <w:sz w:val="24"/>
           <w:szCs w:val="24"/>
         </w:rPr>
-        <w:t xml:space="preserve">() method on our airport and passenger datasets to </w:t>
+        <w:t>(</w:t>
+      </w:r>
+      <w:proofErr w:type="gramEnd"/>
+      <w:r>
+        <w:rPr>
+          <w:rFonts w:ascii="Times New Roman" w:hAnsi="Times New Roman" w:cs="Times New Roman"/>
+          <w:sz w:val="24"/>
+          <w:szCs w:val="24"/>
+        </w:rPr>
+        <w:t xml:space="preserve">) method on our airport and passenger datasets to </w:t>
       </w:r>
       <w:r>
         <w:rPr>
@@ -5756,7 +6119,25 @@
           <w:sz w:val="24"/>
           <w:szCs w:val="24"/>
         </w:rPr>
-        <w:t>. We then use the “.join()” method</w:t>
+        <w:t xml:space="preserve">. We then use the </w:t>
+      </w:r>
+      <w:proofErr w:type="gramStart"/>
+      <w:r>
+        <w:rPr>
+          <w:rFonts w:ascii="Times New Roman" w:hAnsi="Times New Roman" w:cs="Times New Roman"/>
+          <w:sz w:val="24"/>
+          <w:szCs w:val="24"/>
+        </w:rPr>
+        <w:t>“.join</w:t>
+      </w:r>
+      <w:proofErr w:type="gramEnd"/>
+      <w:r>
+        <w:rPr>
+          <w:rFonts w:ascii="Times New Roman" w:hAnsi="Times New Roman" w:cs="Times New Roman"/>
+          <w:sz w:val="24"/>
+          <w:szCs w:val="24"/>
+        </w:rPr>
+        <w:t>()” method</w:t>
       </w:r>
       <w:r>
         <w:rPr>
@@ -5965,8 +6346,18 @@
           <w:sz w:val="24"/>
           <w:szCs w:val="24"/>
         </w:rPr>
-        <w:t>to get required features for task 2.3 from passenger and airport datasets and join them</w:t>
-      </w:r>
+        <w:t xml:space="preserve">to get required features for task 2.3 from passenger and airport datasets and join </w:t>
+      </w:r>
+      <w:proofErr w:type="gramStart"/>
+      <w:r>
+        <w:rPr>
+          <w:rFonts w:ascii="Times New Roman" w:hAnsi="Times New Roman" w:cs="Times New Roman"/>
+          <w:sz w:val="24"/>
+          <w:szCs w:val="24"/>
+        </w:rPr>
+        <w:t>them</w:t>
+      </w:r>
+      <w:proofErr w:type="gramEnd"/>
     </w:p>
     <w:p>
       <w:pPr>
@@ -6159,8 +6550,18 @@
           <w:sz w:val="24"/>
           <w:szCs w:val="24"/>
         </w:rPr>
-        <w:t>descending order</w:t>
-      </w:r>
+        <w:t xml:space="preserve">descending </w:t>
+      </w:r>
+      <w:proofErr w:type="gramStart"/>
+      <w:r>
+        <w:rPr>
+          <w:rFonts w:ascii="Times New Roman" w:hAnsi="Times New Roman" w:cs="Times New Roman"/>
+          <w:sz w:val="24"/>
+          <w:szCs w:val="24"/>
+        </w:rPr>
+        <w:t>order</w:t>
+      </w:r>
+      <w:proofErr w:type="gramEnd"/>
     </w:p>
     <w:p>
       <w:pPr>
@@ -6361,8 +6762,18 @@
           <w:sz w:val="24"/>
           <w:szCs w:val="24"/>
         </w:rPr>
-        <w:t>Figure 15. Code for calculating the total nautical miles for each passenger id</w:t>
-      </w:r>
+        <w:t xml:space="preserve">Figure 15. Code for calculating the total nautical miles for each passenger </w:t>
+      </w:r>
+      <w:proofErr w:type="gramStart"/>
+      <w:r>
+        <w:rPr>
+          <w:rFonts w:ascii="Times New Roman" w:hAnsi="Times New Roman" w:cs="Times New Roman"/>
+          <w:sz w:val="24"/>
+          <w:szCs w:val="24"/>
+        </w:rPr>
+        <w:t>id</w:t>
+      </w:r>
+      <w:proofErr w:type="gramEnd"/>
     </w:p>
     <w:p>
       <w:pPr>
@@ -6396,188 +6807,488 @@
       </w:r>
     </w:p>
     <w:p>
-      <w:r>
+      <w:pPr>
+        <w:rPr>
+          <w:rFonts w:ascii="Times New Roman" w:hAnsi="Times New Roman" w:cs="Times New Roman"/>
+          <w:sz w:val="24"/>
+          <w:szCs w:val="24"/>
+        </w:rPr>
+      </w:pPr>
+      <w:r>
+        <w:rPr>
+          <w:rFonts w:ascii="Times New Roman" w:hAnsi="Times New Roman" w:cs="Times New Roman"/>
+          <w:sz w:val="24"/>
+          <w:szCs w:val="24"/>
+        </w:rPr>
         <w:t>For task 1</w:t>
       </w:r>
       <w:r>
+        <w:rPr>
+          <w:rFonts w:ascii="Times New Roman" w:hAnsi="Times New Roman" w:cs="Times New Roman"/>
+          <w:sz w:val="24"/>
+          <w:szCs w:val="24"/>
+        </w:rPr>
         <w:t xml:space="preserve"> </w:t>
       </w:r>
       <w:proofErr w:type="spellStart"/>
       <w:r>
+        <w:rPr>
+          <w:rFonts w:ascii="Times New Roman" w:hAnsi="Times New Roman" w:cs="Times New Roman"/>
+          <w:sz w:val="24"/>
+          <w:szCs w:val="24"/>
+        </w:rPr>
         <w:t>pyspark</w:t>
       </w:r>
       <w:proofErr w:type="spellEnd"/>
       <w:r>
+        <w:rPr>
+          <w:rFonts w:ascii="Times New Roman" w:hAnsi="Times New Roman" w:cs="Times New Roman"/>
+          <w:sz w:val="24"/>
+          <w:szCs w:val="24"/>
+        </w:rPr>
         <w:t xml:space="preserve"> was adopted as the tool of choice, and it served as </w:t>
       </w:r>
       <w:r>
+        <w:rPr>
+          <w:rFonts w:ascii="Times New Roman" w:hAnsi="Times New Roman" w:cs="Times New Roman"/>
+          <w:sz w:val="24"/>
+          <w:szCs w:val="24"/>
+        </w:rPr>
         <w:t>an</w:t>
       </w:r>
       <w:r>
+        <w:rPr>
+          <w:rFonts w:ascii="Times New Roman" w:hAnsi="Times New Roman" w:cs="Times New Roman"/>
+          <w:sz w:val="24"/>
+          <w:szCs w:val="24"/>
+        </w:rPr>
         <w:t xml:space="preserve"> optimal tool for the task. </w:t>
       </w:r>
       <w:proofErr w:type="spellStart"/>
       <w:r>
+        <w:rPr>
+          <w:rFonts w:ascii="Times New Roman" w:hAnsi="Times New Roman" w:cs="Times New Roman"/>
+          <w:sz w:val="24"/>
+          <w:szCs w:val="24"/>
+        </w:rPr>
         <w:t>Pyspark</w:t>
       </w:r>
       <w:proofErr w:type="spellEnd"/>
       <w:r>
+        <w:rPr>
+          <w:rFonts w:ascii="Times New Roman" w:hAnsi="Times New Roman" w:cs="Times New Roman"/>
+          <w:sz w:val="24"/>
+          <w:szCs w:val="24"/>
+        </w:rPr>
+        <w:t xml:space="preserve"> is a powerful tool for </w:t>
+      </w:r>
+      <w:r>
+        <w:rPr>
+          <w:rFonts w:ascii="Times New Roman" w:eastAsia="Times New Roman" w:hAnsi="Times New Roman" w:cs="Times New Roman"/>
+          <w:kern w:val="0"/>
+          <w:sz w:val="24"/>
+          <w:szCs w:val="24"/>
+          <w:lang w:eastAsia="en-GB"/>
+          <w14:ligatures w14:val="none"/>
+        </w:rPr>
+        <w:t>handling</w:t>
+      </w:r>
+      <w:r>
+        <w:rPr>
+          <w:rFonts w:ascii="Times New Roman" w:hAnsi="Times New Roman" w:cs="Times New Roman"/>
+          <w:sz w:val="24"/>
+          <w:szCs w:val="24"/>
+        </w:rPr>
+        <w:t xml:space="preserve"> large-scale data processing.</w:t>
+      </w:r>
+      <w:r>
+        <w:rPr>
+          <w:rFonts w:ascii="Times New Roman" w:hAnsi="Times New Roman" w:cs="Times New Roman"/>
+          <w:sz w:val="24"/>
+          <w:szCs w:val="24"/>
+        </w:rPr>
+        <w:t xml:space="preserve"> The benefit of using</w:t>
+      </w:r>
+      <w:r>
+        <w:rPr>
+          <w:rFonts w:ascii="Times New Roman" w:hAnsi="Times New Roman" w:cs="Times New Roman"/>
+          <w:sz w:val="24"/>
+          <w:szCs w:val="24"/>
+        </w:rPr>
+        <w:t> </w:t>
+      </w:r>
+      <w:proofErr w:type="spellStart"/>
+      <w:r>
+        <w:rPr>
+          <w:rFonts w:ascii="Times New Roman" w:hAnsi="Times New Roman" w:cs="Times New Roman"/>
+          <w:sz w:val="24"/>
+          <w:szCs w:val="24"/>
+        </w:rPr>
+        <w:fldChar w:fldCharType="begin"/>
+      </w:r>
+      <w:r>
+        <w:rPr>
+          <w:rFonts w:ascii="Times New Roman" w:hAnsi="Times New Roman" w:cs="Times New Roman"/>
+          <w:sz w:val="24"/>
+          <w:szCs w:val="24"/>
+        </w:rPr>
+        <w:instrText>HYPERLINK "https://ieeexplore.ieee.org/document/10162348"</w:instrText>
+      </w:r>
+      <w:r>
+        <w:rPr>
+          <w:rFonts w:ascii="Times New Roman" w:hAnsi="Times New Roman" w:cs="Times New Roman"/>
+          <w:sz w:val="24"/>
+          <w:szCs w:val="24"/>
+        </w:rPr>
+      </w:r>
+      <w:r>
+        <w:rPr>
+          <w:rFonts w:ascii="Times New Roman" w:hAnsi="Times New Roman" w:cs="Times New Roman"/>
+          <w:sz w:val="24"/>
+          <w:szCs w:val="24"/>
+        </w:rPr>
+        <w:fldChar w:fldCharType="separate"/>
+      </w:r>
+      <w:r>
+        <w:rPr>
+          <w:rFonts w:ascii="Times New Roman" w:hAnsi="Times New Roman" w:cs="Times New Roman"/>
+          <w:sz w:val="24"/>
+          <w:szCs w:val="24"/>
+        </w:rPr>
+        <w:t>PySpark</w:t>
+      </w:r>
+      <w:proofErr w:type="spellEnd"/>
+      <w:r>
+        <w:rPr>
+          <w:rFonts w:ascii="Times New Roman" w:hAnsi="Times New Roman" w:cs="Times New Roman"/>
+          <w:sz w:val="24"/>
+          <w:szCs w:val="24"/>
+        </w:rPr>
         <w:t xml:space="preserve"> </w:t>
       </w:r>
       <w:r>
-        <w:t>is a powerful tool for handling large-scale data processing.</w:t>
-      </w:r>
-      <w:r>
-        <w:t xml:space="preserve"> The benefit of using</w:t>
-      </w:r>
-      <w:r>
-        <w:t> </w:t>
+        <w:rPr>
+          <w:rFonts w:ascii="Times New Roman" w:hAnsi="Times New Roman" w:cs="Times New Roman"/>
+          <w:sz w:val="24"/>
+          <w:szCs w:val="24"/>
+        </w:rPr>
+        <w:t>“</w:t>
+      </w:r>
+      <w:r>
+        <w:rPr>
+          <w:rFonts w:ascii="Times New Roman" w:hAnsi="Times New Roman" w:cs="Times New Roman"/>
+          <w:sz w:val="24"/>
+          <w:szCs w:val="24"/>
+        </w:rPr>
+        <w:t>is it</w:t>
+      </w:r>
+      <w:r>
+        <w:rPr>
+          <w:rFonts w:ascii="Times New Roman" w:hAnsi="Times New Roman" w:cs="Times New Roman"/>
+          <w:sz w:val="24"/>
+          <w:szCs w:val="24"/>
+        </w:rPr>
+        <w:t xml:space="preserve"> can scale from a single machine to thousands of nodes</w:t>
+      </w:r>
+      <w:r>
+        <w:rPr>
+          <w:rFonts w:ascii="Times New Roman" w:hAnsi="Times New Roman" w:cs="Times New Roman"/>
+          <w:sz w:val="24"/>
+          <w:szCs w:val="24"/>
+        </w:rPr>
+        <w:t xml:space="preserve">” </w:t>
+      </w:r>
+      <w:r>
+        <w:rPr>
+          <w:rFonts w:ascii="Times New Roman" w:hAnsi="Times New Roman" w:cs="Times New Roman"/>
+          <w:sz w:val="24"/>
+          <w:szCs w:val="24"/>
+          <w:highlight w:val="yellow"/>
+        </w:rPr>
+        <w:t>14</w:t>
+      </w:r>
+      <w:r>
+        <w:rPr>
+          <w:rFonts w:ascii="Times New Roman" w:hAnsi="Times New Roman" w:cs="Times New Roman"/>
+          <w:sz w:val="24"/>
+          <w:szCs w:val="24"/>
+        </w:rPr>
+        <w:t>, making it suitable for processing large-scale datasets </w:t>
+      </w:r>
+      <w:r>
+        <w:rPr>
+          <w:rFonts w:ascii="Times New Roman" w:hAnsi="Times New Roman" w:cs="Times New Roman"/>
+          <w:sz w:val="24"/>
+          <w:szCs w:val="24"/>
+        </w:rPr>
+        <w:fldChar w:fldCharType="end"/>
+      </w:r>
+      <w:r>
+        <w:rPr>
+          <w:rFonts w:ascii="Times New Roman" w:hAnsi="Times New Roman" w:cs="Times New Roman"/>
+          <w:sz w:val="24"/>
+          <w:szCs w:val="24"/>
+        </w:rPr>
+        <w:t>.</w:t>
+      </w:r>
+      <w:r>
+        <w:rPr>
+          <w:rFonts w:ascii="Times New Roman" w:hAnsi="Times New Roman" w:cs="Times New Roman"/>
+          <w:sz w:val="24"/>
+          <w:szCs w:val="24"/>
+        </w:rPr>
+        <w:t xml:space="preserve"> In our scenario processing a dataset </w:t>
+      </w:r>
+      <w:r>
+        <w:rPr>
+          <w:rFonts w:ascii="Times New Roman" w:hAnsi="Times New Roman" w:cs="Times New Roman"/>
+          <w:sz w:val="24"/>
+          <w:szCs w:val="24"/>
+        </w:rPr>
+        <w:t xml:space="preserve">996 rows, </w:t>
+      </w:r>
+      <w:proofErr w:type="spellStart"/>
+      <w:r>
+        <w:rPr>
+          <w:rFonts w:ascii="Times New Roman" w:hAnsi="Times New Roman" w:cs="Times New Roman"/>
+          <w:sz w:val="24"/>
+          <w:szCs w:val="24"/>
+        </w:rPr>
+        <w:t>pyspark</w:t>
+      </w:r>
+      <w:proofErr w:type="spellEnd"/>
+      <w:r>
+        <w:rPr>
+          <w:rFonts w:ascii="Times New Roman" w:hAnsi="Times New Roman" w:cs="Times New Roman"/>
+          <w:sz w:val="24"/>
+          <w:szCs w:val="24"/>
+        </w:rPr>
+        <w:t xml:space="preserve"> </w:t>
+      </w:r>
+      <w:r>
+        <w:rPr>
+          <w:rFonts w:ascii="Times New Roman" w:hAnsi="Times New Roman" w:cs="Times New Roman"/>
+          <w:sz w:val="24"/>
+          <w:szCs w:val="24"/>
+        </w:rPr>
+        <w:t>couldn’t</w:t>
+      </w:r>
+      <w:r>
+        <w:rPr>
+          <w:rFonts w:ascii="Times New Roman" w:hAnsi="Times New Roman" w:cs="Times New Roman"/>
+          <w:sz w:val="24"/>
+          <w:szCs w:val="24"/>
+        </w:rPr>
+        <w:t xml:space="preserve"> show its full potential, however the code we used to solve task 1 can be </w:t>
+      </w:r>
+      <w:r>
+        <w:rPr>
+          <w:rFonts w:ascii="Times New Roman" w:hAnsi="Times New Roman" w:cs="Times New Roman"/>
+          <w:sz w:val="24"/>
+          <w:szCs w:val="24"/>
+        </w:rPr>
+        <w:t>easily</w:t>
+      </w:r>
+      <w:r>
+        <w:rPr>
+          <w:rFonts w:ascii="Times New Roman" w:hAnsi="Times New Roman" w:cs="Times New Roman"/>
+          <w:sz w:val="24"/>
+          <w:szCs w:val="24"/>
+        </w:rPr>
+        <w:t xml:space="preserve"> used and be scaled</w:t>
+      </w:r>
+      <w:r>
+        <w:rPr>
+          <w:rFonts w:ascii="Times New Roman" w:hAnsi="Times New Roman" w:cs="Times New Roman"/>
+          <w:sz w:val="24"/>
+          <w:szCs w:val="24"/>
+        </w:rPr>
+        <w:t xml:space="preserve"> if</w:t>
+      </w:r>
+      <w:r>
+        <w:rPr>
+          <w:rFonts w:ascii="Times New Roman" w:hAnsi="Times New Roman" w:cs="Times New Roman"/>
+          <w:sz w:val="24"/>
+          <w:szCs w:val="24"/>
+        </w:rPr>
+        <w:t xml:space="preserve"> our dataset increased in size. </w:t>
       </w:r>
       <w:hyperlink r:id="rId26" w:history="1">
+        <w:r>
+          <w:rPr>
+            <w:rFonts w:ascii="Times New Roman" w:hAnsi="Times New Roman" w:cs="Times New Roman"/>
+            <w:sz w:val="24"/>
+            <w:szCs w:val="24"/>
+          </w:rPr>
+          <w:t>Compared to SQL</w:t>
+        </w:r>
+        <w:r>
+          <w:rPr>
+            <w:rFonts w:ascii="Times New Roman" w:hAnsi="Times New Roman" w:cs="Times New Roman"/>
+            <w:sz w:val="24"/>
+            <w:szCs w:val="24"/>
+          </w:rPr>
+          <w:t xml:space="preserve"> for example</w:t>
+        </w:r>
+        <w:r>
+          <w:rPr>
+            <w:rFonts w:ascii="Times New Roman" w:hAnsi="Times New Roman" w:cs="Times New Roman"/>
+            <w:sz w:val="24"/>
+            <w:szCs w:val="24"/>
+          </w:rPr>
+          <w:t xml:space="preserve">, which generally runs on a single system, </w:t>
+        </w:r>
         <w:proofErr w:type="spellStart"/>
         <w:r>
+          <w:rPr>
+            <w:rFonts w:ascii="Times New Roman" w:hAnsi="Times New Roman" w:cs="Times New Roman"/>
+            <w:sz w:val="24"/>
+            <w:szCs w:val="24"/>
+          </w:rPr>
           <w:t>PySpark</w:t>
         </w:r>
         <w:proofErr w:type="spellEnd"/>
         <w:r>
-          <w:t xml:space="preserve"> </w:t>
-        </w:r>
-        <w:r>
-          <w:t>“</w:t>
-        </w:r>
-        <w:r>
-          <w:t>is it</w:t>
-        </w:r>
-        <w:r>
-          <w:t xml:space="preserve"> can scale from a single machine to thousands of nodes</w:t>
-        </w:r>
-        <w:r>
-          <w:t xml:space="preserve">” </w:t>
-        </w:r>
-        <w:r>
           <w:rPr>
-            <w:highlight w:val="yellow"/>
+            <w:rFonts w:ascii="Times New Roman" w:hAnsi="Times New Roman" w:cs="Times New Roman"/>
+            <w:sz w:val="24"/>
+            <w:szCs w:val="24"/>
           </w:rPr>
-          <w:t>14</w:t>
-        </w:r>
-        <w:r>
-          <w:t>, making it suitable for processing large-scale datasets </w:t>
-        </w:r>
-      </w:hyperlink>
-      <w:r>
-        <w:t>.</w:t>
-      </w:r>
-      <w:r>
-        <w:t xml:space="preserve"> In our scenario processing a dataset </w:t>
-      </w:r>
-      <w:r>
-        <w:t xml:space="preserve">996 rows, </w:t>
-      </w:r>
-      <w:proofErr w:type="spellStart"/>
-      <w:r>
-        <w:t>pyspark</w:t>
-      </w:r>
-      <w:proofErr w:type="spellEnd"/>
-      <w:r>
-        <w:t xml:space="preserve"> </w:t>
-      </w:r>
-      <w:r>
-        <w:t>couldn’t</w:t>
-      </w:r>
-      <w:r>
-        <w:t xml:space="preserve"> show its full potential, however the code we used to solve task 1 can be </w:t>
-      </w:r>
-      <w:r>
-        <w:t>easily</w:t>
-      </w:r>
-      <w:r>
-        <w:t xml:space="preserve"> used and be scaled</w:t>
-      </w:r>
-      <w:r>
-        <w:t xml:space="preserve"> if</w:t>
-      </w:r>
-      <w:r>
-        <w:t xml:space="preserve"> our dataset increased in size. </w:t>
-      </w:r>
-      <w:hyperlink r:id="rId27" w:history="1">
-        <w:r>
-          <w:t>Compared to SQL</w:t>
-        </w:r>
-        <w:r>
-          <w:t xml:space="preserve"> for example</w:t>
-        </w:r>
-        <w:r>
-          <w:t xml:space="preserve">, which generally runs on a single system, </w:t>
-        </w:r>
-        <w:proofErr w:type="spellStart"/>
-        <w:r>
-          <w:t>PySpark</w:t>
-        </w:r>
-        <w:proofErr w:type="spellEnd"/>
-        <w:r>
           <w:t xml:space="preserve"> can handle big data workloads more effectively because of its scalability</w:t>
         </w:r>
       </w:hyperlink>
       <w:r>
+        <w:rPr>
+          <w:rFonts w:ascii="Times New Roman" w:hAnsi="Times New Roman" w:cs="Times New Roman"/>
+          <w:sz w:val="24"/>
+          <w:szCs w:val="24"/>
+        </w:rPr>
         <w:t>.</w:t>
       </w:r>
       <w:r>
+        <w:rPr>
+          <w:rFonts w:ascii="Times New Roman" w:hAnsi="Times New Roman" w:cs="Times New Roman"/>
+          <w:sz w:val="24"/>
+          <w:szCs w:val="24"/>
+        </w:rPr>
         <w:t xml:space="preserve"> The </w:t>
       </w:r>
       <w:r>
+        <w:rPr>
+          <w:rFonts w:ascii="Times New Roman" w:hAnsi="Times New Roman" w:cs="Times New Roman"/>
+          <w:sz w:val="24"/>
+          <w:szCs w:val="24"/>
+        </w:rPr>
         <w:t>limitations</w:t>
       </w:r>
       <w:r>
+        <w:rPr>
+          <w:rFonts w:ascii="Times New Roman" w:hAnsi="Times New Roman" w:cs="Times New Roman"/>
+          <w:sz w:val="24"/>
+          <w:szCs w:val="24"/>
+        </w:rPr>
         <w:t xml:space="preserve"> of </w:t>
       </w:r>
       <w:proofErr w:type="spellStart"/>
       <w:r>
+        <w:rPr>
+          <w:rFonts w:ascii="Times New Roman" w:hAnsi="Times New Roman" w:cs="Times New Roman"/>
+          <w:sz w:val="24"/>
+          <w:szCs w:val="24"/>
+        </w:rPr>
         <w:t>pyspark</w:t>
       </w:r>
       <w:proofErr w:type="spellEnd"/>
       <w:r>
+        <w:rPr>
+          <w:rFonts w:ascii="Times New Roman" w:hAnsi="Times New Roman" w:cs="Times New Roman"/>
+          <w:sz w:val="24"/>
+          <w:szCs w:val="24"/>
+        </w:rPr>
         <w:t xml:space="preserve"> in our task is that we are running the code on a local </w:t>
       </w:r>
       <w:r>
+        <w:rPr>
+          <w:rFonts w:ascii="Times New Roman" w:hAnsi="Times New Roman" w:cs="Times New Roman"/>
+          <w:sz w:val="24"/>
+          <w:szCs w:val="24"/>
+        </w:rPr>
         <w:t>machine.</w:t>
       </w:r>
       <w:r>
+        <w:rPr>
+          <w:rFonts w:ascii="Times New Roman" w:hAnsi="Times New Roman" w:cs="Times New Roman"/>
+          <w:sz w:val="24"/>
+          <w:szCs w:val="24"/>
+        </w:rPr>
         <w:t xml:space="preserve"> As </w:t>
       </w:r>
       <w:proofErr w:type="spellStart"/>
       <w:r>
+        <w:rPr>
+          <w:rFonts w:ascii="Times New Roman" w:hAnsi="Times New Roman" w:cs="Times New Roman"/>
+          <w:sz w:val="24"/>
+          <w:szCs w:val="24"/>
+        </w:rPr>
         <w:t>pyspark</w:t>
       </w:r>
       <w:proofErr w:type="spellEnd"/>
       <w:r>
+        <w:rPr>
+          <w:rFonts w:ascii="Times New Roman" w:hAnsi="Times New Roman" w:cs="Times New Roman"/>
+          <w:sz w:val="24"/>
+          <w:szCs w:val="24"/>
+        </w:rPr>
         <w:t xml:space="preserve"> requires significant resources to run efficiently a local machine can limit the performance as the speed will be determined by the </w:t>
       </w:r>
       <w:r>
+        <w:rPr>
+          <w:rFonts w:ascii="Times New Roman" w:hAnsi="Times New Roman" w:cs="Times New Roman"/>
+          <w:sz w:val="24"/>
+          <w:szCs w:val="24"/>
+        </w:rPr>
         <w:t>user’s</w:t>
       </w:r>
       <w:r>
+        <w:rPr>
+          <w:rFonts w:ascii="Times New Roman" w:hAnsi="Times New Roman" w:cs="Times New Roman"/>
+          <w:sz w:val="24"/>
+          <w:szCs w:val="24"/>
+        </w:rPr>
         <w:t xml:space="preserve"> personal hardware</w:t>
       </w:r>
       <w:r>
+        <w:rPr>
+          <w:rFonts w:ascii="Times New Roman" w:hAnsi="Times New Roman" w:cs="Times New Roman"/>
+          <w:sz w:val="24"/>
+          <w:szCs w:val="24"/>
+        </w:rPr>
         <w:t xml:space="preserve"> (“</w:t>
       </w:r>
       <w:proofErr w:type="spellStart"/>
       <w:r>
+        <w:rPr>
+          <w:rFonts w:ascii="Times New Roman" w:hAnsi="Times New Roman" w:cs="Times New Roman"/>
+          <w:sz w:val="24"/>
+          <w:szCs w:val="24"/>
+        </w:rPr>
         <w:t>pyspark</w:t>
       </w:r>
       <w:proofErr w:type="spellEnd"/>
       <w:r>
-        <w:t xml:space="preserve"> runs with as many worker threads as logical cores available on your machine</w:t>
-      </w:r>
-      <w:r>
-        <w:t>”</w:t>
-      </w:r>
-      <w:r>
-        <w:rPr>
-          <w:rFonts w:ascii="Segoe UI" w:hAnsi="Segoe UI" w:cs="Segoe UI"/>
+        <w:rPr>
+          <w:rFonts w:ascii="Times New Roman" w:hAnsi="Times New Roman" w:cs="Times New Roman"/>
+          <w:sz w:val="24"/>
+          <w:szCs w:val="24"/>
+        </w:rPr>
+        <w:t xml:space="preserve"> runs with as many worker threads as logical cores available on your machine”</w:t>
+      </w:r>
+      <w:r>
+        <w:rPr>
+          <w:rFonts w:ascii="Times New Roman" w:hAnsi="Times New Roman" w:cs="Times New Roman"/>
           <w:color w:val="0C0D0E"/>
-          <w:sz w:val="23"/>
-          <w:szCs w:val="23"/>
+          <w:sz w:val="24"/>
+          <w:szCs w:val="24"/>
           <w:highlight w:val="yellow"/>
           <w:shd w:val="clear" w:color="auto" w:fill="FFFFFF"/>
         </w:rPr>
@@ -6585,231 +7296,921 @@
       </w:r>
       <w:r>
         <w:rPr>
-          <w:rFonts w:ascii="Segoe UI" w:hAnsi="Segoe UI" w:cs="Segoe UI"/>
+          <w:rFonts w:ascii="Times New Roman" w:hAnsi="Times New Roman" w:cs="Times New Roman"/>
           <w:color w:val="0C0D0E"/>
-          <w:sz w:val="23"/>
-          <w:szCs w:val="23"/>
+          <w:sz w:val="24"/>
+          <w:szCs w:val="24"/>
           <w:shd w:val="clear" w:color="auto" w:fill="FFFFFF"/>
         </w:rPr>
         <w:t>)</w:t>
       </w:r>
       <w:r>
+        <w:rPr>
+          <w:rFonts w:ascii="Times New Roman" w:hAnsi="Times New Roman" w:cs="Times New Roman"/>
+          <w:sz w:val="24"/>
+          <w:szCs w:val="24"/>
+        </w:rPr>
         <w:t xml:space="preserve">. </w:t>
       </w:r>
       <w:r>
+        <w:rPr>
+          <w:rFonts w:ascii="Times New Roman" w:hAnsi="Times New Roman" w:cs="Times New Roman"/>
+          <w:sz w:val="24"/>
+          <w:szCs w:val="24"/>
+        </w:rPr>
         <w:t xml:space="preserve">For </w:t>
       </w:r>
       <w:r>
+        <w:rPr>
+          <w:rFonts w:ascii="Times New Roman" w:hAnsi="Times New Roman" w:cs="Times New Roman"/>
+          <w:sz w:val="24"/>
+          <w:szCs w:val="24"/>
+        </w:rPr>
         <w:t xml:space="preserve">our scenario with a smaller dataset, a tool such as pandas could have served a </w:t>
       </w:r>
       <w:r>
+        <w:rPr>
+          <w:rFonts w:ascii="Times New Roman" w:hAnsi="Times New Roman" w:cs="Times New Roman"/>
+          <w:sz w:val="24"/>
+          <w:szCs w:val="24"/>
+        </w:rPr>
         <w:t xml:space="preserve">similar performance to </w:t>
       </w:r>
       <w:proofErr w:type="spellStart"/>
       <w:r>
+        <w:rPr>
+          <w:rFonts w:ascii="Times New Roman" w:hAnsi="Times New Roman" w:cs="Times New Roman"/>
+          <w:sz w:val="24"/>
+          <w:szCs w:val="24"/>
+        </w:rPr>
         <w:t>pyspark</w:t>
       </w:r>
       <w:proofErr w:type="spellEnd"/>
       <w:r>
+        <w:rPr>
+          <w:rFonts w:ascii="Times New Roman" w:hAnsi="Times New Roman" w:cs="Times New Roman"/>
+          <w:sz w:val="24"/>
+          <w:szCs w:val="24"/>
+        </w:rPr>
         <w:t xml:space="preserve"> and </w:t>
       </w:r>
       <w:r>
+        <w:rPr>
+          <w:rFonts w:ascii="Times New Roman" w:hAnsi="Times New Roman" w:cs="Times New Roman"/>
+          <w:sz w:val="24"/>
+          <w:szCs w:val="24"/>
+        </w:rPr>
         <w:t xml:space="preserve">potentially </w:t>
       </w:r>
       <w:r>
+        <w:rPr>
+          <w:rFonts w:ascii="Times New Roman" w:hAnsi="Times New Roman" w:cs="Times New Roman"/>
+          <w:sz w:val="24"/>
+          <w:szCs w:val="24"/>
+        </w:rPr>
         <w:t>a better user experience as pandas has a less steep learning curve.</w:t>
       </w:r>
       <w:r>
+        <w:rPr>
+          <w:rFonts w:ascii="Times New Roman" w:hAnsi="Times New Roman" w:cs="Times New Roman"/>
+          <w:sz w:val="24"/>
+          <w:szCs w:val="24"/>
+        </w:rPr>
         <w:t xml:space="preserve"> However, overall </w:t>
       </w:r>
       <w:proofErr w:type="spellStart"/>
       <w:r>
+        <w:rPr>
+          <w:rFonts w:ascii="Times New Roman" w:hAnsi="Times New Roman" w:cs="Times New Roman"/>
+          <w:sz w:val="24"/>
+          <w:szCs w:val="24"/>
+        </w:rPr>
         <w:t>pyspark</w:t>
       </w:r>
       <w:proofErr w:type="spellEnd"/>
       <w:r>
+        <w:rPr>
+          <w:rFonts w:ascii="Times New Roman" w:hAnsi="Times New Roman" w:cs="Times New Roman"/>
+          <w:sz w:val="24"/>
+          <w:szCs w:val="24"/>
+        </w:rPr>
         <w:t xml:space="preserve"> had </w:t>
       </w:r>
       <w:r>
+        <w:rPr>
+          <w:rFonts w:ascii="Times New Roman" w:hAnsi="Times New Roman" w:cs="Times New Roman"/>
+          <w:sz w:val="24"/>
+          <w:szCs w:val="24"/>
+        </w:rPr>
         <w:t xml:space="preserve">an </w:t>
       </w:r>
       <w:r>
+        <w:rPr>
+          <w:rFonts w:ascii="Times New Roman" w:hAnsi="Times New Roman" w:cs="Times New Roman"/>
+          <w:sz w:val="24"/>
+          <w:szCs w:val="24"/>
+        </w:rPr>
         <w:t xml:space="preserve">efficient </w:t>
       </w:r>
       <w:r>
+        <w:rPr>
+          <w:rFonts w:ascii="Times New Roman" w:hAnsi="Times New Roman" w:cs="Times New Roman"/>
+          <w:sz w:val="24"/>
+          <w:szCs w:val="24"/>
+        </w:rPr>
         <w:t xml:space="preserve">and quick code </w:t>
       </w:r>
       <w:r>
+        <w:rPr>
+          <w:rFonts w:ascii="Times New Roman" w:hAnsi="Times New Roman" w:cs="Times New Roman"/>
+          <w:sz w:val="24"/>
+          <w:szCs w:val="24"/>
+        </w:rPr>
         <w:t>execution, and no performance issues.</w:t>
       </w:r>
       <w:r>
+        <w:rPr>
+          <w:rFonts w:ascii="Times New Roman" w:hAnsi="Times New Roman" w:cs="Times New Roman"/>
+          <w:sz w:val="24"/>
+          <w:szCs w:val="24"/>
+        </w:rPr>
         <w:t xml:space="preserve"> </w:t>
       </w:r>
       <w:r>
+        <w:rPr>
+          <w:rFonts w:ascii="Times New Roman" w:hAnsi="Times New Roman" w:cs="Times New Roman"/>
+          <w:sz w:val="24"/>
+          <w:szCs w:val="24"/>
+        </w:rPr>
         <w:t xml:space="preserve">In addition, </w:t>
       </w:r>
       <w:proofErr w:type="spellStart"/>
       <w:r>
+        <w:rPr>
+          <w:rFonts w:ascii="Times New Roman" w:hAnsi="Times New Roman" w:cs="Times New Roman"/>
+          <w:sz w:val="24"/>
+          <w:szCs w:val="24"/>
+        </w:rPr>
         <w:t>pyspark</w:t>
       </w:r>
       <w:proofErr w:type="spellEnd"/>
       <w:r>
+        <w:rPr>
+          <w:rFonts w:ascii="Times New Roman" w:hAnsi="Times New Roman" w:cs="Times New Roman"/>
+          <w:sz w:val="24"/>
+          <w:szCs w:val="24"/>
+        </w:rPr>
         <w:t xml:space="preserve"> had limited </w:t>
       </w:r>
       <w:r>
+        <w:rPr>
+          <w:rFonts w:ascii="Times New Roman" w:hAnsi="Times New Roman" w:cs="Times New Roman"/>
+          <w:sz w:val="24"/>
+          <w:szCs w:val="24"/>
+        </w:rPr>
         <w:t>interaction with visualisations which was evident when attempting to create</w:t>
       </w:r>
       <w:r>
+        <w:rPr>
+          <w:rFonts w:ascii="Times New Roman" w:hAnsi="Times New Roman" w:cs="Times New Roman"/>
+          <w:sz w:val="24"/>
+          <w:szCs w:val="24"/>
+        </w:rPr>
         <w:t xml:space="preserve"> the correlation matrix for task 1, it was chosen to convert the </w:t>
       </w:r>
       <w:proofErr w:type="spellStart"/>
       <w:r>
+        <w:rPr>
+          <w:rFonts w:ascii="Times New Roman" w:hAnsi="Times New Roman" w:cs="Times New Roman"/>
+          <w:sz w:val="24"/>
+          <w:szCs w:val="24"/>
+        </w:rPr>
         <w:t>pyspark</w:t>
       </w:r>
       <w:proofErr w:type="spellEnd"/>
       <w:r>
+        <w:rPr>
+          <w:rFonts w:ascii="Times New Roman" w:hAnsi="Times New Roman" w:cs="Times New Roman"/>
+          <w:sz w:val="24"/>
+          <w:szCs w:val="24"/>
+        </w:rPr>
         <w:t xml:space="preserve"> </w:t>
       </w:r>
       <w:r>
+        <w:rPr>
+          <w:rFonts w:ascii="Times New Roman" w:hAnsi="Times New Roman" w:cs="Times New Roman"/>
+          <w:sz w:val="24"/>
+          <w:szCs w:val="24"/>
+        </w:rPr>
         <w:t>data frame</w:t>
       </w:r>
       <w:r>
+        <w:rPr>
+          <w:rFonts w:ascii="Times New Roman" w:hAnsi="Times New Roman" w:cs="Times New Roman"/>
+          <w:sz w:val="24"/>
+          <w:szCs w:val="24"/>
+        </w:rPr>
         <w:t xml:space="preserve"> to pandas in the end, to allow </w:t>
       </w:r>
       <w:proofErr w:type="spellStart"/>
-      <w:r>
+      <w:proofErr w:type="gramStart"/>
+      <w:r>
+        <w:rPr>
+          <w:rFonts w:ascii="Times New Roman" w:hAnsi="Times New Roman" w:cs="Times New Roman"/>
+          <w:sz w:val="24"/>
+          <w:szCs w:val="24"/>
+        </w:rPr>
         <w:t>a</w:t>
       </w:r>
       <w:proofErr w:type="spellEnd"/>
-      <w:r>
+      <w:proofErr w:type="gramEnd"/>
+      <w:r>
+        <w:rPr>
+          <w:rFonts w:ascii="Times New Roman" w:hAnsi="Times New Roman" w:cs="Times New Roman"/>
+          <w:sz w:val="24"/>
+          <w:szCs w:val="24"/>
+        </w:rPr>
         <w:t xml:space="preserve"> easier user experience. </w:t>
       </w:r>
       <w:proofErr w:type="spellStart"/>
       <w:r>
+        <w:rPr>
+          <w:rFonts w:ascii="Times New Roman" w:hAnsi="Times New Roman" w:cs="Times New Roman"/>
+          <w:sz w:val="24"/>
+          <w:szCs w:val="24"/>
+        </w:rPr>
         <w:t>Pyspark</w:t>
       </w:r>
       <w:proofErr w:type="spellEnd"/>
       <w:r>
+        <w:rPr>
+          <w:rFonts w:ascii="Times New Roman" w:hAnsi="Times New Roman" w:cs="Times New Roman"/>
+          <w:sz w:val="24"/>
+          <w:szCs w:val="24"/>
+        </w:rPr>
         <w:t xml:space="preserve"> is limited in its </w:t>
       </w:r>
       <w:r>
+        <w:rPr>
+          <w:rFonts w:ascii="Times New Roman" w:hAnsi="Times New Roman" w:cs="Times New Roman"/>
+          <w:sz w:val="24"/>
+          <w:szCs w:val="24"/>
+        </w:rPr>
         <w:t>visualisation features and isn’t as feature rich as pandas.</w:t>
       </w:r>
       <w:r>
+        <w:rPr>
+          <w:rFonts w:ascii="Times New Roman" w:hAnsi="Times New Roman" w:cs="Times New Roman"/>
+          <w:sz w:val="24"/>
+          <w:szCs w:val="24"/>
+        </w:rPr>
         <w:t xml:space="preserve"> </w:t>
       </w:r>
       <w:proofErr w:type="spellStart"/>
       <w:r>
+        <w:rPr>
+          <w:rFonts w:ascii="Times New Roman" w:hAnsi="Times New Roman" w:cs="Times New Roman"/>
+          <w:sz w:val="24"/>
+          <w:szCs w:val="24"/>
+        </w:rPr>
         <w:t>Pyspark</w:t>
       </w:r>
       <w:proofErr w:type="spellEnd"/>
       <w:r>
+        <w:rPr>
+          <w:rFonts w:ascii="Times New Roman" w:hAnsi="Times New Roman" w:cs="Times New Roman"/>
+          <w:sz w:val="24"/>
+          <w:szCs w:val="24"/>
+        </w:rPr>
         <w:t xml:space="preserve"> only has access to basic charts however is a much better choice over pandas i</w:t>
       </w:r>
       <w:r>
+        <w:rPr>
+          <w:rFonts w:ascii="Times New Roman" w:hAnsi="Times New Roman" w:cs="Times New Roman"/>
+          <w:sz w:val="24"/>
+          <w:szCs w:val="24"/>
+        </w:rPr>
         <w:t>f</w:t>
       </w:r>
       <w:r>
+        <w:rPr>
+          <w:rFonts w:ascii="Times New Roman" w:hAnsi="Times New Roman" w:cs="Times New Roman"/>
+          <w:sz w:val="24"/>
+          <w:szCs w:val="24"/>
+        </w:rPr>
         <w:t xml:space="preserve"> the dataset cannot fit in </w:t>
       </w:r>
       <w:r>
+        <w:rPr>
+          <w:rFonts w:ascii="Times New Roman" w:hAnsi="Times New Roman" w:cs="Times New Roman"/>
+          <w:sz w:val="24"/>
+          <w:szCs w:val="24"/>
+        </w:rPr>
         <w:t xml:space="preserve">memory, as this is where pandas </w:t>
       </w:r>
       <w:r>
+        <w:rPr>
+          <w:rFonts w:ascii="Times New Roman" w:hAnsi="Times New Roman" w:cs="Times New Roman"/>
+          <w:sz w:val="24"/>
+          <w:szCs w:val="24"/>
+        </w:rPr>
         <w:t>struggle</w:t>
       </w:r>
       <w:r>
+        <w:rPr>
+          <w:rFonts w:ascii="Times New Roman" w:hAnsi="Times New Roman" w:cs="Times New Roman"/>
+          <w:sz w:val="24"/>
+          <w:szCs w:val="24"/>
+        </w:rPr>
         <w:t>.</w:t>
       </w:r>
       <w:r>
+        <w:rPr>
+          <w:rFonts w:ascii="Times New Roman" w:hAnsi="Times New Roman" w:cs="Times New Roman"/>
+          <w:sz w:val="24"/>
+          <w:szCs w:val="24"/>
+        </w:rPr>
         <w:t xml:space="preserve"> Another key </w:t>
       </w:r>
       <w:r>
+        <w:rPr>
+          <w:rFonts w:ascii="Times New Roman" w:hAnsi="Times New Roman" w:cs="Times New Roman"/>
+          <w:sz w:val="24"/>
+          <w:szCs w:val="24"/>
+        </w:rPr>
         <w:t xml:space="preserve">reason to utilise </w:t>
       </w:r>
       <w:proofErr w:type="spellStart"/>
       <w:r>
+        <w:rPr>
+          <w:rFonts w:ascii="Times New Roman" w:hAnsi="Times New Roman" w:cs="Times New Roman"/>
+          <w:sz w:val="24"/>
+          <w:szCs w:val="24"/>
+        </w:rPr>
         <w:t>pyspark</w:t>
       </w:r>
       <w:proofErr w:type="spellEnd"/>
       <w:r>
+        <w:rPr>
+          <w:rFonts w:ascii="Times New Roman" w:hAnsi="Times New Roman" w:cs="Times New Roman"/>
+          <w:sz w:val="24"/>
+          <w:szCs w:val="24"/>
+        </w:rPr>
         <w:t xml:space="preserve"> is </w:t>
       </w:r>
       <w:r>
-        <w:t xml:space="preserve">it </w:t>
-      </w:r>
-      <w:r>
-        <w:t>“integrates</w:t>
-      </w:r>
-      <w:r>
-        <w:t xml:space="preserve"> with a wide range of big data tools and technologies, including Hadoop, Hive, Cassandra, and HBase. This makes it easier to work with large datasets stored in distributed file systems and other big data stores</w:t>
-      </w:r>
-      <w:r>
+        <w:rPr>
+          <w:rFonts w:ascii="Times New Roman" w:hAnsi="Times New Roman" w:cs="Times New Roman"/>
+          <w:sz w:val="24"/>
+          <w:szCs w:val="24"/>
+        </w:rPr>
+        <w:t>it “integrates</w:t>
+      </w:r>
+      <w:r>
+        <w:rPr>
+          <w:rFonts w:ascii="Times New Roman" w:hAnsi="Times New Roman" w:cs="Times New Roman"/>
+          <w:sz w:val="24"/>
+          <w:szCs w:val="24"/>
+        </w:rPr>
+        <w:t xml:space="preserve"> with a wide range of big data tools and technologies, including Hadoop, Hive, Cassandra, and HBase. This makes it easier to work with large datasets stored </w:t>
+      </w:r>
+      <w:r>
+        <w:rPr>
+          <w:rFonts w:ascii="Times New Roman" w:hAnsi="Times New Roman" w:cs="Times New Roman"/>
+          <w:sz w:val="24"/>
+          <w:szCs w:val="24"/>
+        </w:rPr>
+        <w:lastRenderedPageBreak/>
+        <w:t>in distributed file systems and other big data stores</w:t>
+      </w:r>
+      <w:r>
+        <w:rPr>
+          <w:rFonts w:ascii="Times New Roman" w:hAnsi="Times New Roman" w:cs="Times New Roman"/>
+          <w:sz w:val="24"/>
+          <w:szCs w:val="24"/>
+        </w:rPr>
         <w:t xml:space="preserve">” </w:t>
       </w:r>
       <w:r>
         <w:rPr>
+          <w:rFonts w:ascii="Times New Roman" w:hAnsi="Times New Roman" w:cs="Times New Roman"/>
+          <w:sz w:val="24"/>
+          <w:szCs w:val="24"/>
           <w:highlight w:val="yellow"/>
         </w:rPr>
         <w:t>16</w:t>
       </w:r>
       <w:r>
+        <w:rPr>
+          <w:rFonts w:ascii="Times New Roman" w:hAnsi="Times New Roman" w:cs="Times New Roman"/>
+          <w:sz w:val="24"/>
+          <w:szCs w:val="24"/>
+        </w:rPr>
         <w:t>, and allows real-time data streaming, which cannot be used in tools such as pandas</w:t>
       </w:r>
       <w:r>
+        <w:rPr>
+          <w:rFonts w:ascii="Times New Roman" w:hAnsi="Times New Roman" w:cs="Times New Roman"/>
+          <w:sz w:val="24"/>
+          <w:szCs w:val="24"/>
+        </w:rPr>
         <w:t>.</w:t>
       </w:r>
     </w:p>
-    <w:p/>
-    <w:p>
-      <w:r>
-        <w:lastRenderedPageBreak/>
-        <w:t xml:space="preserve">For task 2 mention how we can use </w:t>
+    <w:p>
+      <w:pPr>
+        <w:pStyle w:val="NormalWeb"/>
+        <w:spacing w:before="0" w:beforeAutospacing="0" w:after="0" w:afterAutospacing="0"/>
+        <w:rPr>
+          <w:color w:val="111111"/>
+        </w:rPr>
+      </w:pPr>
+      <w:r>
+        <w:t xml:space="preserve">Regarding task 2 we opted to </w:t>
+      </w:r>
+      <w:r>
+        <w:t>complete</w:t>
+      </w:r>
+      <w:r>
+        <w:t xml:space="preserve"> the given task with map reduce methods combined with </w:t>
       </w:r>
       <w:proofErr w:type="spellStart"/>
       <w:r>
+        <w:t>pyspark</w:t>
+      </w:r>
+      <w:proofErr w:type="spellEnd"/>
+      <w:r>
+        <w:t>.</w:t>
+      </w:r>
+      <w:r>
+        <w:rPr>
+          <w:color w:val="111111"/>
+        </w:rPr>
+        <w:t xml:space="preserve"> </w:t>
+      </w:r>
+      <w:proofErr w:type="spellStart"/>
+      <w:r>
+        <w:t>PySpark</w:t>
+      </w:r>
+      <w:proofErr w:type="spellEnd"/>
+      <w:r>
+        <w:t xml:space="preserve"> uses Resilient Distributed Datasets (RDDs) as its primary data structure. RDDs are </w:t>
+      </w:r>
+      <w:r>
+        <w:t>“</w:t>
+      </w:r>
+      <w:r>
+        <w:t>immutable distributed collections of objects</w:t>
+      </w:r>
+      <w:r>
+        <w:t>”</w:t>
+      </w:r>
+      <w:r>
+        <w:t xml:space="preserve"> </w:t>
+      </w:r>
+      <w:r>
+        <w:rPr>
+          <w:highlight w:val="yellow"/>
+        </w:rPr>
+        <w:t>17</w:t>
+      </w:r>
+      <w:r>
+        <w:t xml:space="preserve"> that can be </w:t>
+      </w:r>
+      <w:r>
+        <w:t xml:space="preserve">easily </w:t>
+      </w:r>
+      <w:r>
+        <w:t>processed in parallel across a</w:t>
+      </w:r>
+      <w:r>
+        <w:t xml:space="preserve"> </w:t>
+      </w:r>
+      <w:r>
+        <w:t>cluster</w:t>
+      </w:r>
+      <w:r>
+        <w:t xml:space="preserve"> of servers</w:t>
+      </w:r>
+      <w:r>
+        <w:t xml:space="preserve">. RDDs are </w:t>
+      </w:r>
+      <w:r>
+        <w:t xml:space="preserve">designed to be </w:t>
+      </w:r>
+      <w:r>
+        <w:t xml:space="preserve">fault-tolerant, </w:t>
+      </w:r>
+      <w:r>
+        <w:t>so</w:t>
+      </w:r>
+      <w:r>
+        <w:t xml:space="preserve"> that they can recover </w:t>
+      </w:r>
+      <w:r>
+        <w:t>any</w:t>
+      </w:r>
+      <w:r>
+        <w:t xml:space="preserve"> node failures.</w:t>
+      </w:r>
+      <w:r>
+        <w:t xml:space="preserve"> However,</w:t>
+      </w:r>
+      <w:r>
+        <w:rPr>
+          <w:color w:val="111111"/>
+        </w:rPr>
+        <w:t xml:space="preserve"> </w:t>
+      </w:r>
+      <w:proofErr w:type="spellStart"/>
+      <w:r>
+        <w:rPr>
+          <w:color w:val="111111"/>
+        </w:rPr>
+        <w:t>p</w:t>
+      </w:r>
+      <w:r>
+        <w:rPr>
+          <w:color w:val="111111"/>
+        </w:rPr>
+        <w:t>ySpark’s</w:t>
+      </w:r>
+      <w:proofErr w:type="spellEnd"/>
+      <w:r>
+        <w:rPr>
+          <w:color w:val="111111"/>
+        </w:rPr>
+        <w:t xml:space="preserve"> implementation of MapReduce </w:t>
+      </w:r>
+      <w:r>
+        <w:rPr>
+          <w:color w:val="111111"/>
+        </w:rPr>
+        <w:t>with</w:t>
+      </w:r>
+      <w:r>
+        <w:rPr>
+          <w:color w:val="111111"/>
+        </w:rPr>
+        <w:t xml:space="preserve"> RDDs</w:t>
+      </w:r>
+      <w:r>
+        <w:rPr>
+          <w:color w:val="111111"/>
+        </w:rPr>
+        <w:t xml:space="preserve"> </w:t>
+      </w:r>
+      <w:r>
+        <w:rPr>
+          <w:color w:val="111111"/>
+        </w:rPr>
+        <w:t>has some</w:t>
+      </w:r>
+      <w:r>
+        <w:rPr>
+          <w:color w:val="111111"/>
+        </w:rPr>
+        <w:t xml:space="preserve"> restraints</w:t>
+      </w:r>
+      <w:r>
+        <w:rPr>
+          <w:color w:val="111111"/>
+        </w:rPr>
+        <w:t xml:space="preserve">. First, RDDs are immutable, which means that they cannot be updated </w:t>
+      </w:r>
+      <w:r>
+        <w:rPr>
+          <w:color w:val="111111"/>
+        </w:rPr>
+        <w:t>after creation</w:t>
+      </w:r>
+      <w:r>
+        <w:rPr>
+          <w:color w:val="111111"/>
+        </w:rPr>
+        <w:t xml:space="preserve">. This </w:t>
+      </w:r>
+      <w:r>
+        <w:rPr>
+          <w:color w:val="111111"/>
+        </w:rPr>
+        <w:t>is a problem</w:t>
+      </w:r>
+      <w:r>
+        <w:rPr>
+          <w:color w:val="111111"/>
+        </w:rPr>
+        <w:t xml:space="preserve"> when dealing with iterative algorithms that require updating the data</w:t>
+      </w:r>
+      <w:r>
+        <w:rPr>
+          <w:color w:val="111111"/>
+        </w:rPr>
+        <w:t>, for our task this was not an issue as no iterative algorithms where involved</w:t>
+      </w:r>
+      <w:r>
+        <w:rPr>
+          <w:color w:val="111111"/>
+        </w:rPr>
+        <w:t xml:space="preserve">. </w:t>
+      </w:r>
+      <w:r>
+        <w:rPr>
+          <w:color w:val="111111"/>
+        </w:rPr>
+        <w:t>Secondly</w:t>
+      </w:r>
+      <w:r>
+        <w:rPr>
+          <w:color w:val="111111"/>
+        </w:rPr>
+        <w:t>, RDDs can be slow when dealing with small datasets because of the overhead of distributed processing</w:t>
+      </w:r>
+      <w:r>
+        <w:rPr>
+          <w:color w:val="111111"/>
+        </w:rPr>
+        <w:t xml:space="preserve"> and setup</w:t>
+      </w:r>
+      <w:r>
+        <w:rPr>
+          <w:color w:val="111111"/>
+        </w:rPr>
+        <w:t>.</w:t>
+      </w:r>
+      <w:r>
+        <w:rPr>
+          <w:color w:val="111111"/>
+        </w:rPr>
+        <w:t xml:space="preserve"> </w:t>
+      </w:r>
+      <w:r>
+        <w:rPr>
+          <w:color w:val="111111"/>
+        </w:rPr>
+        <w:t xml:space="preserve">The scalability of MapReduce for handling large-scale data processing is one of its key strengths. MapReduce is designed to handle large datasets by distributing the data across a cluster of machines. This allows for parallel processing of the data, which can significantly improve </w:t>
+      </w:r>
+      <w:proofErr w:type="spellStart"/>
+      <w:r>
+        <w:rPr>
+          <w:color w:val="111111"/>
+        </w:rPr>
+        <w:t>performance.</w:t>
+      </w:r>
+      <w:r>
+        <w:rPr>
+          <w:color w:val="111111"/>
+        </w:rPr>
+        <w:t>The</w:t>
+      </w:r>
+      <w:proofErr w:type="spellEnd"/>
+      <w:r>
+        <w:rPr>
+          <w:color w:val="111111"/>
+        </w:rPr>
+        <w:t xml:space="preserve"> performance boost of using RDD</w:t>
+      </w:r>
+      <w:r>
+        <w:rPr>
+          <w:color w:val="111111"/>
+        </w:rPr>
+        <w:t xml:space="preserve">’s was not able to be captured in our specific problem case, due to the </w:t>
+      </w:r>
+      <w:r>
+        <w:rPr>
+          <w:color w:val="111111"/>
+        </w:rPr>
+        <w:t>relatively</w:t>
+      </w:r>
+      <w:r>
+        <w:rPr>
+          <w:color w:val="111111"/>
+        </w:rPr>
+        <w:t xml:space="preserve"> small dataset size and the </w:t>
+      </w:r>
+      <w:r>
+        <w:rPr>
+          <w:color w:val="111111"/>
+        </w:rPr>
+        <w:t>fact</w:t>
+      </w:r>
+      <w:r>
+        <w:rPr>
+          <w:color w:val="111111"/>
+        </w:rPr>
+        <w:t xml:space="preserve"> we are running the code on a local </w:t>
+      </w:r>
+      <w:r>
+        <w:rPr>
+          <w:color w:val="111111"/>
+        </w:rPr>
+        <w:t xml:space="preserve">machine, instead for example on a cluster using </w:t>
+      </w:r>
+      <w:r>
+        <w:rPr>
+          <w:color w:val="111111"/>
+        </w:rPr>
+        <w:t xml:space="preserve">Hadoop </w:t>
+      </w:r>
+      <w:r>
+        <w:rPr>
+          <w:color w:val="111111"/>
+        </w:rPr>
+        <w:t xml:space="preserve">where we can scale our data across </w:t>
+      </w:r>
+      <w:r>
+        <w:rPr>
+          <w:color w:val="111111"/>
+        </w:rPr>
+        <w:t>“</w:t>
+      </w:r>
+      <w:proofErr w:type="spellStart"/>
+      <w:r>
+        <w:rPr>
+          <w:color w:val="000000"/>
+          <w:shd w:val="clear" w:color="auto" w:fill="FFFFFF"/>
+        </w:rPr>
+        <w:t>h</w:t>
+      </w:r>
+      <w:r>
+        <w:rPr>
+          <w:color w:val="000000"/>
+          <w:shd w:val="clear" w:color="auto" w:fill="FFFFFF"/>
+        </w:rPr>
+        <w:t>adoop</w:t>
+      </w:r>
+      <w:proofErr w:type="spellEnd"/>
+      <w:r>
+        <w:rPr>
+          <w:color w:val="000000"/>
+          <w:shd w:val="clear" w:color="auto" w:fill="FFFFFF"/>
+        </w:rPr>
+        <w:t xml:space="preserve"> clusters ranging from a few nodes to extremely large clusters with thousands of nodes</w:t>
+      </w:r>
+      <w:r>
+        <w:rPr>
+          <w:color w:val="000000"/>
+          <w:shd w:val="clear" w:color="auto" w:fill="FFFFFF"/>
+        </w:rPr>
+        <w:t xml:space="preserve">” </w:t>
+      </w:r>
+      <w:r>
+        <w:rPr>
+          <w:color w:val="000000"/>
+          <w:highlight w:val="yellow"/>
+          <w:shd w:val="clear" w:color="auto" w:fill="FFFFFF"/>
+        </w:rPr>
+        <w:t>18</w:t>
+      </w:r>
+      <w:r>
+        <w:rPr>
+          <w:rFonts w:ascii="Verdana" w:hAnsi="Verdana"/>
+          <w:color w:val="000000"/>
+          <w:sz w:val="18"/>
+          <w:szCs w:val="18"/>
+          <w:shd w:val="clear" w:color="auto" w:fill="FFFFFF"/>
+        </w:rPr>
+        <w:t>.</w:t>
+      </w:r>
+      <w:r>
+        <w:rPr>
+          <w:color w:val="111111"/>
+        </w:rPr>
+        <w:t>In the future for,</w:t>
+      </w:r>
+      <w:r>
+        <w:rPr>
+          <w:color w:val="111111"/>
+        </w:rPr>
+        <w:t xml:space="preserve"> task 2 we</w:t>
+      </w:r>
+      <w:r>
+        <w:rPr>
+          <w:color w:val="111111"/>
+        </w:rPr>
+        <w:t xml:space="preserve"> could try to implement</w:t>
+      </w:r>
+      <w:r>
+        <w:rPr>
+          <w:color w:val="111111"/>
+        </w:rPr>
+        <w:t xml:space="preserve"> </w:t>
+      </w:r>
+      <w:r>
+        <w:rPr>
+          <w:color w:val="111111"/>
+        </w:rPr>
+        <w:t>the</w:t>
+      </w:r>
+      <w:r>
+        <w:rPr>
+          <w:color w:val="111111"/>
+        </w:rPr>
+        <w:t xml:space="preserve"> </w:t>
+      </w:r>
+      <w:r>
+        <w:rPr>
+          <w:color w:val="111111"/>
+        </w:rPr>
+        <w:t>“</w:t>
+      </w:r>
+      <w:proofErr w:type="spellStart"/>
+      <w:r>
+        <w:rPr>
+          <w:color w:val="111111"/>
+        </w:rPr>
         <w:t>sc.parallelize</w:t>
       </w:r>
       <w:proofErr w:type="spellEnd"/>
       <w:r>
+        <w:rPr>
+          <w:color w:val="111111"/>
+        </w:rPr>
+        <w:t>()”</w:t>
+      </w:r>
+      <w:r>
+        <w:rPr>
+          <w:color w:val="111111"/>
+        </w:rPr>
+        <w:t xml:space="preserve"> </w:t>
+      </w:r>
+      <w:r>
+        <w:rPr>
+          <w:color w:val="111111"/>
+          <w:highlight w:val="yellow"/>
+        </w:rPr>
+        <w:t>1</w:t>
+      </w:r>
+      <w:r>
+        <w:rPr>
+          <w:color w:val="111111"/>
+          <w:highlight w:val="yellow"/>
+        </w:rPr>
+        <w:t>9</w:t>
+      </w:r>
+      <w:r>
+        <w:rPr>
+          <w:color w:val="111111"/>
+        </w:rPr>
+        <w:t xml:space="preserve"> method</w:t>
+      </w:r>
+      <w:r>
+        <w:rPr>
+          <w:color w:val="111111"/>
+        </w:rPr>
         <w:t xml:space="preserve"> to </w:t>
       </w:r>
       <w:r>
+        <w:rPr>
+          <w:color w:val="111111"/>
+        </w:rPr>
         <w:t>chunk</w:t>
       </w:r>
       <w:r>
-        <w:t xml:space="preserve"> to the data to allow for </w:t>
-      </w:r>
-      <w:r>
-        <w:t xml:space="preserve">parallelisation </w:t>
-      </w:r>
-      <w:r>
-        <w:t xml:space="preserve">of the data, however we didn’t use this as the dataset was not that big and </w:t>
-      </w:r>
-      <w:r>
-        <w:t>the setup up making the data ready to be chunked and be able to perform parallelisation on it isn’t worth the performance trade off. (Reference week 10 workshop)</w:t>
-      </w:r>
-    </w:p>
-    <w:p/>
-    <w:p>
-      <w:r>
-        <w:t xml:space="preserve">For task 2 mention how for task 2.3 we could have used a clearer RDD format, as we had to spend a lot of time figuring </w:t>
-      </w:r>
-      <w:proofErr w:type="spellStart"/>
-      <w:r>
-        <w:t>our</w:t>
-      </w:r>
-      <w:proofErr w:type="spellEnd"/>
-      <w:r>
-        <w:t xml:space="preserve"> how to index the RDD in order to get the </w:t>
-      </w:r>
-      <w:r>
-        <w:t>feature we wanted, as it was quite confusing.</w:t>
-      </w:r>
-    </w:p>
-    <w:p>
-      <w:pPr>
-        <w:jc w:val="center"/>
+        <w:rPr>
+          <w:color w:val="111111"/>
+        </w:rPr>
+        <w:t xml:space="preserve"> the data to allow for </w:t>
+      </w:r>
+      <w:r>
+        <w:rPr>
+          <w:color w:val="111111"/>
+        </w:rPr>
+        <w:t>parallelisation</w:t>
+      </w:r>
+      <w:r>
+        <w:rPr>
+          <w:color w:val="111111"/>
+        </w:rPr>
+        <w:t xml:space="preserve">, however we didn’t use this as the dataset was not </w:t>
+      </w:r>
+      <w:r>
+        <w:rPr>
+          <w:color w:val="111111"/>
+        </w:rPr>
+        <w:t>large enough in dimension</w:t>
+      </w:r>
+      <w:r>
+        <w:rPr>
+          <w:color w:val="111111"/>
+        </w:rPr>
+        <w:t xml:space="preserve"> and </w:t>
+      </w:r>
+      <w:r>
+        <w:rPr>
+          <w:color w:val="111111"/>
+        </w:rPr>
+        <w:t>the setup up making the data ready to be chunked and be able to perform parallelisation on it isn’t worth the performance trade off</w:t>
+      </w:r>
+      <w:r>
+        <w:rPr>
+          <w:color w:val="111111"/>
+        </w:rPr>
+        <w:t xml:space="preserve"> in our particular case.</w:t>
+      </w:r>
+    </w:p>
+    <w:p>
+      <w:pPr>
         <w:rPr>
           <w:rFonts w:ascii="Times New Roman" w:hAnsi="Times New Roman" w:cs="Times New Roman"/>
           <w:b/>
@@ -6988,7 +8389,7 @@
           <w:szCs w:val="24"/>
         </w:rPr>
       </w:pPr>
-      <w:hyperlink r:id="rId28" w:history="1">
+      <w:hyperlink r:id="rId27" w:history="1">
         <w:proofErr w:type="spellStart"/>
         <w:r>
           <w:rPr>
@@ -7004,6 +8405,7 @@
           <w:t xml:space="preserve"> </w:t>
         </w:r>
         <w:proofErr w:type="spellStart"/>
+        <w:proofErr w:type="gramStart"/>
         <w:r>
           <w:rPr>
             <w:rStyle w:val="Hyperlink"/>
@@ -7015,7 +8417,14 @@
           <w:rPr>
             <w:rStyle w:val="Hyperlink"/>
           </w:rPr>
-          <w:t xml:space="preserve">() &amp; </w:t>
+          <w:t>(</w:t>
+        </w:r>
+        <w:proofErr w:type="gramEnd"/>
+        <w:r>
+          <w:rPr>
+            <w:rStyle w:val="Hyperlink"/>
+          </w:rPr>
+          <w:t xml:space="preserve">) &amp; </w:t>
         </w:r>
         <w:proofErr w:type="spellStart"/>
         <w:r>
@@ -7070,7 +8479,7 @@
           <w:szCs w:val="24"/>
         </w:rPr>
       </w:pPr>
-      <w:hyperlink r:id="rId29" w:history="1">
+      <w:hyperlink r:id="rId28" w:history="1">
         <w:r>
           <w:rPr>
             <w:rStyle w:val="Hyperlink"/>
@@ -7093,7 +8502,7 @@
           <w:szCs w:val="24"/>
         </w:rPr>
       </w:pPr>
-      <w:hyperlink r:id="rId30" w:history="1">
+      <w:hyperlink r:id="rId29" w:history="1">
         <w:r>
           <w:rPr>
             <w:rStyle w:val="Hyperlink"/>
@@ -7119,7 +8528,7 @@
           <w:szCs w:val="24"/>
         </w:rPr>
       </w:pPr>
-      <w:hyperlink r:id="rId31" w:history="1">
+      <w:hyperlink r:id="rId30" w:history="1">
         <w:r>
           <w:rPr>
             <w:rStyle w:val="Hyperlink"/>
@@ -7150,7 +8559,7 @@
           <w:szCs w:val="24"/>
         </w:rPr>
       </w:pPr>
-      <w:hyperlink r:id="rId32" w:history="1">
+      <w:hyperlink r:id="rId31" w:history="1">
         <w:r>
           <w:rPr>
             <w:rStyle w:val="Hyperlink"/>
@@ -7173,7 +8582,7 @@
           <w:szCs w:val="24"/>
         </w:rPr>
       </w:pPr>
-      <w:hyperlink r:id="rId33" w:history="1">
+      <w:hyperlink r:id="rId32" w:history="1">
         <w:r>
           <w:rPr>
             <w:rStyle w:val="Hyperlink"/>
@@ -7199,7 +8608,7 @@
           <w:szCs w:val="24"/>
         </w:rPr>
       </w:pPr>
-      <w:hyperlink r:id="rId34" w:history="1">
+      <w:hyperlink r:id="rId33" w:history="1">
         <w:r>
           <w:rPr>
             <w:rStyle w:val="Hyperlink"/>
@@ -7226,7 +8635,7 @@
           <w:szCs w:val="24"/>
         </w:rPr>
       </w:pPr>
-      <w:hyperlink r:id="rId35" w:history="1">
+      <w:hyperlink r:id="rId34" w:history="1">
         <w:r>
           <w:rPr>
             <w:rStyle w:val="Hyperlink"/>
@@ -7252,7 +8661,7 @@
           <w:szCs w:val="24"/>
         </w:rPr>
       </w:pPr>
-      <w:hyperlink r:id="rId36" w:history="1">
+      <w:hyperlink r:id="rId35" w:history="1">
         <w:proofErr w:type="spellStart"/>
         <w:r>
           <w:rPr>
@@ -7284,7 +8693,7 @@
           <w:szCs w:val="24"/>
         </w:rPr>
       </w:pPr>
-      <w:hyperlink r:id="rId37" w:history="1">
+      <w:hyperlink r:id="rId36" w:history="1">
         <w:r>
           <w:rPr>
             <w:rStyle w:val="Hyperlink"/>
@@ -7307,7 +8716,7 @@
           <w:szCs w:val="24"/>
         </w:rPr>
       </w:pPr>
-      <w:hyperlink r:id="rId38" w:anchor=":~:text=1%20earth%20radius,%3D%203%2C440.0647948%20nautical%20miles" w:history="1">
+      <w:hyperlink r:id="rId37" w:anchor=":~:text=1%20earth%20radius,%3D%203%2C440.0647948%20nautical%20miles" w:history="1">
         <w:r>
           <w:rPr>
             <w:rStyle w:val="Hyperlink"/>
@@ -7339,7 +8748,7 @@
           <w:szCs w:val="24"/>
         </w:rPr>
       </w:pPr>
-      <w:hyperlink r:id="rId39" w:history="1">
+      <w:hyperlink r:id="rId38" w:history="1">
         <w:r>
           <w:rPr>
             <w:rStyle w:val="Hyperlink"/>
@@ -7362,7 +8771,7 @@
           <w:szCs w:val="24"/>
         </w:rPr>
       </w:pPr>
-      <w:hyperlink r:id="rId40" w:history="1">
+      <w:hyperlink r:id="rId39" w:history="1">
         <w:r>
           <w:rPr>
             <w:rStyle w:val="Hyperlink"/>
@@ -7427,7 +8836,7 @@
           <w:szCs w:val="24"/>
         </w:rPr>
       </w:pPr>
-      <w:hyperlink r:id="rId41" w:history="1">
+      <w:hyperlink r:id="rId40" w:history="1">
         <w:proofErr w:type="spellStart"/>
         <w:r>
           <w:rPr>
@@ -7453,12 +8862,13 @@
         </w:numPr>
         <w:jc w:val="both"/>
         <w:rPr>
-          <w:rFonts w:ascii="Times New Roman" w:hAnsi="Times New Roman" w:cs="Times New Roman"/>
-          <w:sz w:val="24"/>
-          <w:szCs w:val="24"/>
-        </w:rPr>
-      </w:pPr>
-      <w:hyperlink r:id="rId42" w:history="1">
+          <w:rStyle w:val="Hyperlink"/>
+          <w:rFonts w:ascii="Times New Roman" w:hAnsi="Times New Roman" w:cs="Times New Roman"/>
+          <w:sz w:val="24"/>
+          <w:szCs w:val="24"/>
+        </w:rPr>
+      </w:pPr>
+      <w:hyperlink r:id="rId41" w:history="1">
         <w:proofErr w:type="spellStart"/>
         <w:r>
           <w:rPr>
@@ -7477,6 +8887,11 @@
     </w:p>
     <w:p>
       <w:pPr>
+        <w:pStyle w:val="ListParagraph"/>
+        <w:numPr>
+          <w:ilvl w:val="0"/>
+          <w:numId w:val="1"/>
+        </w:numPr>
         <w:jc w:val="both"/>
         <w:rPr>
           <w:rFonts w:ascii="Times New Roman" w:hAnsi="Times New Roman" w:cs="Times New Roman"/>
@@ -7484,6 +8899,69 @@
           <w:szCs w:val="24"/>
         </w:rPr>
       </w:pPr>
+      <w:hyperlink r:id="rId42" w:history="1">
+        <w:r>
+          <w:rPr>
+            <w:rStyle w:val="Hyperlink"/>
+            <w:rFonts w:ascii="Times New Roman" w:hAnsi="Times New Roman" w:cs="Times New Roman"/>
+            <w:sz w:val="24"/>
+            <w:szCs w:val="24"/>
+          </w:rPr>
+          <w:t>https://www.tutorialspoint.com/apache_spark/apache_spark_rdd.htm</w:t>
+        </w:r>
+      </w:hyperlink>
+    </w:p>
+    <w:p>
+      <w:pPr>
+        <w:pStyle w:val="ListParagraph"/>
+        <w:numPr>
+          <w:ilvl w:val="0"/>
+          <w:numId w:val="1"/>
+        </w:numPr>
+        <w:jc w:val="both"/>
+        <w:rPr>
+          <w:rFonts w:ascii="Times New Roman" w:hAnsi="Times New Roman" w:cs="Times New Roman"/>
+          <w:sz w:val="24"/>
+          <w:szCs w:val="24"/>
+        </w:rPr>
+      </w:pPr>
+      <w:hyperlink r:id="rId43" w:history="1">
+        <w:r>
+          <w:rPr>
+            <w:rStyle w:val="Hyperlink"/>
+          </w:rPr>
+          <w:t>Apache Hadoop 3.3.6 – Hadoop Cluster Setup</w:t>
+        </w:r>
+      </w:hyperlink>
+    </w:p>
+    <w:p>
+      <w:pPr>
+        <w:pStyle w:val="NormalWeb"/>
+        <w:numPr>
+          <w:ilvl w:val="0"/>
+          <w:numId w:val="1"/>
+        </w:numPr>
+        <w:spacing w:before="0" w:beforeAutospacing="0" w:after="0" w:afterAutospacing="0"/>
+        <w:rPr>
+          <w:color w:val="111111"/>
+        </w:rPr>
+      </w:pPr>
+      <w:r>
+        <w:rPr>
+          <w:color w:val="111111"/>
+        </w:rPr>
+        <w:t>(Reference week 10 workshop)</w:t>
+      </w:r>
+    </w:p>
+    <w:p>
+      <w:pPr>
+        <w:jc w:val="both"/>
+        <w:rPr>
+          <w:rFonts w:ascii="Times New Roman" w:hAnsi="Times New Roman" w:cs="Times New Roman"/>
+          <w:sz w:val="24"/>
+          <w:szCs w:val="24"/>
+        </w:rPr>
+      </w:pPr>
       <w:r>
         <w:rPr>
           <w:rFonts w:ascii="Times New Roman" w:hAnsi="Times New Roman" w:cs="Times New Roman"/>
@@ -7491,8 +8969,19 @@
           <w:szCs w:val="24"/>
           <w:highlight w:val="yellow"/>
         </w:rPr>
-        <w:t>GO through all screenshots and add figure subtitles with quick description maybe</w:t>
-      </w:r>
+        <w:t xml:space="preserve">GO through all screenshots and add figure subtitles with quick description </w:t>
+      </w:r>
+      <w:proofErr w:type="gramStart"/>
+      <w:r>
+        <w:rPr>
+          <w:rFonts w:ascii="Times New Roman" w:hAnsi="Times New Roman" w:cs="Times New Roman"/>
+          <w:sz w:val="24"/>
+          <w:szCs w:val="24"/>
+          <w:highlight w:val="yellow"/>
+        </w:rPr>
+        <w:t>maybe</w:t>
+      </w:r>
+      <w:proofErr w:type="gramEnd"/>
     </w:p>
     <w:p>
       <w:pPr>
@@ -8189,7 +9678,6 @@
     <w:name w:val="Normal (Web)"/>
     <w:basedOn w:val="Normal"/>
     <w:uiPriority w:val="99"/>
-    <w:semiHidden/>
     <w:unhideWhenUsed/>
     <w:rsid w:val="004E6D6B"/>
     <w:pPr>

</xml_diff>